<commit_message>
Them jar file, them report
</commit_message>
<xml_diff>
--- a/report/report.docx
+++ b/report/report.docx
@@ -200,7 +200,7 @@
               <w:color w:val="FFFFFF" w:themeColor="background1"/>
             </w:rPr>
             <w:pict w14:anchorId="76242866">
-              <v:group id="Group 193" o:spid="_x0000_s1027" style="position:absolute;left:0;text-align:left;margin-left:0;margin-top:0;width:540.55pt;height:718.4pt;z-index:-251657728;mso-width-percent:882;mso-height-percent:909;mso-position-horizontal:center;mso-position-horizontal-relative:page;mso-position-vertical:center;mso-position-vertical-relative:page;mso-width-percent:882;mso-height-percent:909" coordsize="68648,91235" o:gfxdata="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">
+              <v:group id="Group 193" o:spid="_x0000_s1027" style="position:absolute;left:0;text-align:left;margin-left:0;margin-top:0;width:540.55pt;height:718.4pt;z-index:-251657216;mso-width-percent:882;mso-height-percent:909;mso-position-horizontal:center;mso-position-horizontal-relative:page;mso-position-vertical:center;mso-position-vertical-relative:page;mso-width-percent:882;mso-height-percent:909" coordsize="68648,91235" o:gfxdata="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">
                 <v:rect id="Rectangle 194" o:spid="_x0000_s1028" style="position:absolute;width:68580;height:13716;visibility:visible;mso-wrap-style:square;v-text-anchor:middle" o:gfxdata="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" fillcolor="#4f81bd [3204]" stroked="f" strokeweight="2pt"/>
                 <v:rect id="Rectangle 195" o:spid="_x0000_s1029" style="position:absolute;top:40943;width:68580;height:50292;visibility:visible;v-text-anchor:bottom" o:gfxdata="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" fillcolor="#4f81bd [3204]" stroked="f" strokeweight="2pt">
                   <v:textbox style="mso-next-textbox:#Rectangle 195" inset="36pt,57.6pt,36pt,36pt">
@@ -612,8 +612,6 @@
               </w:rPr>
               <w:t>2</w:t>
             </w:r>
-            <w:bookmarkStart w:id="0" w:name="_GoBack"/>
-            <w:bookmarkEnd w:id="0"/>
           </w:p>
         </w:tc>
       </w:tr>
@@ -1605,7 +1603,7 @@
           <w:pPr>
             <w:pStyle w:val="TOC1"/>
             <w:rPr>
-              <w:rFonts w:asciiTheme="minorHAnsi" w:eastAsiaTheme="minorEastAsia" w:hAnsiTheme="minorHAnsi"/>
+              <w:rFonts w:ascii="Times New Roman" w:eastAsiaTheme="minorEastAsia" w:hAnsi="Times New Roman" w:cs="Times New Roman"/>
               <w:noProof/>
             </w:rPr>
           </w:pPr>
@@ -1641,7 +1639,7 @@
             </w:r>
             <w:r>
               <w:rPr>
-                <w:rFonts w:asciiTheme="minorHAnsi" w:eastAsiaTheme="minorEastAsia" w:hAnsiTheme="minorHAnsi"/>
+                <w:rFonts w:ascii="Times New Roman" w:eastAsiaTheme="minorEastAsia" w:hAnsi="Times New Roman" w:cs="Times New Roman"/>
                 <w:noProof/>
               </w:rPr>
               <w:tab/>
@@ -1656,6 +1654,7 @@
             </w:r>
             <w:r>
               <w:rPr>
+                <w:rFonts w:ascii="Times New Roman" w:hAnsi="Times New Roman" w:cs="Times New Roman"/>
                 <w:noProof/>
                 <w:webHidden/>
               </w:rPr>
@@ -1663,6 +1662,7 @@
             </w:r>
             <w:r>
               <w:rPr>
+                <w:rFonts w:ascii="Times New Roman" w:hAnsi="Times New Roman" w:cs="Times New Roman"/>
                 <w:noProof/>
                 <w:webHidden/>
               </w:rPr>
@@ -1670,6 +1670,7 @@
             </w:r>
             <w:r>
               <w:rPr>
+                <w:rFonts w:ascii="Times New Roman" w:hAnsi="Times New Roman" w:cs="Times New Roman"/>
                 <w:noProof/>
                 <w:webHidden/>
               </w:rPr>
@@ -1677,12 +1678,14 @@
             </w:r>
             <w:r>
               <w:rPr>
+                <w:rFonts w:ascii="Times New Roman" w:hAnsi="Times New Roman" w:cs="Times New Roman"/>
                 <w:noProof/>
                 <w:webHidden/>
               </w:rPr>
             </w:r>
             <w:r>
               <w:rPr>
+                <w:rFonts w:ascii="Times New Roman" w:hAnsi="Times New Roman" w:cs="Times New Roman"/>
                 <w:noProof/>
                 <w:webHidden/>
               </w:rPr>
@@ -1690,6 +1693,7 @@
             </w:r>
             <w:r>
               <w:rPr>
+                <w:rFonts w:ascii="Times New Roman" w:hAnsi="Times New Roman" w:cs="Times New Roman"/>
                 <w:noProof/>
                 <w:webHidden/>
               </w:rPr>
@@ -1697,6 +1701,7 @@
             </w:r>
             <w:r>
               <w:rPr>
+                <w:rFonts w:ascii="Times New Roman" w:hAnsi="Times New Roman" w:cs="Times New Roman"/>
                 <w:noProof/>
                 <w:webHidden/>
               </w:rPr>
@@ -1708,7 +1713,7 @@
           <w:pPr>
             <w:pStyle w:val="TOC2"/>
             <w:rPr>
-              <w:rFonts w:asciiTheme="minorHAnsi" w:eastAsiaTheme="minorEastAsia" w:hAnsiTheme="minorHAnsi"/>
+              <w:rFonts w:ascii="Times New Roman" w:eastAsiaTheme="minorEastAsia" w:hAnsi="Times New Roman" w:cs="Times New Roman"/>
               <w:noProof/>
             </w:rPr>
           </w:pPr>
@@ -1723,7 +1728,7 @@
             </w:r>
             <w:r>
               <w:rPr>
-                <w:rFonts w:asciiTheme="minorHAnsi" w:eastAsiaTheme="minorEastAsia" w:hAnsiTheme="minorHAnsi"/>
+                <w:rFonts w:ascii="Times New Roman" w:eastAsiaTheme="minorEastAsia" w:hAnsi="Times New Roman" w:cs="Times New Roman"/>
                 <w:noProof/>
               </w:rPr>
               <w:tab/>
@@ -1738,6 +1743,7 @@
             </w:r>
             <w:r>
               <w:rPr>
+                <w:rFonts w:ascii="Times New Roman" w:hAnsi="Times New Roman" w:cs="Times New Roman"/>
                 <w:noProof/>
                 <w:webHidden/>
               </w:rPr>
@@ -1745,6 +1751,7 @@
             </w:r>
             <w:r>
               <w:rPr>
+                <w:rFonts w:ascii="Times New Roman" w:hAnsi="Times New Roman" w:cs="Times New Roman"/>
                 <w:noProof/>
                 <w:webHidden/>
               </w:rPr>
@@ -1752,6 +1759,7 @@
             </w:r>
             <w:r>
               <w:rPr>
+                <w:rFonts w:ascii="Times New Roman" w:hAnsi="Times New Roman" w:cs="Times New Roman"/>
                 <w:noProof/>
                 <w:webHidden/>
               </w:rPr>
@@ -1759,12 +1767,14 @@
             </w:r>
             <w:r>
               <w:rPr>
+                <w:rFonts w:ascii="Times New Roman" w:hAnsi="Times New Roman" w:cs="Times New Roman"/>
                 <w:noProof/>
                 <w:webHidden/>
               </w:rPr>
             </w:r>
             <w:r>
               <w:rPr>
+                <w:rFonts w:ascii="Times New Roman" w:hAnsi="Times New Roman" w:cs="Times New Roman"/>
                 <w:noProof/>
                 <w:webHidden/>
               </w:rPr>
@@ -1772,6 +1782,7 @@
             </w:r>
             <w:r>
               <w:rPr>
+                <w:rFonts w:ascii="Times New Roman" w:hAnsi="Times New Roman" w:cs="Times New Roman"/>
                 <w:noProof/>
                 <w:webHidden/>
               </w:rPr>
@@ -1779,6 +1790,7 @@
             </w:r>
             <w:r>
               <w:rPr>
+                <w:rFonts w:ascii="Times New Roman" w:hAnsi="Times New Roman" w:cs="Times New Roman"/>
                 <w:noProof/>
                 <w:webHidden/>
               </w:rPr>
@@ -1790,7 +1802,7 @@
           <w:pPr>
             <w:pStyle w:val="TOC2"/>
             <w:rPr>
-              <w:rFonts w:asciiTheme="minorHAnsi" w:eastAsiaTheme="minorEastAsia" w:hAnsiTheme="minorHAnsi"/>
+              <w:rFonts w:ascii="Times New Roman" w:eastAsiaTheme="minorEastAsia" w:hAnsi="Times New Roman" w:cs="Times New Roman"/>
               <w:noProof/>
             </w:rPr>
           </w:pPr>
@@ -1805,7 +1817,7 @@
             </w:r>
             <w:r>
               <w:rPr>
-                <w:rFonts w:asciiTheme="minorHAnsi" w:eastAsiaTheme="minorEastAsia" w:hAnsiTheme="minorHAnsi"/>
+                <w:rFonts w:ascii="Times New Roman" w:eastAsiaTheme="minorEastAsia" w:hAnsi="Times New Roman" w:cs="Times New Roman"/>
                 <w:noProof/>
               </w:rPr>
               <w:tab/>
@@ -1820,6 +1832,7 @@
             </w:r>
             <w:r>
               <w:rPr>
+                <w:rFonts w:ascii="Times New Roman" w:hAnsi="Times New Roman" w:cs="Times New Roman"/>
                 <w:noProof/>
                 <w:webHidden/>
               </w:rPr>
@@ -1827,6 +1840,7 @@
             </w:r>
             <w:r>
               <w:rPr>
+                <w:rFonts w:ascii="Times New Roman" w:hAnsi="Times New Roman" w:cs="Times New Roman"/>
                 <w:noProof/>
                 <w:webHidden/>
               </w:rPr>
@@ -1834,6 +1848,7 @@
             </w:r>
             <w:r>
               <w:rPr>
+                <w:rFonts w:ascii="Times New Roman" w:hAnsi="Times New Roman" w:cs="Times New Roman"/>
                 <w:noProof/>
                 <w:webHidden/>
               </w:rPr>
@@ -1841,12 +1856,14 @@
             </w:r>
             <w:r>
               <w:rPr>
+                <w:rFonts w:ascii="Times New Roman" w:hAnsi="Times New Roman" w:cs="Times New Roman"/>
                 <w:noProof/>
                 <w:webHidden/>
               </w:rPr>
             </w:r>
             <w:r>
               <w:rPr>
+                <w:rFonts w:ascii="Times New Roman" w:hAnsi="Times New Roman" w:cs="Times New Roman"/>
                 <w:noProof/>
                 <w:webHidden/>
               </w:rPr>
@@ -1854,6 +1871,7 @@
             </w:r>
             <w:r>
               <w:rPr>
+                <w:rFonts w:ascii="Times New Roman" w:hAnsi="Times New Roman" w:cs="Times New Roman"/>
                 <w:noProof/>
                 <w:webHidden/>
               </w:rPr>
@@ -1861,6 +1879,7 @@
             </w:r>
             <w:r>
               <w:rPr>
+                <w:rFonts w:ascii="Times New Roman" w:hAnsi="Times New Roman" w:cs="Times New Roman"/>
                 <w:noProof/>
                 <w:webHidden/>
               </w:rPr>
@@ -1872,7 +1891,7 @@
           <w:pPr>
             <w:pStyle w:val="TOC1"/>
             <w:rPr>
-              <w:rFonts w:asciiTheme="minorHAnsi" w:eastAsiaTheme="minorEastAsia" w:hAnsiTheme="minorHAnsi"/>
+              <w:rFonts w:ascii="Times New Roman" w:eastAsiaTheme="minorEastAsia" w:hAnsi="Times New Roman" w:cs="Times New Roman"/>
               <w:noProof/>
             </w:rPr>
           </w:pPr>
@@ -1887,7 +1906,7 @@
             </w:r>
             <w:r>
               <w:rPr>
-                <w:rFonts w:asciiTheme="minorHAnsi" w:eastAsiaTheme="minorEastAsia" w:hAnsiTheme="minorHAnsi"/>
+                <w:rFonts w:ascii="Times New Roman" w:eastAsiaTheme="minorEastAsia" w:hAnsi="Times New Roman" w:cs="Times New Roman"/>
                 <w:noProof/>
               </w:rPr>
               <w:tab/>
@@ -1902,6 +1921,7 @@
             </w:r>
             <w:r>
               <w:rPr>
+                <w:rFonts w:ascii="Times New Roman" w:hAnsi="Times New Roman" w:cs="Times New Roman"/>
                 <w:noProof/>
                 <w:webHidden/>
               </w:rPr>
@@ -1909,6 +1929,7 @@
             </w:r>
             <w:r>
               <w:rPr>
+                <w:rFonts w:ascii="Times New Roman" w:hAnsi="Times New Roman" w:cs="Times New Roman"/>
                 <w:noProof/>
                 <w:webHidden/>
               </w:rPr>
@@ -1916,6 +1937,7 @@
             </w:r>
             <w:r>
               <w:rPr>
+                <w:rFonts w:ascii="Times New Roman" w:hAnsi="Times New Roman" w:cs="Times New Roman"/>
                 <w:noProof/>
                 <w:webHidden/>
               </w:rPr>
@@ -1923,12 +1945,14 @@
             </w:r>
             <w:r>
               <w:rPr>
+                <w:rFonts w:ascii="Times New Roman" w:hAnsi="Times New Roman" w:cs="Times New Roman"/>
                 <w:noProof/>
                 <w:webHidden/>
               </w:rPr>
             </w:r>
             <w:r>
               <w:rPr>
+                <w:rFonts w:ascii="Times New Roman" w:hAnsi="Times New Roman" w:cs="Times New Roman"/>
                 <w:noProof/>
                 <w:webHidden/>
               </w:rPr>
@@ -1936,6 +1960,7 @@
             </w:r>
             <w:r>
               <w:rPr>
+                <w:rFonts w:ascii="Times New Roman" w:hAnsi="Times New Roman" w:cs="Times New Roman"/>
                 <w:noProof/>
                 <w:webHidden/>
               </w:rPr>
@@ -1943,6 +1968,7 @@
             </w:r>
             <w:r>
               <w:rPr>
+                <w:rFonts w:ascii="Times New Roman" w:hAnsi="Times New Roman" w:cs="Times New Roman"/>
                 <w:noProof/>
                 <w:webHidden/>
               </w:rPr>
@@ -1954,7 +1980,7 @@
           <w:pPr>
             <w:pStyle w:val="TOC2"/>
             <w:rPr>
-              <w:rFonts w:asciiTheme="minorHAnsi" w:eastAsiaTheme="minorEastAsia" w:hAnsiTheme="minorHAnsi"/>
+              <w:rFonts w:ascii="Times New Roman" w:eastAsiaTheme="minorEastAsia" w:hAnsi="Times New Roman" w:cs="Times New Roman"/>
               <w:noProof/>
             </w:rPr>
           </w:pPr>
@@ -1969,7 +1995,7 @@
             </w:r>
             <w:r>
               <w:rPr>
-                <w:rFonts w:asciiTheme="minorHAnsi" w:eastAsiaTheme="minorEastAsia" w:hAnsiTheme="minorHAnsi"/>
+                <w:rFonts w:ascii="Times New Roman" w:eastAsiaTheme="minorEastAsia" w:hAnsi="Times New Roman" w:cs="Times New Roman"/>
                 <w:noProof/>
               </w:rPr>
               <w:tab/>
@@ -1984,6 +2010,7 @@
             </w:r>
             <w:r>
               <w:rPr>
+                <w:rFonts w:ascii="Times New Roman" w:hAnsi="Times New Roman" w:cs="Times New Roman"/>
                 <w:noProof/>
                 <w:webHidden/>
               </w:rPr>
@@ -1991,6 +2018,7 @@
             </w:r>
             <w:r>
               <w:rPr>
+                <w:rFonts w:ascii="Times New Roman" w:hAnsi="Times New Roman" w:cs="Times New Roman"/>
                 <w:noProof/>
                 <w:webHidden/>
               </w:rPr>
@@ -1998,6 +2026,7 @@
             </w:r>
             <w:r>
               <w:rPr>
+                <w:rFonts w:ascii="Times New Roman" w:hAnsi="Times New Roman" w:cs="Times New Roman"/>
                 <w:noProof/>
                 <w:webHidden/>
               </w:rPr>
@@ -2005,12 +2034,14 @@
             </w:r>
             <w:r>
               <w:rPr>
+                <w:rFonts w:ascii="Times New Roman" w:hAnsi="Times New Roman" w:cs="Times New Roman"/>
                 <w:noProof/>
                 <w:webHidden/>
               </w:rPr>
             </w:r>
             <w:r>
               <w:rPr>
+                <w:rFonts w:ascii="Times New Roman" w:hAnsi="Times New Roman" w:cs="Times New Roman"/>
                 <w:noProof/>
                 <w:webHidden/>
               </w:rPr>
@@ -2018,6 +2049,7 @@
             </w:r>
             <w:r>
               <w:rPr>
+                <w:rFonts w:ascii="Times New Roman" w:hAnsi="Times New Roman" w:cs="Times New Roman"/>
                 <w:noProof/>
                 <w:webHidden/>
               </w:rPr>
@@ -2025,6 +2057,7 @@
             </w:r>
             <w:r>
               <w:rPr>
+                <w:rFonts w:ascii="Times New Roman" w:hAnsi="Times New Roman" w:cs="Times New Roman"/>
                 <w:noProof/>
                 <w:webHidden/>
               </w:rPr>
@@ -2036,7 +2069,7 @@
           <w:pPr>
             <w:pStyle w:val="TOC2"/>
             <w:rPr>
-              <w:rFonts w:asciiTheme="minorHAnsi" w:eastAsiaTheme="minorEastAsia" w:hAnsiTheme="minorHAnsi"/>
+              <w:rFonts w:ascii="Times New Roman" w:eastAsiaTheme="minorEastAsia" w:hAnsi="Times New Roman" w:cs="Times New Roman"/>
               <w:noProof/>
             </w:rPr>
           </w:pPr>
@@ -2051,7 +2084,7 @@
             </w:r>
             <w:r>
               <w:rPr>
-                <w:rFonts w:asciiTheme="minorHAnsi" w:eastAsiaTheme="minorEastAsia" w:hAnsiTheme="minorHAnsi"/>
+                <w:rFonts w:ascii="Times New Roman" w:eastAsiaTheme="minorEastAsia" w:hAnsi="Times New Roman" w:cs="Times New Roman"/>
                 <w:noProof/>
               </w:rPr>
               <w:tab/>
@@ -2066,6 +2099,7 @@
             </w:r>
             <w:r>
               <w:rPr>
+                <w:rFonts w:ascii="Times New Roman" w:hAnsi="Times New Roman" w:cs="Times New Roman"/>
                 <w:noProof/>
                 <w:webHidden/>
               </w:rPr>
@@ -2073,6 +2107,7 @@
             </w:r>
             <w:r>
               <w:rPr>
+                <w:rFonts w:ascii="Times New Roman" w:hAnsi="Times New Roman" w:cs="Times New Roman"/>
                 <w:noProof/>
                 <w:webHidden/>
               </w:rPr>
@@ -2080,6 +2115,7 @@
             </w:r>
             <w:r>
               <w:rPr>
+                <w:rFonts w:ascii="Times New Roman" w:hAnsi="Times New Roman" w:cs="Times New Roman"/>
                 <w:noProof/>
                 <w:webHidden/>
               </w:rPr>
@@ -2087,12 +2123,14 @@
             </w:r>
             <w:r>
               <w:rPr>
+                <w:rFonts w:ascii="Times New Roman" w:hAnsi="Times New Roman" w:cs="Times New Roman"/>
                 <w:noProof/>
                 <w:webHidden/>
               </w:rPr>
             </w:r>
             <w:r>
               <w:rPr>
+                <w:rFonts w:ascii="Times New Roman" w:hAnsi="Times New Roman" w:cs="Times New Roman"/>
                 <w:noProof/>
                 <w:webHidden/>
               </w:rPr>
@@ -2100,6 +2138,7 @@
             </w:r>
             <w:r>
               <w:rPr>
+                <w:rFonts w:ascii="Times New Roman" w:hAnsi="Times New Roman" w:cs="Times New Roman"/>
                 <w:noProof/>
                 <w:webHidden/>
               </w:rPr>
@@ -2107,6 +2146,7 @@
             </w:r>
             <w:r>
               <w:rPr>
+                <w:rFonts w:ascii="Times New Roman" w:hAnsi="Times New Roman" w:cs="Times New Roman"/>
                 <w:noProof/>
                 <w:webHidden/>
               </w:rPr>
@@ -2118,7 +2158,7 @@
           <w:pPr>
             <w:pStyle w:val="TOC1"/>
             <w:rPr>
-              <w:rFonts w:asciiTheme="minorHAnsi" w:eastAsiaTheme="minorEastAsia" w:hAnsiTheme="minorHAnsi"/>
+              <w:rFonts w:ascii="Times New Roman" w:eastAsiaTheme="minorEastAsia" w:hAnsi="Times New Roman" w:cs="Times New Roman"/>
               <w:noProof/>
             </w:rPr>
           </w:pPr>
@@ -2133,7 +2173,7 @@
             </w:r>
             <w:r>
               <w:rPr>
-                <w:rFonts w:asciiTheme="minorHAnsi" w:eastAsiaTheme="minorEastAsia" w:hAnsiTheme="minorHAnsi"/>
+                <w:rFonts w:ascii="Times New Roman" w:eastAsiaTheme="minorEastAsia" w:hAnsi="Times New Roman" w:cs="Times New Roman"/>
                 <w:noProof/>
               </w:rPr>
               <w:tab/>
@@ -2148,6 +2188,7 @@
             </w:r>
             <w:r>
               <w:rPr>
+                <w:rFonts w:ascii="Times New Roman" w:hAnsi="Times New Roman" w:cs="Times New Roman"/>
                 <w:noProof/>
                 <w:webHidden/>
               </w:rPr>
@@ -2155,6 +2196,7 @@
             </w:r>
             <w:r>
               <w:rPr>
+                <w:rFonts w:ascii="Times New Roman" w:hAnsi="Times New Roman" w:cs="Times New Roman"/>
                 <w:noProof/>
                 <w:webHidden/>
               </w:rPr>
@@ -2162,6 +2204,7 @@
             </w:r>
             <w:r>
               <w:rPr>
+                <w:rFonts w:ascii="Times New Roman" w:hAnsi="Times New Roman" w:cs="Times New Roman"/>
                 <w:noProof/>
                 <w:webHidden/>
               </w:rPr>
@@ -2169,12 +2212,14 @@
             </w:r>
             <w:r>
               <w:rPr>
+                <w:rFonts w:ascii="Times New Roman" w:hAnsi="Times New Roman" w:cs="Times New Roman"/>
                 <w:noProof/>
                 <w:webHidden/>
               </w:rPr>
             </w:r>
             <w:r>
               <w:rPr>
+                <w:rFonts w:ascii="Times New Roman" w:hAnsi="Times New Roman" w:cs="Times New Roman"/>
                 <w:noProof/>
                 <w:webHidden/>
               </w:rPr>
@@ -2182,6 +2227,7 @@
             </w:r>
             <w:r>
               <w:rPr>
+                <w:rFonts w:ascii="Times New Roman" w:hAnsi="Times New Roman" w:cs="Times New Roman"/>
                 <w:noProof/>
                 <w:webHidden/>
               </w:rPr>
@@ -2189,6 +2235,7 @@
             </w:r>
             <w:r>
               <w:rPr>
+                <w:rFonts w:ascii="Times New Roman" w:hAnsi="Times New Roman" w:cs="Times New Roman"/>
                 <w:noProof/>
                 <w:webHidden/>
               </w:rPr>
@@ -2200,7 +2247,7 @@
           <w:pPr>
             <w:pStyle w:val="TOC2"/>
             <w:rPr>
-              <w:rFonts w:asciiTheme="minorHAnsi" w:eastAsiaTheme="minorEastAsia" w:hAnsiTheme="minorHAnsi"/>
+              <w:rFonts w:ascii="Times New Roman" w:eastAsiaTheme="minorEastAsia" w:hAnsi="Times New Roman" w:cs="Times New Roman"/>
               <w:noProof/>
             </w:rPr>
           </w:pPr>
@@ -2215,7 +2262,7 @@
             </w:r>
             <w:r>
               <w:rPr>
-                <w:rFonts w:asciiTheme="minorHAnsi" w:eastAsiaTheme="minorEastAsia" w:hAnsiTheme="minorHAnsi"/>
+                <w:rFonts w:ascii="Times New Roman" w:eastAsiaTheme="minorEastAsia" w:hAnsi="Times New Roman" w:cs="Times New Roman"/>
                 <w:noProof/>
               </w:rPr>
               <w:tab/>
@@ -2230,6 +2277,7 @@
             </w:r>
             <w:r>
               <w:rPr>
+                <w:rFonts w:ascii="Times New Roman" w:hAnsi="Times New Roman" w:cs="Times New Roman"/>
                 <w:noProof/>
                 <w:webHidden/>
               </w:rPr>
@@ -2237,6 +2285,7 @@
             </w:r>
             <w:r>
               <w:rPr>
+                <w:rFonts w:ascii="Times New Roman" w:hAnsi="Times New Roman" w:cs="Times New Roman"/>
                 <w:noProof/>
                 <w:webHidden/>
               </w:rPr>
@@ -2244,6 +2293,7 @@
             </w:r>
             <w:r>
               <w:rPr>
+                <w:rFonts w:ascii="Times New Roman" w:hAnsi="Times New Roman" w:cs="Times New Roman"/>
                 <w:noProof/>
                 <w:webHidden/>
               </w:rPr>
@@ -2251,12 +2301,14 @@
             </w:r>
             <w:r>
               <w:rPr>
+                <w:rFonts w:ascii="Times New Roman" w:hAnsi="Times New Roman" w:cs="Times New Roman"/>
                 <w:noProof/>
                 <w:webHidden/>
               </w:rPr>
             </w:r>
             <w:r>
               <w:rPr>
+                <w:rFonts w:ascii="Times New Roman" w:hAnsi="Times New Roman" w:cs="Times New Roman"/>
                 <w:noProof/>
                 <w:webHidden/>
               </w:rPr>
@@ -2264,6 +2316,7 @@
             </w:r>
             <w:r>
               <w:rPr>
+                <w:rFonts w:ascii="Times New Roman" w:hAnsi="Times New Roman" w:cs="Times New Roman"/>
                 <w:noProof/>
                 <w:webHidden/>
               </w:rPr>
@@ -2271,6 +2324,7 @@
             </w:r>
             <w:r>
               <w:rPr>
+                <w:rFonts w:ascii="Times New Roman" w:hAnsi="Times New Roman" w:cs="Times New Roman"/>
                 <w:noProof/>
                 <w:webHidden/>
               </w:rPr>
@@ -2282,7 +2336,7 @@
           <w:pPr>
             <w:pStyle w:val="TOC1"/>
             <w:rPr>
-              <w:rFonts w:asciiTheme="minorHAnsi" w:eastAsiaTheme="minorEastAsia" w:hAnsiTheme="minorHAnsi"/>
+              <w:rFonts w:ascii="Times New Roman" w:eastAsiaTheme="minorEastAsia" w:hAnsi="Times New Roman" w:cs="Times New Roman"/>
               <w:noProof/>
             </w:rPr>
           </w:pPr>
@@ -2297,7 +2351,7 @@
             </w:r>
             <w:r>
               <w:rPr>
-                <w:rFonts w:asciiTheme="minorHAnsi" w:eastAsiaTheme="minorEastAsia" w:hAnsiTheme="minorHAnsi"/>
+                <w:rFonts w:ascii="Times New Roman" w:eastAsiaTheme="minorEastAsia" w:hAnsi="Times New Roman" w:cs="Times New Roman"/>
                 <w:noProof/>
               </w:rPr>
               <w:tab/>
@@ -2312,6 +2366,7 @@
             </w:r>
             <w:r>
               <w:rPr>
+                <w:rFonts w:ascii="Times New Roman" w:hAnsi="Times New Roman" w:cs="Times New Roman"/>
                 <w:noProof/>
                 <w:webHidden/>
               </w:rPr>
@@ -2319,6 +2374,7 @@
             </w:r>
             <w:r>
               <w:rPr>
+                <w:rFonts w:ascii="Times New Roman" w:hAnsi="Times New Roman" w:cs="Times New Roman"/>
                 <w:noProof/>
                 <w:webHidden/>
               </w:rPr>
@@ -2326,6 +2382,7 @@
             </w:r>
             <w:r>
               <w:rPr>
+                <w:rFonts w:ascii="Times New Roman" w:hAnsi="Times New Roman" w:cs="Times New Roman"/>
                 <w:noProof/>
                 <w:webHidden/>
               </w:rPr>
@@ -2333,12 +2390,14 @@
             </w:r>
             <w:r>
               <w:rPr>
+                <w:rFonts w:ascii="Times New Roman" w:hAnsi="Times New Roman" w:cs="Times New Roman"/>
                 <w:noProof/>
                 <w:webHidden/>
               </w:rPr>
             </w:r>
             <w:r>
               <w:rPr>
+                <w:rFonts w:ascii="Times New Roman" w:hAnsi="Times New Roman" w:cs="Times New Roman"/>
                 <w:noProof/>
                 <w:webHidden/>
               </w:rPr>
@@ -2346,6 +2405,7 @@
             </w:r>
             <w:r>
               <w:rPr>
+                <w:rFonts w:ascii="Times New Roman" w:hAnsi="Times New Roman" w:cs="Times New Roman"/>
                 <w:noProof/>
                 <w:webHidden/>
               </w:rPr>
@@ -2353,6 +2413,7 @@
             </w:r>
             <w:r>
               <w:rPr>
+                <w:rFonts w:ascii="Times New Roman" w:hAnsi="Times New Roman" w:cs="Times New Roman"/>
                 <w:noProof/>
                 <w:webHidden/>
               </w:rPr>
@@ -2364,7 +2425,7 @@
           <w:pPr>
             <w:pStyle w:val="TOC2"/>
             <w:rPr>
-              <w:rFonts w:asciiTheme="minorHAnsi" w:eastAsiaTheme="minorEastAsia" w:hAnsiTheme="minorHAnsi"/>
+              <w:rFonts w:ascii="Times New Roman" w:eastAsiaTheme="minorEastAsia" w:hAnsi="Times New Roman" w:cs="Times New Roman"/>
               <w:noProof/>
             </w:rPr>
           </w:pPr>
@@ -2379,7 +2440,7 @@
             </w:r>
             <w:r>
               <w:rPr>
-                <w:rFonts w:asciiTheme="minorHAnsi" w:eastAsiaTheme="minorEastAsia" w:hAnsiTheme="minorHAnsi"/>
+                <w:rFonts w:ascii="Times New Roman" w:eastAsiaTheme="minorEastAsia" w:hAnsi="Times New Roman" w:cs="Times New Roman"/>
                 <w:noProof/>
               </w:rPr>
               <w:tab/>
@@ -2394,6 +2455,7 @@
             </w:r>
             <w:r>
               <w:rPr>
+                <w:rFonts w:ascii="Times New Roman" w:hAnsi="Times New Roman" w:cs="Times New Roman"/>
                 <w:noProof/>
                 <w:webHidden/>
               </w:rPr>
@@ -2401,6 +2463,7 @@
             </w:r>
             <w:r>
               <w:rPr>
+                <w:rFonts w:ascii="Times New Roman" w:hAnsi="Times New Roman" w:cs="Times New Roman"/>
                 <w:noProof/>
                 <w:webHidden/>
               </w:rPr>
@@ -2408,6 +2471,7 @@
             </w:r>
             <w:r>
               <w:rPr>
+                <w:rFonts w:ascii="Times New Roman" w:hAnsi="Times New Roman" w:cs="Times New Roman"/>
                 <w:noProof/>
                 <w:webHidden/>
               </w:rPr>
@@ -2415,12 +2479,14 @@
             </w:r>
             <w:r>
               <w:rPr>
+                <w:rFonts w:ascii="Times New Roman" w:hAnsi="Times New Roman" w:cs="Times New Roman"/>
                 <w:noProof/>
                 <w:webHidden/>
               </w:rPr>
             </w:r>
             <w:r>
               <w:rPr>
+                <w:rFonts w:ascii="Times New Roman" w:hAnsi="Times New Roman" w:cs="Times New Roman"/>
                 <w:noProof/>
                 <w:webHidden/>
               </w:rPr>
@@ -2428,6 +2494,7 @@
             </w:r>
             <w:r>
               <w:rPr>
+                <w:rFonts w:ascii="Times New Roman" w:hAnsi="Times New Roman" w:cs="Times New Roman"/>
                 <w:noProof/>
                 <w:webHidden/>
               </w:rPr>
@@ -2435,6 +2502,7 @@
             </w:r>
             <w:r>
               <w:rPr>
+                <w:rFonts w:ascii="Times New Roman" w:hAnsi="Times New Roman" w:cs="Times New Roman"/>
                 <w:noProof/>
                 <w:webHidden/>
               </w:rPr>
@@ -2446,7 +2514,7 @@
           <w:pPr>
             <w:pStyle w:val="TOC2"/>
             <w:rPr>
-              <w:rFonts w:asciiTheme="minorHAnsi" w:eastAsiaTheme="minorEastAsia" w:hAnsiTheme="minorHAnsi"/>
+              <w:rFonts w:ascii="Times New Roman" w:eastAsiaTheme="minorEastAsia" w:hAnsi="Times New Roman" w:cs="Times New Roman"/>
               <w:noProof/>
             </w:rPr>
           </w:pPr>
@@ -2461,7 +2529,7 @@
             </w:r>
             <w:r>
               <w:rPr>
-                <w:rFonts w:asciiTheme="minorHAnsi" w:eastAsiaTheme="minorEastAsia" w:hAnsiTheme="minorHAnsi"/>
+                <w:rFonts w:ascii="Times New Roman" w:eastAsiaTheme="minorEastAsia" w:hAnsi="Times New Roman" w:cs="Times New Roman"/>
                 <w:noProof/>
               </w:rPr>
               <w:tab/>
@@ -2476,6 +2544,7 @@
             </w:r>
             <w:r>
               <w:rPr>
+                <w:rFonts w:ascii="Times New Roman" w:hAnsi="Times New Roman" w:cs="Times New Roman"/>
                 <w:noProof/>
                 <w:webHidden/>
               </w:rPr>
@@ -2483,6 +2552,7 @@
             </w:r>
             <w:r>
               <w:rPr>
+                <w:rFonts w:ascii="Times New Roman" w:hAnsi="Times New Roman" w:cs="Times New Roman"/>
                 <w:noProof/>
                 <w:webHidden/>
               </w:rPr>
@@ -2490,6 +2560,7 @@
             </w:r>
             <w:r>
               <w:rPr>
+                <w:rFonts w:ascii="Times New Roman" w:hAnsi="Times New Roman" w:cs="Times New Roman"/>
                 <w:noProof/>
                 <w:webHidden/>
               </w:rPr>
@@ -2497,12 +2568,14 @@
             </w:r>
             <w:r>
               <w:rPr>
+                <w:rFonts w:ascii="Times New Roman" w:hAnsi="Times New Roman" w:cs="Times New Roman"/>
                 <w:noProof/>
                 <w:webHidden/>
               </w:rPr>
             </w:r>
             <w:r>
               <w:rPr>
+                <w:rFonts w:ascii="Times New Roman" w:hAnsi="Times New Roman" w:cs="Times New Roman"/>
                 <w:noProof/>
                 <w:webHidden/>
               </w:rPr>
@@ -2510,6 +2583,7 @@
             </w:r>
             <w:r>
               <w:rPr>
+                <w:rFonts w:ascii="Times New Roman" w:hAnsi="Times New Roman" w:cs="Times New Roman"/>
                 <w:noProof/>
                 <w:webHidden/>
               </w:rPr>
@@ -2517,6 +2591,7 @@
             </w:r>
             <w:r>
               <w:rPr>
+                <w:rFonts w:ascii="Times New Roman" w:hAnsi="Times New Roman" w:cs="Times New Roman"/>
                 <w:noProof/>
                 <w:webHidden/>
               </w:rPr>
@@ -2528,7 +2603,7 @@
           <w:pPr>
             <w:pStyle w:val="TOC1"/>
             <w:rPr>
-              <w:rFonts w:asciiTheme="minorHAnsi" w:eastAsiaTheme="minorEastAsia" w:hAnsiTheme="minorHAnsi"/>
+              <w:rFonts w:ascii="Times New Roman" w:eastAsiaTheme="minorEastAsia" w:hAnsi="Times New Roman" w:cs="Times New Roman"/>
               <w:noProof/>
             </w:rPr>
           </w:pPr>
@@ -2543,7 +2618,7 @@
             </w:r>
             <w:r>
               <w:rPr>
-                <w:rFonts w:asciiTheme="minorHAnsi" w:eastAsiaTheme="minorEastAsia" w:hAnsiTheme="minorHAnsi"/>
+                <w:rFonts w:ascii="Times New Roman" w:eastAsiaTheme="minorEastAsia" w:hAnsi="Times New Roman" w:cs="Times New Roman"/>
                 <w:noProof/>
               </w:rPr>
               <w:tab/>
@@ -2559,6 +2634,7 @@
             </w:r>
             <w:r>
               <w:rPr>
+                <w:rFonts w:ascii="Times New Roman" w:hAnsi="Times New Roman" w:cs="Times New Roman"/>
                 <w:noProof/>
                 <w:webHidden/>
               </w:rPr>
@@ -2566,6 +2642,7 @@
             </w:r>
             <w:r>
               <w:rPr>
+                <w:rFonts w:ascii="Times New Roman" w:hAnsi="Times New Roman" w:cs="Times New Roman"/>
                 <w:noProof/>
                 <w:webHidden/>
               </w:rPr>
@@ -2573,6 +2650,7 @@
             </w:r>
             <w:r>
               <w:rPr>
+                <w:rFonts w:ascii="Times New Roman" w:hAnsi="Times New Roman" w:cs="Times New Roman"/>
                 <w:noProof/>
                 <w:webHidden/>
               </w:rPr>
@@ -2580,12 +2658,14 @@
             </w:r>
             <w:r>
               <w:rPr>
+                <w:rFonts w:ascii="Times New Roman" w:hAnsi="Times New Roman" w:cs="Times New Roman"/>
                 <w:noProof/>
                 <w:webHidden/>
               </w:rPr>
             </w:r>
             <w:r>
               <w:rPr>
+                <w:rFonts w:ascii="Times New Roman" w:hAnsi="Times New Roman" w:cs="Times New Roman"/>
                 <w:noProof/>
                 <w:webHidden/>
               </w:rPr>
@@ -2593,6 +2673,7 @@
             </w:r>
             <w:r>
               <w:rPr>
+                <w:rFonts w:ascii="Times New Roman" w:hAnsi="Times New Roman" w:cs="Times New Roman"/>
                 <w:noProof/>
                 <w:webHidden/>
               </w:rPr>
@@ -2600,6 +2681,7 @@
             </w:r>
             <w:r>
               <w:rPr>
+                <w:rFonts w:ascii="Times New Roman" w:hAnsi="Times New Roman" w:cs="Times New Roman"/>
                 <w:noProof/>
                 <w:webHidden/>
               </w:rPr>
@@ -2611,7 +2693,7 @@
           <w:pPr>
             <w:pStyle w:val="TOC1"/>
             <w:rPr>
-              <w:rFonts w:asciiTheme="minorHAnsi" w:eastAsiaTheme="minorEastAsia" w:hAnsiTheme="minorHAnsi"/>
+              <w:rFonts w:ascii="Times New Roman" w:eastAsiaTheme="minorEastAsia" w:hAnsi="Times New Roman" w:cs="Times New Roman"/>
               <w:noProof/>
             </w:rPr>
           </w:pPr>
@@ -2626,6 +2708,7 @@
             </w:r>
             <w:r>
               <w:rPr>
+                <w:rFonts w:ascii="Times New Roman" w:hAnsi="Times New Roman" w:cs="Times New Roman"/>
                 <w:noProof/>
                 <w:webHidden/>
               </w:rPr>
@@ -2633,6 +2716,7 @@
             </w:r>
             <w:r>
               <w:rPr>
+                <w:rFonts w:ascii="Times New Roman" w:hAnsi="Times New Roman" w:cs="Times New Roman"/>
                 <w:noProof/>
                 <w:webHidden/>
               </w:rPr>
@@ -2640,6 +2724,7 @@
             </w:r>
             <w:r>
               <w:rPr>
+                <w:rFonts w:ascii="Times New Roman" w:hAnsi="Times New Roman" w:cs="Times New Roman"/>
                 <w:noProof/>
                 <w:webHidden/>
               </w:rPr>
@@ -2647,12 +2732,14 @@
             </w:r>
             <w:r>
               <w:rPr>
+                <w:rFonts w:ascii="Times New Roman" w:hAnsi="Times New Roman" w:cs="Times New Roman"/>
                 <w:noProof/>
                 <w:webHidden/>
               </w:rPr>
             </w:r>
             <w:r>
               <w:rPr>
+                <w:rFonts w:ascii="Times New Roman" w:hAnsi="Times New Roman" w:cs="Times New Roman"/>
                 <w:noProof/>
                 <w:webHidden/>
               </w:rPr>
@@ -2660,6 +2747,7 @@
             </w:r>
             <w:r>
               <w:rPr>
+                <w:rFonts w:ascii="Times New Roman" w:hAnsi="Times New Roman" w:cs="Times New Roman"/>
                 <w:noProof/>
                 <w:webHidden/>
               </w:rPr>
@@ -2667,6 +2755,7 @@
             </w:r>
             <w:r>
               <w:rPr>
+                <w:rFonts w:ascii="Times New Roman" w:hAnsi="Times New Roman" w:cs="Times New Roman"/>
                 <w:noProof/>
                 <w:webHidden/>
               </w:rPr>
@@ -2726,7 +2815,7 @@
         </w:rPr>
         <w:br w:type="page"/>
       </w:r>
-      <w:bookmarkStart w:id="1" w:name="_Toc76561171"/>
+      <w:bookmarkStart w:id="0" w:name="_Toc76561171"/>
       <w:r>
         <w:rPr>
           <w:rFonts w:ascii="Times New Roman" w:hAnsi="Times New Roman" w:cs="Times New Roman"/>
@@ -2734,7 +2823,7 @@
         <w:lastRenderedPageBreak/>
         <w:t>TỔNG QUAN</w:t>
       </w:r>
-      <w:bookmarkEnd w:id="1"/>
+      <w:bookmarkEnd w:id="0"/>
     </w:p>
     <w:p>
       <w:pPr>
@@ -2748,14 +2837,70 @@
           <w:rFonts w:ascii="Times New Roman" w:hAnsi="Times New Roman" w:cs="Times New Roman"/>
         </w:rPr>
       </w:pPr>
-      <w:bookmarkStart w:id="2" w:name="_Toc76561172"/>
+      <w:bookmarkStart w:id="1" w:name="_Toc76561172"/>
       <w:r>
         <w:rPr>
           <w:rFonts w:ascii="Times New Roman" w:hAnsi="Times New Roman" w:cs="Times New Roman"/>
         </w:rPr>
         <w:t>Mô tả bài toán</w:t>
       </w:r>
-      <w:bookmarkEnd w:id="2"/>
+      <w:bookmarkEnd w:id="1"/>
+    </w:p>
+    <w:p>
+      <w:pPr>
+        <w:pStyle w:val="ListParagraph"/>
+        <w:rPr>
+          <w:rFonts w:ascii="Times New Roman" w:hAnsi="Times New Roman" w:cs="Times New Roman"/>
+        </w:rPr>
+      </w:pPr>
+      <w:r>
+        <w:rPr>
+          <w:rFonts w:ascii="Times New Roman" w:hAnsi="Times New Roman" w:cs="Times New Roman"/>
+        </w:rPr>
+        <w:t>Dựa vào kiến thức đã học xây dựng một ứng dụng giúp phân tích cú pháp của ngôn ngữ tiếng anh. Việc phân tích dựa vào các dữ liệu được nhập vào như</w:t>
+      </w:r>
+      <w:r>
+        <w:rPr>
+          <w:rFonts w:ascii="Times New Roman" w:hAnsi="Times New Roman" w:cs="Times New Roman"/>
+        </w:rPr>
+        <w:t xml:space="preserve"> bộ luật và bộ tự vựng của ngôn ngữ đó.</w:t>
+      </w:r>
+      <w:r>
+        <w:rPr>
+          <w:rFonts w:ascii="Times New Roman" w:hAnsi="Times New Roman" w:cs="Times New Roman"/>
+        </w:rPr>
+        <w:t xml:space="preserve"> </w:t>
+      </w:r>
+      <w:r>
+        <w:rPr>
+          <w:rFonts w:ascii="Times New Roman" w:hAnsi="Times New Roman" w:cs="Times New Roman"/>
+        </w:rPr>
+        <w:t xml:space="preserve">Phân tích cú pháp là việc </w:t>
+      </w:r>
+      <w:r>
+        <w:rPr>
+          <w:rFonts w:ascii="Times New Roman" w:hAnsi="Times New Roman" w:cs="Times New Roman"/>
+        </w:rPr>
+        <w:t>chia nhỏ mộ</w:t>
+      </w:r>
+      <w:r>
+        <w:rPr>
+          <w:rFonts w:ascii="Times New Roman" w:hAnsi="Times New Roman" w:cs="Times New Roman"/>
+        </w:rPr>
+        <w:t>t câu câu thành các thành phần của nó để câu có thể hiểu được.</w:t>
+      </w:r>
+      <w:r>
+        <w:rPr>
+          <w:rFonts w:ascii="Times New Roman" w:hAnsi="Times New Roman" w:cs="Times New Roman"/>
+        </w:rPr>
+        <w:t xml:space="preserve"> </w:t>
+      </w:r>
+      <w:r>
+        <w:rPr>
+          <w:rFonts w:ascii="Times New Roman" w:hAnsi="Times New Roman" w:cs="Times New Roman"/>
+        </w:rPr>
+        <w:t>Việc phấn tích cú pháp sẽ mang lại nhiều lợi ích trong việc xây dựng một trình biên dịch, nó giúp xác định một giá trị đầu vào có  đúng với cú pháp của ngôn ngữ đang xét hay không.</w:t>
+      </w:r>
     </w:p>
     <w:p>
       <w:pPr>
@@ -2769,29 +2914,34 @@
           <w:rFonts w:ascii="Times New Roman" w:hAnsi="Times New Roman" w:cs="Times New Roman"/>
         </w:rPr>
       </w:pPr>
-      <w:bookmarkStart w:id="3" w:name="_Toc76561173"/>
+      <w:bookmarkStart w:id="2" w:name="_Toc76561173"/>
       <w:r>
         <w:rPr>
           <w:rFonts w:ascii="Times New Roman" w:hAnsi="Times New Roman" w:cs="Times New Roman"/>
         </w:rPr>
         <w:t>Các thư viện sử dụng trong project</w:t>
       </w:r>
-      <w:bookmarkEnd w:id="3"/>
+      <w:bookmarkEnd w:id="2"/>
     </w:p>
     <w:tbl>
       <w:tblPr>
         <w:tblStyle w:val="TableGrid"/>
-        <w:tblW w:w="0" w:type="auto"/>
+        <w:tblW w:w="8621" w:type="dxa"/>
+        <w:jc w:val="center"/>
         <w:tblLook w:val="04A0" w:firstRow="1" w:lastRow="0" w:firstColumn="1" w:lastColumn="0" w:noHBand="0" w:noVBand="1"/>
       </w:tblPr>
       <w:tblGrid>
-        <w:gridCol w:w="2538"/>
-        <w:gridCol w:w="7038"/>
+        <w:gridCol w:w="2285"/>
+        <w:gridCol w:w="6336"/>
       </w:tblGrid>
       <w:tr>
+        <w:trPr>
+          <w:trHeight w:val="256"/>
+          <w:jc w:val="center"/>
+        </w:trPr>
         <w:tc>
           <w:tcPr>
-            <w:tcW w:w="2538" w:type="dxa"/>
+            <w:tcW w:w="2285" w:type="dxa"/>
           </w:tcPr>
           <w:p>
             <w:pPr>
@@ -2813,7 +2963,7 @@
         </w:tc>
         <w:tc>
           <w:tcPr>
-            <w:tcW w:w="7038" w:type="dxa"/>
+            <w:tcW w:w="6336" w:type="dxa"/>
           </w:tcPr>
           <w:p>
             <w:pPr>
@@ -2835,9 +2985,103 @@
         </w:tc>
       </w:tr>
       <w:tr>
+        <w:trPr>
+          <w:trHeight w:val="256"/>
+          <w:jc w:val="center"/>
+        </w:trPr>
         <w:tc>
           <w:tcPr>
-            <w:tcW w:w="2538" w:type="dxa"/>
+            <w:tcW w:w="2285" w:type="dxa"/>
+          </w:tcPr>
+          <w:p>
+            <w:pPr>
+              <w:rPr>
+                <w:rFonts w:ascii="Times New Roman" w:hAnsi="Times New Roman" w:cs="Times New Roman"/>
+              </w:rPr>
+            </w:pPr>
+            <w:r>
+              <w:rPr>
+                <w:rFonts w:ascii="Times New Roman" w:hAnsi="Times New Roman" w:cs="Times New Roman"/>
+              </w:rPr>
+              <w:t>Spring Boot</w:t>
+            </w:r>
+          </w:p>
+        </w:tc>
+        <w:tc>
+          <w:tcPr>
+            <w:tcW w:w="6336" w:type="dxa"/>
+          </w:tcPr>
+          <w:p>
+            <w:pPr>
+              <w:rPr>
+                <w:rFonts w:ascii="Times New Roman" w:hAnsi="Times New Roman" w:cs="Times New Roman"/>
+              </w:rPr>
+            </w:pPr>
+            <w:r>
+              <w:rPr>
+                <w:rFonts w:ascii="Times New Roman" w:hAnsi="Times New Roman" w:cs="Times New Roman"/>
+              </w:rPr>
+              <w:t>Xây dựn ứng dụng web</w:t>
+            </w:r>
+          </w:p>
+        </w:tc>
+      </w:tr>
+      <w:tr>
+        <w:trPr>
+          <w:trHeight w:val="256"/>
+          <w:jc w:val="center"/>
+        </w:trPr>
+        <w:tc>
+          <w:tcPr>
+            <w:tcW w:w="2285" w:type="dxa"/>
+          </w:tcPr>
+          <w:p>
+            <w:pPr>
+              <w:rPr>
+                <w:rFonts w:ascii="Times New Roman" w:hAnsi="Times New Roman" w:cs="Times New Roman"/>
+              </w:rPr>
+            </w:pPr>
+            <w:r>
+              <w:rPr>
+                <w:rFonts w:ascii="Times New Roman" w:hAnsi="Times New Roman" w:cs="Times New Roman"/>
+              </w:rPr>
+              <w:t>L</w:t>
+            </w:r>
+            <w:r>
+              <w:rPr>
+                <w:rFonts w:ascii="Times New Roman" w:hAnsi="Times New Roman" w:cs="Times New Roman"/>
+              </w:rPr>
+              <w:t>ibrary</w:t>
+            </w:r>
+          </w:p>
+        </w:tc>
+        <w:tc>
+          <w:tcPr>
+            <w:tcW w:w="6336" w:type="dxa"/>
+          </w:tcPr>
+          <w:p>
+            <w:pPr>
+              <w:rPr>
+                <w:rFonts w:ascii="Times New Roman" w:hAnsi="Times New Roman" w:cs="Times New Roman"/>
+              </w:rPr>
+            </w:pPr>
+            <w:r>
+              <w:rPr>
+                <w:rFonts w:ascii="Times New Roman" w:hAnsi="Times New Roman" w:cs="Times New Roman"/>
+              </w:rPr>
+              <w:t>Giúp trực các từ sau khi đã phần tích thành câu cú pháp</w:t>
+            </w:r>
+          </w:p>
+        </w:tc>
+      </w:tr>
+      <w:tr>
+        <w:trPr>
+          <w:trHeight w:val="256"/>
+          <w:jc w:val="center"/>
+        </w:trPr>
+        <w:tc>
+          <w:tcPr>
+            <w:tcW w:w="2285" w:type="dxa"/>
           </w:tcPr>
           <w:p>
             <w:pPr>
@@ -2849,85 +3093,7 @@
         </w:tc>
         <w:tc>
           <w:tcPr>
-            <w:tcW w:w="7038" w:type="dxa"/>
-          </w:tcPr>
-          <w:p>
-            <w:pPr>
-              <w:rPr>
-                <w:rFonts w:ascii="Times New Roman" w:hAnsi="Times New Roman" w:cs="Times New Roman"/>
-              </w:rPr>
-            </w:pPr>
-          </w:p>
-        </w:tc>
-      </w:tr>
-      <w:tr>
-        <w:tc>
-          <w:tcPr>
-            <w:tcW w:w="2538" w:type="dxa"/>
-          </w:tcPr>
-          <w:p>
-            <w:pPr>
-              <w:rPr>
-                <w:rFonts w:ascii="Times New Roman" w:hAnsi="Times New Roman" w:cs="Times New Roman"/>
-              </w:rPr>
-            </w:pPr>
-          </w:p>
-        </w:tc>
-        <w:tc>
-          <w:tcPr>
-            <w:tcW w:w="7038" w:type="dxa"/>
-          </w:tcPr>
-          <w:p>
-            <w:pPr>
-              <w:rPr>
-                <w:rFonts w:ascii="Times New Roman" w:hAnsi="Times New Roman" w:cs="Times New Roman"/>
-              </w:rPr>
-            </w:pPr>
-          </w:p>
-        </w:tc>
-      </w:tr>
-      <w:tr>
-        <w:tc>
-          <w:tcPr>
-            <w:tcW w:w="2538" w:type="dxa"/>
-          </w:tcPr>
-          <w:p>
-            <w:pPr>
-              <w:rPr>
-                <w:rFonts w:ascii="Times New Roman" w:hAnsi="Times New Roman" w:cs="Times New Roman"/>
-              </w:rPr>
-            </w:pPr>
-          </w:p>
-        </w:tc>
-        <w:tc>
-          <w:tcPr>
-            <w:tcW w:w="7038" w:type="dxa"/>
-          </w:tcPr>
-          <w:p>
-            <w:pPr>
-              <w:rPr>
-                <w:rFonts w:ascii="Times New Roman" w:hAnsi="Times New Roman" w:cs="Times New Roman"/>
-              </w:rPr>
-            </w:pPr>
-          </w:p>
-        </w:tc>
-      </w:tr>
-      <w:tr>
-        <w:tc>
-          <w:tcPr>
-            <w:tcW w:w="2538" w:type="dxa"/>
-          </w:tcPr>
-          <w:p>
-            <w:pPr>
-              <w:rPr>
-                <w:rFonts w:ascii="Times New Roman" w:hAnsi="Times New Roman" w:cs="Times New Roman"/>
-              </w:rPr>
-            </w:pPr>
-          </w:p>
-        </w:tc>
-        <w:tc>
-          <w:tcPr>
-            <w:tcW w:w="7038" w:type="dxa"/>
+            <w:tcW w:w="6336" w:type="dxa"/>
           </w:tcPr>
           <w:p>
             <w:pPr>
@@ -2980,7 +3146,7 @@
           <w:rFonts w:ascii="Times New Roman" w:hAnsi="Times New Roman" w:cs="Times New Roman"/>
         </w:rPr>
       </w:pPr>
-      <w:bookmarkStart w:id="4" w:name="_Toc76561174"/>
+      <w:bookmarkStart w:id="3" w:name="_Toc76561174"/>
       <w:r>
         <w:rPr>
           <w:rFonts w:ascii="Times New Roman" w:hAnsi="Times New Roman" w:cs="Times New Roman"/>
@@ -2988,7 +3154,7 @@
         <w:lastRenderedPageBreak/>
         <w:t>THUẬT TOÁN SỬ DỤNG</w:t>
       </w:r>
-      <w:bookmarkEnd w:id="4"/>
+      <w:bookmarkEnd w:id="3"/>
     </w:p>
     <w:p>
       <w:pPr>
@@ -3002,14 +3168,122 @@
           <w:rFonts w:ascii="Times New Roman" w:hAnsi="Times New Roman" w:cs="Times New Roman"/>
         </w:rPr>
       </w:pPr>
-      <w:bookmarkStart w:id="5" w:name="_Toc76561175"/>
+      <w:bookmarkStart w:id="4" w:name="_Toc76561175"/>
       <w:r>
         <w:rPr>
           <w:rFonts w:ascii="Times New Roman" w:hAnsi="Times New Roman" w:cs="Times New Roman"/>
         </w:rPr>
         <w:t>Giới thiệu các thuật toán hiện có</w:t>
       </w:r>
-      <w:bookmarkEnd w:id="5"/>
+      <w:bookmarkEnd w:id="4"/>
+    </w:p>
+    <w:p>
+      <w:pPr>
+        <w:pStyle w:val="ListParagraph"/>
+        <w:numPr>
+          <w:ilvl w:val="0"/>
+          <w:numId w:val="30"/>
+        </w:numPr>
+      </w:pPr>
+      <w:r>
+        <w:t xml:space="preserve">Có nhiểu thuật toán giúp phân tích cú pháp của một câu không dựa vào </w:t>
+      </w:r>
+      <w:r>
+        <w:t>ngữ</w:t>
+      </w:r>
+      <w:r>
+        <w:t xml:space="preserve"> cảnh.</w:t>
+      </w:r>
+      <w:r>
+        <w:t xml:space="preserve"> Kĩ thuật phân tích cấu trúc được chia làm loại chính:</w:t>
+      </w:r>
+    </w:p>
+    <w:p>
+      <w:pPr>
+        <w:pStyle w:val="ListParagraph"/>
+        <w:numPr>
+          <w:ilvl w:val="1"/>
+          <w:numId w:val="30"/>
+        </w:numPr>
+      </w:pPr>
+      <w:r>
+        <w:t>Top Down Parsing</w:t>
+      </w:r>
+    </w:p>
+    <w:p>
+      <w:pPr>
+        <w:pStyle w:val="ListParagraph"/>
+        <w:numPr>
+          <w:ilvl w:val="1"/>
+          <w:numId w:val="30"/>
+        </w:numPr>
+      </w:pPr>
+      <w:r>
+        <w:t>Bottom Up Parsing</w:t>
+      </w:r>
+    </w:p>
+    <w:p>
+      <w:pPr>
+        <w:pStyle w:val="ListParagraph"/>
+        <w:numPr>
+          <w:ilvl w:val="0"/>
+          <w:numId w:val="30"/>
+        </w:numPr>
+      </w:pPr>
+      <w:r>
+        <w:t xml:space="preserve">Top Down Parsing: </w:t>
+      </w:r>
+      <w:r>
+        <w:t>cây</w:t>
+      </w:r>
+      <w:r>
+        <w:t xml:space="preserve"> cú ph</w:t>
+      </w:r>
+      <w:r>
+        <w:t>á</w:t>
+      </w:r>
+      <w:r>
+        <w:t>p được</w:t>
+      </w:r>
+      <w:r>
+        <w:t xml:space="preserve"> xây dựng</w:t>
+      </w:r>
+      <w:r>
+        <w:t xml:space="preserve"> bắt đầu từ gốc(root) sau đó đi dần tới các node lá</w:t>
+      </w:r>
+      <w:r>
+        <w:t xml:space="preserve">. Một số thuật toán sử dụng kĩ thuật này: </w:t>
+      </w:r>
+      <w:r>
+        <w:t xml:space="preserve">LL Parser, </w:t>
+      </w:r>
+      <w:r>
+        <w:rPr>
+          <w:b/>
+        </w:rPr>
+        <w:t>Earley Parser</w:t>
+      </w:r>
+      <w:r>
+        <w:t>, Pratt Parser, Recursive Descent Parser, Parser Combinator</w:t>
+      </w:r>
+    </w:p>
+    <w:p>
+      <w:pPr>
+        <w:pStyle w:val="ListParagraph"/>
+        <w:numPr>
+          <w:ilvl w:val="0"/>
+          <w:numId w:val="30"/>
+        </w:numPr>
+      </w:pPr>
+      <w:r>
+        <w:t>Bottom Up Parsing: Cây cú pháp được xây dựng dựa từ các node lá tiến dần về các node gốc</w:t>
+      </w:r>
+      <w:r>
+        <w:t xml:space="preserve">. Một sô thuật toán sử dụng kĩ thuật này: </w:t>
+      </w:r>
+      <w:r>
+        <w:t>CYK Parser, LR Parser, Generalized LR Parser</w:t>
+      </w:r>
     </w:p>
     <w:p>
       <w:pPr>
@@ -3023,14 +3297,14 @@
           <w:rFonts w:ascii="Times New Roman" w:hAnsi="Times New Roman" w:cs="Times New Roman"/>
         </w:rPr>
       </w:pPr>
-      <w:bookmarkStart w:id="6" w:name="_Toc76561176"/>
+      <w:bookmarkStart w:id="5" w:name="_Toc76561176"/>
       <w:r>
         <w:rPr>
           <w:rFonts w:ascii="Times New Roman" w:hAnsi="Times New Roman" w:cs="Times New Roman"/>
         </w:rPr>
         <w:t>Giới thiệu về thuật toán Earley</w:t>
       </w:r>
-      <w:bookmarkEnd w:id="6"/>
+      <w:bookmarkEnd w:id="5"/>
     </w:p>
     <w:p>
       <w:pPr>
@@ -3103,7 +3377,7 @@
           <w:rFonts w:ascii="Times New Roman" w:hAnsi="Times New Roman" w:cs="Times New Roman"/>
         </w:rPr>
       </w:pPr>
-      <w:bookmarkStart w:id="7" w:name="_Toc76561177"/>
+      <w:bookmarkStart w:id="6" w:name="_Toc76561177"/>
       <w:r>
         <w:rPr>
           <w:rFonts w:ascii="Times New Roman" w:hAnsi="Times New Roman" w:cs="Times New Roman"/>
@@ -3111,7 +3385,7 @@
         <w:lastRenderedPageBreak/>
         <w:t>CHI TIẾT CÀI ĐẶT</w:t>
       </w:r>
-      <w:bookmarkEnd w:id="7"/>
+      <w:bookmarkEnd w:id="6"/>
       <w:r>
         <w:rPr>
           <w:rFonts w:ascii="Times New Roman" w:hAnsi="Times New Roman" w:cs="Times New Roman"/>
@@ -3124,21 +3398,20 @@
         <w:pStyle w:val="Heading2"/>
         <w:numPr>
           <w:ilvl w:val="0"/>
-          <w:numId w:val="6"/>
+          <w:numId w:val="31"/>
         </w:numPr>
-        <w:ind w:left="720"/>
         <w:rPr>
           <w:rFonts w:ascii="Times New Roman" w:hAnsi="Times New Roman" w:cs="Times New Roman"/>
         </w:rPr>
       </w:pPr>
-      <w:bookmarkStart w:id="8" w:name="_Toc76561178"/>
+      <w:bookmarkStart w:id="7" w:name="_Toc76561178"/>
       <w:r>
         <w:rPr>
           <w:rFonts w:ascii="Times New Roman" w:hAnsi="Times New Roman" w:cs="Times New Roman"/>
         </w:rPr>
         <w:t>Giới thiệu code và chức năng từng class</w:t>
       </w:r>
-      <w:bookmarkEnd w:id="8"/>
+      <w:bookmarkEnd w:id="7"/>
     </w:p>
     <w:p>
       <w:pPr>
@@ -3177,6 +3450,8 @@
           <w:rFonts w:ascii="Times New Roman" w:hAnsi="Times New Roman" w:cs="Times New Roman"/>
         </w:rPr>
       </w:pPr>
+      <w:bookmarkStart w:id="8" w:name="_GoBack"/>
+      <w:bookmarkEnd w:id="8"/>
       <w:r>
         <w:rPr>
           <w:rFonts w:ascii="Times New Roman" w:hAnsi="Times New Roman" w:cs="Times New Roman"/>
@@ -3233,6 +3508,11 @@
     </w:p>
     <w:p>
       <w:pPr>
+        <w:ind w:left="720"/>
+      </w:pPr>
+    </w:p>
+    <w:p>
+      <w:pPr>
         <w:pStyle w:val="Heading2"/>
         <w:numPr>
           <w:ilvl w:val="0"/>
@@ -3247,7 +3527,7 @@
         <w:rPr>
           <w:rFonts w:ascii="Times New Roman" w:hAnsi="Times New Roman" w:cs="Times New Roman"/>
         </w:rPr>
-        <w:t>Kết quả chạy</w:t>
+        <w:t>Kết quả</w:t>
       </w:r>
       <w:bookmarkEnd w:id="11"/>
     </w:p>
@@ -3534,7 +3814,7 @@
                         <w:rFonts w:ascii="Times New Roman" w:hAnsi="Times New Roman" w:cs="Times New Roman"/>
                         <w:noProof/>
                       </w:rPr>
-                      <w:t>"Keras - From Wikipedia, the free encyclopedia," [Online]. Available: https://en.wikipedia.org/wiki/Keras.</w:t>
+                      <w:t>https://www.guru99.com/syntax-analysis-parsing-types.html</w:t>
                     </w:r>
                   </w:p>
                 </w:tc>
@@ -3584,7 +3864,7 @@
                         <w:rFonts w:ascii="Times New Roman" w:hAnsi="Times New Roman" w:cs="Times New Roman"/>
                         <w:noProof/>
                       </w:rPr>
-                      <w:t>"Module: tf.keras | TensorFlow Core v2.4.1," [Online]. Available: https://www.tensorflow.org/api_docs/python/tf/keras?hl=tr.</w:t>
+                      <w:t>https://en.wikipedia.org/wiki/Earley_parser</w:t>
                     </w:r>
                   </w:p>
                 </w:tc>
@@ -3634,7 +3914,7 @@
                         <w:rFonts w:ascii="Times New Roman" w:hAnsi="Times New Roman" w:cs="Times New Roman"/>
                         <w:noProof/>
                       </w:rPr>
-                      <w:t>Kaggle, "Traffic sign Classification using CNN," [Online]. Available: view-source:https://www.kaggle.com/pritamaich/traffic-sign-classification-using-cnn.</w:t>
+                      <w:t>https://tomassetti.me/guide-parsing-algorithms-terminology/</w:t>
                     </w:r>
                   </w:p>
                 </w:tc>
@@ -3904,7 +4184,7 @@
           <w:rPr>
             <w:noProof/>
           </w:rPr>
-          <w:t>1</w:t>
+          <w:t>2</w:t>
         </w:r>
         <w:r>
           <w:rPr>
@@ -5094,6 +5374,95 @@
     </w:lvl>
   </w:abstractNum>
   <w:abstractNum w:abstractNumId="6" w15:restartNumberingAfterBreak="0">
+    <w:nsid w:val="24E40A78"/>
+    <w:multiLevelType w:val="hybridMultilevel"/>
+    <w:tmpl w:val="055AA212"/>
+    <w:lvl w:ilvl="0" w:tplc="0409000F">
+      <w:start w:val="1"/>
+      <w:numFmt w:val="decimal"/>
+      <w:lvlText w:val="%1."/>
+      <w:lvlJc w:val="left"/>
+      <w:pPr>
+        <w:ind w:left="1152" w:hanging="360"/>
+      </w:pPr>
+      <w:rPr>
+        <w:b/>
+      </w:rPr>
+    </w:lvl>
+    <w:lvl w:ilvl="1" w:tplc="04090019" w:tentative="1">
+      <w:start w:val="1"/>
+      <w:numFmt w:val="lowerLetter"/>
+      <w:lvlText w:val="%2."/>
+      <w:lvlJc w:val="left"/>
+      <w:pPr>
+        <w:ind w:left="1872" w:hanging="360"/>
+      </w:pPr>
+    </w:lvl>
+    <w:lvl w:ilvl="2" w:tplc="0409001B" w:tentative="1">
+      <w:start w:val="1"/>
+      <w:numFmt w:val="lowerRoman"/>
+      <w:lvlText w:val="%3."/>
+      <w:lvlJc w:val="right"/>
+      <w:pPr>
+        <w:ind w:left="2592" w:hanging="180"/>
+      </w:pPr>
+    </w:lvl>
+    <w:lvl w:ilvl="3" w:tplc="0409000F" w:tentative="1">
+      <w:start w:val="1"/>
+      <w:numFmt w:val="decimal"/>
+      <w:lvlText w:val="%4."/>
+      <w:lvlJc w:val="left"/>
+      <w:pPr>
+        <w:ind w:left="3312" w:hanging="360"/>
+      </w:pPr>
+    </w:lvl>
+    <w:lvl w:ilvl="4" w:tplc="04090019" w:tentative="1">
+      <w:start w:val="1"/>
+      <w:numFmt w:val="lowerLetter"/>
+      <w:lvlText w:val="%5."/>
+      <w:lvlJc w:val="left"/>
+      <w:pPr>
+        <w:ind w:left="4032" w:hanging="360"/>
+      </w:pPr>
+    </w:lvl>
+    <w:lvl w:ilvl="5" w:tplc="0409001B" w:tentative="1">
+      <w:start w:val="1"/>
+      <w:numFmt w:val="lowerRoman"/>
+      <w:lvlText w:val="%6."/>
+      <w:lvlJc w:val="right"/>
+      <w:pPr>
+        <w:ind w:left="4752" w:hanging="180"/>
+      </w:pPr>
+    </w:lvl>
+    <w:lvl w:ilvl="6" w:tplc="0409000F" w:tentative="1">
+      <w:start w:val="1"/>
+      <w:numFmt w:val="decimal"/>
+      <w:lvlText w:val="%7."/>
+      <w:lvlJc w:val="left"/>
+      <w:pPr>
+        <w:ind w:left="5472" w:hanging="360"/>
+      </w:pPr>
+    </w:lvl>
+    <w:lvl w:ilvl="7" w:tplc="04090019" w:tentative="1">
+      <w:start w:val="1"/>
+      <w:numFmt w:val="lowerLetter"/>
+      <w:lvlText w:val="%8."/>
+      <w:lvlJc w:val="left"/>
+      <w:pPr>
+        <w:ind w:left="6192" w:hanging="360"/>
+      </w:pPr>
+    </w:lvl>
+    <w:lvl w:ilvl="8" w:tplc="0409001B" w:tentative="1">
+      <w:start w:val="1"/>
+      <w:numFmt w:val="lowerRoman"/>
+      <w:lvlText w:val="%9."/>
+      <w:lvlJc w:val="right"/>
+      <w:pPr>
+        <w:ind w:left="6912" w:hanging="180"/>
+      </w:pPr>
+    </w:lvl>
+  </w:abstractNum>
+  <w:abstractNum w:abstractNumId="7" w15:restartNumberingAfterBreak="0">
     <w:nsid w:val="289A59EB"/>
     <w:multiLevelType w:val="hybridMultilevel"/>
     <w:tmpl w:val="097405F4"/>
@@ -5182,7 +5551,7 @@
       </w:pPr>
     </w:lvl>
   </w:abstractNum>
-  <w:abstractNum w:abstractNumId="7" w15:restartNumberingAfterBreak="0">
+  <w:abstractNum w:abstractNumId="8" w15:restartNumberingAfterBreak="0">
     <w:nsid w:val="2CCF4334"/>
     <w:multiLevelType w:val="hybridMultilevel"/>
     <w:tmpl w:val="D9E6E880"/>
@@ -5295,7 +5664,119 @@
       </w:rPr>
     </w:lvl>
   </w:abstractNum>
-  <w:abstractNum w:abstractNumId="8" w15:restartNumberingAfterBreak="0">
+  <w:abstractNum w:abstractNumId="9" w15:restartNumberingAfterBreak="0">
+    <w:nsid w:val="31821812"/>
+    <w:multiLevelType w:val="hybridMultilevel"/>
+    <w:tmpl w:val="4AF2B524"/>
+    <w:lvl w:ilvl="0" w:tplc="DAEA067E">
+      <w:numFmt w:val="bullet"/>
+      <w:lvlText w:val="-"/>
+      <w:lvlJc w:val="left"/>
+      <w:pPr>
+        <w:ind w:left="720" w:hanging="360"/>
+      </w:pPr>
+      <w:rPr>
+        <w:rFonts w:ascii="Arial" w:eastAsiaTheme="minorHAnsi" w:hAnsi="Arial" w:cs="Arial" w:hint="default"/>
+      </w:rPr>
+    </w:lvl>
+    <w:lvl w:ilvl="1" w:tplc="04090003">
+      <w:start w:val="1"/>
+      <w:numFmt w:val="bullet"/>
+      <w:lvlText w:val="o"/>
+      <w:lvlJc w:val="left"/>
+      <w:pPr>
+        <w:ind w:left="1440" w:hanging="360"/>
+      </w:pPr>
+      <w:rPr>
+        <w:rFonts w:ascii="Courier New" w:hAnsi="Courier New" w:cs="Courier New" w:hint="default"/>
+      </w:rPr>
+    </w:lvl>
+    <w:lvl w:ilvl="2" w:tplc="04090005" w:tentative="1">
+      <w:start w:val="1"/>
+      <w:numFmt w:val="bullet"/>
+      <w:lvlText w:val=""/>
+      <w:lvlJc w:val="left"/>
+      <w:pPr>
+        <w:ind w:left="2160" w:hanging="360"/>
+      </w:pPr>
+      <w:rPr>
+        <w:rFonts w:ascii="Wingdings" w:hAnsi="Wingdings" w:hint="default"/>
+      </w:rPr>
+    </w:lvl>
+    <w:lvl w:ilvl="3" w:tplc="04090001" w:tentative="1">
+      <w:start w:val="1"/>
+      <w:numFmt w:val="bullet"/>
+      <w:lvlText w:val=""/>
+      <w:lvlJc w:val="left"/>
+      <w:pPr>
+        <w:ind w:left="2880" w:hanging="360"/>
+      </w:pPr>
+      <w:rPr>
+        <w:rFonts w:ascii="Symbol" w:hAnsi="Symbol" w:hint="default"/>
+      </w:rPr>
+    </w:lvl>
+    <w:lvl w:ilvl="4" w:tplc="04090003" w:tentative="1">
+      <w:start w:val="1"/>
+      <w:numFmt w:val="bullet"/>
+      <w:lvlText w:val="o"/>
+      <w:lvlJc w:val="left"/>
+      <w:pPr>
+        <w:ind w:left="3600" w:hanging="360"/>
+      </w:pPr>
+      <w:rPr>
+        <w:rFonts w:ascii="Courier New" w:hAnsi="Courier New" w:cs="Courier New" w:hint="default"/>
+      </w:rPr>
+    </w:lvl>
+    <w:lvl w:ilvl="5" w:tplc="04090005" w:tentative="1">
+      <w:start w:val="1"/>
+      <w:numFmt w:val="bullet"/>
+      <w:lvlText w:val=""/>
+      <w:lvlJc w:val="left"/>
+      <w:pPr>
+        <w:ind w:left="4320" w:hanging="360"/>
+      </w:pPr>
+      <w:rPr>
+        <w:rFonts w:ascii="Wingdings" w:hAnsi="Wingdings" w:hint="default"/>
+      </w:rPr>
+    </w:lvl>
+    <w:lvl w:ilvl="6" w:tplc="04090001" w:tentative="1">
+      <w:start w:val="1"/>
+      <w:numFmt w:val="bullet"/>
+      <w:lvlText w:val=""/>
+      <w:lvlJc w:val="left"/>
+      <w:pPr>
+        <w:ind w:left="5040" w:hanging="360"/>
+      </w:pPr>
+      <w:rPr>
+        <w:rFonts w:ascii="Symbol" w:hAnsi="Symbol" w:hint="default"/>
+      </w:rPr>
+    </w:lvl>
+    <w:lvl w:ilvl="7" w:tplc="04090003" w:tentative="1">
+      <w:start w:val="1"/>
+      <w:numFmt w:val="bullet"/>
+      <w:lvlText w:val="o"/>
+      <w:lvlJc w:val="left"/>
+      <w:pPr>
+        <w:ind w:left="5760" w:hanging="360"/>
+      </w:pPr>
+      <w:rPr>
+        <w:rFonts w:ascii="Courier New" w:hAnsi="Courier New" w:cs="Courier New" w:hint="default"/>
+      </w:rPr>
+    </w:lvl>
+    <w:lvl w:ilvl="8" w:tplc="04090005" w:tentative="1">
+      <w:start w:val="1"/>
+      <w:numFmt w:val="bullet"/>
+      <w:lvlText w:val=""/>
+      <w:lvlJc w:val="left"/>
+      <w:pPr>
+        <w:ind w:left="6480" w:hanging="360"/>
+      </w:pPr>
+      <w:rPr>
+        <w:rFonts w:ascii="Wingdings" w:hAnsi="Wingdings" w:hint="default"/>
+      </w:rPr>
+    </w:lvl>
+  </w:abstractNum>
+  <w:abstractNum w:abstractNumId="10" w15:restartNumberingAfterBreak="0">
     <w:nsid w:val="35721434"/>
     <w:multiLevelType w:val="hybridMultilevel"/>
     <w:tmpl w:val="7CC8818A"/>
@@ -5407,7 +5888,7 @@
       </w:rPr>
     </w:lvl>
   </w:abstractNum>
-  <w:abstractNum w:abstractNumId="9" w15:restartNumberingAfterBreak="0">
+  <w:abstractNum w:abstractNumId="11" w15:restartNumberingAfterBreak="0">
     <w:nsid w:val="3FEC0A0C"/>
     <w:multiLevelType w:val="hybridMultilevel"/>
     <w:tmpl w:val="4DB6C7B8"/>
@@ -5520,7 +6001,7 @@
       </w:rPr>
     </w:lvl>
   </w:abstractNum>
-  <w:abstractNum w:abstractNumId="10" w15:restartNumberingAfterBreak="0">
+  <w:abstractNum w:abstractNumId="12" w15:restartNumberingAfterBreak="0">
     <w:nsid w:val="436670CE"/>
     <w:multiLevelType w:val="hybridMultilevel"/>
     <w:tmpl w:val="C64ABD82"/>
@@ -5609,7 +6090,7 @@
       </w:pPr>
     </w:lvl>
   </w:abstractNum>
-  <w:abstractNum w:abstractNumId="11" w15:restartNumberingAfterBreak="0">
+  <w:abstractNum w:abstractNumId="13" w15:restartNumberingAfterBreak="0">
     <w:nsid w:val="45614AF3"/>
     <w:multiLevelType w:val="hybridMultilevel"/>
     <w:tmpl w:val="28E09788"/>
@@ -5722,7 +6203,7 @@
       </w:rPr>
     </w:lvl>
   </w:abstractNum>
-  <w:abstractNum w:abstractNumId="12" w15:restartNumberingAfterBreak="0">
+  <w:abstractNum w:abstractNumId="14" w15:restartNumberingAfterBreak="0">
     <w:nsid w:val="491315EA"/>
     <w:multiLevelType w:val="hybridMultilevel"/>
     <w:tmpl w:val="B2FCF236"/>
@@ -5835,7 +6316,7 @@
       </w:rPr>
     </w:lvl>
   </w:abstractNum>
-  <w:abstractNum w:abstractNumId="13" w15:restartNumberingAfterBreak="0">
+  <w:abstractNum w:abstractNumId="15" w15:restartNumberingAfterBreak="0">
     <w:nsid w:val="4D1A26C6"/>
     <w:multiLevelType w:val="hybridMultilevel"/>
     <w:tmpl w:val="1A463008"/>
@@ -5921,7 +6402,7 @@
       </w:pPr>
     </w:lvl>
   </w:abstractNum>
-  <w:abstractNum w:abstractNumId="14" w15:restartNumberingAfterBreak="0">
+  <w:abstractNum w:abstractNumId="16" w15:restartNumberingAfterBreak="0">
     <w:nsid w:val="4E58548A"/>
     <w:multiLevelType w:val="hybridMultilevel"/>
     <w:tmpl w:val="1070DC8E"/>
@@ -6061,7 +6542,7 @@
       </w:rPr>
     </w:lvl>
   </w:abstractNum>
-  <w:abstractNum w:abstractNumId="15" w15:restartNumberingAfterBreak="0">
+  <w:abstractNum w:abstractNumId="17" w15:restartNumberingAfterBreak="0">
     <w:nsid w:val="57FC2A0D"/>
     <w:multiLevelType w:val="hybridMultilevel"/>
     <w:tmpl w:val="1B1EA894"/>
@@ -6150,7 +6631,7 @@
       </w:pPr>
     </w:lvl>
   </w:abstractNum>
-  <w:abstractNum w:abstractNumId="16" w15:restartNumberingAfterBreak="0">
+  <w:abstractNum w:abstractNumId="18" w15:restartNumberingAfterBreak="0">
     <w:nsid w:val="58406580"/>
     <w:multiLevelType w:val="hybridMultilevel"/>
     <w:tmpl w:val="76123052"/>
@@ -6238,7 +6719,7 @@
       </w:pPr>
     </w:lvl>
   </w:abstractNum>
-  <w:abstractNum w:abstractNumId="17" w15:restartNumberingAfterBreak="0">
+  <w:abstractNum w:abstractNumId="19" w15:restartNumberingAfterBreak="0">
     <w:nsid w:val="58A1536C"/>
     <w:multiLevelType w:val="hybridMultilevel"/>
     <w:tmpl w:val="A2BC9890"/>
@@ -6351,7 +6832,7 @@
       </w:rPr>
     </w:lvl>
   </w:abstractNum>
-  <w:abstractNum w:abstractNumId="18" w15:restartNumberingAfterBreak="0">
+  <w:abstractNum w:abstractNumId="20" w15:restartNumberingAfterBreak="0">
     <w:nsid w:val="5B4C290A"/>
     <w:multiLevelType w:val="hybridMultilevel"/>
     <w:tmpl w:val="2110ED92"/>
@@ -6464,7 +6945,7 @@
       </w:rPr>
     </w:lvl>
   </w:abstractNum>
-  <w:abstractNum w:abstractNumId="19" w15:restartNumberingAfterBreak="0">
+  <w:abstractNum w:abstractNumId="21" w15:restartNumberingAfterBreak="0">
     <w:nsid w:val="615E2ADF"/>
     <w:multiLevelType w:val="hybridMultilevel"/>
     <w:tmpl w:val="E9D04E78"/>
@@ -6577,7 +7058,7 @@
       </w:rPr>
     </w:lvl>
   </w:abstractNum>
-  <w:abstractNum w:abstractNumId="20" w15:restartNumberingAfterBreak="0">
+  <w:abstractNum w:abstractNumId="22" w15:restartNumberingAfterBreak="0">
     <w:nsid w:val="63660EDB"/>
     <w:multiLevelType w:val="hybridMultilevel"/>
     <w:tmpl w:val="375E6D82"/>
@@ -6690,7 +7171,7 @@
       </w:rPr>
     </w:lvl>
   </w:abstractNum>
-  <w:abstractNum w:abstractNumId="21" w15:restartNumberingAfterBreak="0">
+  <w:abstractNum w:abstractNumId="23" w15:restartNumberingAfterBreak="0">
     <w:nsid w:val="69232D1A"/>
     <w:multiLevelType w:val="hybridMultilevel"/>
     <w:tmpl w:val="03C62264"/>
@@ -6803,7 +7284,7 @@
       </w:rPr>
     </w:lvl>
   </w:abstractNum>
-  <w:abstractNum w:abstractNumId="22" w15:restartNumberingAfterBreak="0">
+  <w:abstractNum w:abstractNumId="24" w15:restartNumberingAfterBreak="0">
     <w:nsid w:val="6B613E8D"/>
     <w:multiLevelType w:val="hybridMultilevel"/>
     <w:tmpl w:val="0606701E"/>
@@ -6892,7 +7373,7 @@
       </w:pPr>
     </w:lvl>
   </w:abstractNum>
-  <w:abstractNum w:abstractNumId="23" w15:restartNumberingAfterBreak="0">
+  <w:abstractNum w:abstractNumId="25" w15:restartNumberingAfterBreak="0">
     <w:nsid w:val="6C3903C9"/>
     <w:multiLevelType w:val="hybridMultilevel"/>
     <w:tmpl w:val="055AA212"/>
@@ -6981,7 +7462,7 @@
       </w:pPr>
     </w:lvl>
   </w:abstractNum>
-  <w:abstractNum w:abstractNumId="24" w15:restartNumberingAfterBreak="0">
+  <w:abstractNum w:abstractNumId="26" w15:restartNumberingAfterBreak="0">
     <w:nsid w:val="71FC2984"/>
     <w:multiLevelType w:val="hybridMultilevel"/>
     <w:tmpl w:val="EE5A9176"/>
@@ -7094,7 +7575,7 @@
       </w:rPr>
     </w:lvl>
   </w:abstractNum>
-  <w:abstractNum w:abstractNumId="25" w15:restartNumberingAfterBreak="0">
+  <w:abstractNum w:abstractNumId="27" w15:restartNumberingAfterBreak="0">
     <w:nsid w:val="75F45F86"/>
     <w:multiLevelType w:val="hybridMultilevel"/>
     <w:tmpl w:val="B03EC176"/>
@@ -7206,7 +7687,7 @@
       </w:rPr>
     </w:lvl>
   </w:abstractNum>
-  <w:abstractNum w:abstractNumId="26" w15:restartNumberingAfterBreak="0">
+  <w:abstractNum w:abstractNumId="28" w15:restartNumberingAfterBreak="0">
     <w:nsid w:val="771E7F0E"/>
     <w:multiLevelType w:val="multilevel"/>
     <w:tmpl w:val="31AC2218"/>
@@ -7355,7 +7836,7 @@
       </w:rPr>
     </w:lvl>
   </w:abstractNum>
-  <w:abstractNum w:abstractNumId="27" w15:restartNumberingAfterBreak="0">
+  <w:abstractNum w:abstractNumId="29" w15:restartNumberingAfterBreak="0">
     <w:nsid w:val="7E6420BE"/>
     <w:multiLevelType w:val="multilevel"/>
     <w:tmpl w:val="B4141552"/>
@@ -7504,7 +7985,7 @@
       </w:rPr>
     </w:lvl>
   </w:abstractNum>
-  <w:abstractNum w:abstractNumId="28" w15:restartNumberingAfterBreak="0">
+  <w:abstractNum w:abstractNumId="30" w15:restartNumberingAfterBreak="0">
     <w:nsid w:val="7EED2DD6"/>
     <w:multiLevelType w:val="hybridMultilevel"/>
     <w:tmpl w:val="2660B258"/>
@@ -7617,19 +8098,19 @@
     </w:lvl>
   </w:abstractNum>
   <w:num w:numId="1">
-    <w:abstractNumId w:val="13"/>
+    <w:abstractNumId w:val="15"/>
   </w:num>
   <w:num w:numId="2">
-    <w:abstractNumId w:val="6"/>
+    <w:abstractNumId w:val="7"/>
   </w:num>
   <w:num w:numId="3">
-    <w:abstractNumId w:val="17"/>
+    <w:abstractNumId w:val="19"/>
   </w:num>
   <w:num w:numId="4">
-    <w:abstractNumId w:val="19"/>
+    <w:abstractNumId w:val="21"/>
   </w:num>
   <w:num w:numId="5">
-    <w:abstractNumId w:val="7"/>
+    <w:abstractNumId w:val="8"/>
   </w:num>
   <w:num w:numId="6">
     <w:abstractNumId w:val="5"/>
@@ -7638,70 +8119,76 @@
     <w:abstractNumId w:val="4"/>
   </w:num>
   <w:num w:numId="8">
-    <w:abstractNumId w:val="24"/>
+    <w:abstractNumId w:val="26"/>
   </w:num>
   <w:num w:numId="9">
-    <w:abstractNumId w:val="18"/>
+    <w:abstractNumId w:val="20"/>
   </w:num>
   <w:num w:numId="10">
-    <w:abstractNumId w:val="12"/>
+    <w:abstractNumId w:val="14"/>
   </w:num>
   <w:num w:numId="11">
-    <w:abstractNumId w:val="15"/>
+    <w:abstractNumId w:val="17"/>
   </w:num>
   <w:num w:numId="12">
     <w:abstractNumId w:val="3"/>
   </w:num>
   <w:num w:numId="13">
-    <w:abstractNumId w:val="14"/>
+    <w:abstractNumId w:val="16"/>
   </w:num>
   <w:num w:numId="14">
-    <w:abstractNumId w:val="27"/>
+    <w:abstractNumId w:val="29"/>
   </w:num>
   <w:num w:numId="15">
     <w:abstractNumId w:val="0"/>
   </w:num>
   <w:num w:numId="16">
-    <w:abstractNumId w:val="26"/>
+    <w:abstractNumId w:val="28"/>
   </w:num>
   <w:num w:numId="17">
+    <w:abstractNumId w:val="12"/>
+  </w:num>
+  <w:num w:numId="18">
+    <w:abstractNumId w:val="30"/>
+  </w:num>
+  <w:num w:numId="19">
+    <w:abstractNumId w:val="23"/>
+  </w:num>
+  <w:num w:numId="20">
+    <w:abstractNumId w:val="22"/>
+  </w:num>
+  <w:num w:numId="21">
+    <w:abstractNumId w:val="25"/>
+  </w:num>
+  <w:num w:numId="22">
+    <w:abstractNumId w:val="24"/>
+  </w:num>
+  <w:num w:numId="23">
+    <w:abstractNumId w:val="13"/>
+  </w:num>
+  <w:num w:numId="24">
+    <w:abstractNumId w:val="11"/>
+  </w:num>
+  <w:num w:numId="25">
     <w:abstractNumId w:val="10"/>
   </w:num>
-  <w:num w:numId="18">
-    <w:abstractNumId w:val="28"/>
-  </w:num>
-  <w:num w:numId="19">
-    <w:abstractNumId w:val="21"/>
-  </w:num>
-  <w:num w:numId="20">
-    <w:abstractNumId w:val="20"/>
-  </w:num>
-  <w:num w:numId="21">
-    <w:abstractNumId w:val="23"/>
-  </w:num>
-  <w:num w:numId="22">
-    <w:abstractNumId w:val="22"/>
-  </w:num>
-  <w:num w:numId="23">
-    <w:abstractNumId w:val="11"/>
-  </w:num>
-  <w:num w:numId="24">
-    <w:abstractNumId w:val="9"/>
-  </w:num>
-  <w:num w:numId="25">
-    <w:abstractNumId w:val="8"/>
-  </w:num>
   <w:num w:numId="26">
-    <w:abstractNumId w:val="25"/>
+    <w:abstractNumId w:val="27"/>
   </w:num>
   <w:num w:numId="27">
     <w:abstractNumId w:val="2"/>
   </w:num>
   <w:num w:numId="28">
-    <w:abstractNumId w:val="16"/>
+    <w:abstractNumId w:val="18"/>
   </w:num>
   <w:num w:numId="29">
     <w:abstractNumId w:val="1"/>
+  </w:num>
+  <w:num w:numId="30">
+    <w:abstractNumId w:val="9"/>
+  </w:num>
+  <w:num w:numId="31">
+    <w:abstractNumId w:val="6"/>
   </w:num>
   <w:numIdMacAtCleanup w:val="9"/>
 </w:numbering>
@@ -8959,6 +9446,7 @@
     <w:rsid w:val="007D16C7"/>
     <w:rsid w:val="008B2701"/>
     <w:rsid w:val="00AC6D5D"/>
+    <w:rsid w:val="00B64867"/>
     <w:rsid w:val="00BF7A68"/>
     <w:rsid w:val="00CD6B9D"/>
     <w:rsid w:val="00D72265"/>
@@ -9825,7 +10313,7 @@
 </file>
 
 <file path=customXml/itemProps2.xml><?xml version="1.0" encoding="utf-8"?>
-<ds:datastoreItem xmlns:ds="http://schemas.openxmlformats.org/officeDocument/2006/customXml" ds:itemID="{AC7DC57D-B08C-42A4-908A-0125FA2756F9}">
+<ds:datastoreItem xmlns:ds="http://schemas.openxmlformats.org/officeDocument/2006/customXml" ds:itemID="{08FBF968-A948-4218-8F02-73485CF7D0A4}">
   <ds:schemaRefs>
     <ds:schemaRef ds:uri="http://schemas.openxmlformats.org/officeDocument/2006/bibliography"/>
   </ds:schemaRefs>

</xml_diff>

<commit_message>
Bo sung bao cao phan chay thu
</commit_message>
<xml_diff>
--- a/report/report.docx
+++ b/report/report.docx
@@ -900,9 +900,9 @@
         <w:tblLook w:val="04A0" w:firstRow="1" w:lastRow="0" w:firstColumn="1" w:lastColumn="0" w:noHBand="0" w:noVBand="1"/>
       </w:tblPr>
       <w:tblGrid>
-        <w:gridCol w:w="2039"/>
-        <w:gridCol w:w="4869"/>
-        <w:gridCol w:w="1470"/>
+        <w:gridCol w:w="1818"/>
+        <w:gridCol w:w="5220"/>
+        <w:gridCol w:w="1340"/>
         <w:gridCol w:w="1398"/>
       </w:tblGrid>
       <w:tr>
@@ -944,7 +944,7 @@
         </w:trPr>
         <w:tc>
           <w:tcPr>
-            <w:tcW w:w="2039" w:type="dxa"/>
+            <w:tcW w:w="1818" w:type="dxa"/>
           </w:tcPr>
           <w:p>
             <w:pPr>
@@ -966,7 +966,7 @@
         </w:tc>
         <w:tc>
           <w:tcPr>
-            <w:tcW w:w="4869" w:type="dxa"/>
+            <w:tcW w:w="5220" w:type="dxa"/>
           </w:tcPr>
           <w:p>
             <w:pPr>
@@ -988,7 +988,7 @@
         </w:tc>
         <w:tc>
           <w:tcPr>
-            <w:tcW w:w="1470" w:type="dxa"/>
+            <w:tcW w:w="1340" w:type="dxa"/>
           </w:tcPr>
           <w:p>
             <w:pPr>
@@ -1037,7 +1037,7 @@
         </w:trPr>
         <w:tc>
           <w:tcPr>
-            <w:tcW w:w="2039" w:type="dxa"/>
+            <w:tcW w:w="1818" w:type="dxa"/>
             <w:vMerge w:val="restart"/>
           </w:tcPr>
           <w:p>
@@ -1069,7 +1069,7 @@
         </w:tc>
         <w:tc>
           <w:tcPr>
-            <w:tcW w:w="4869" w:type="dxa"/>
+            <w:tcW w:w="5220" w:type="dxa"/>
           </w:tcPr>
           <w:p>
             <w:pPr>
@@ -1077,11 +1077,17 @@
                 <w:rFonts w:ascii="Times New Roman" w:hAnsi="Times New Roman" w:cs="Times New Roman"/>
               </w:rPr>
             </w:pPr>
+            <w:r>
+              <w:rPr>
+                <w:rFonts w:ascii="Times New Roman" w:hAnsi="Times New Roman" w:cs="Times New Roman"/>
+              </w:rPr>
+              <w:t>Tìm hiểu các thuật toán có thể sử dụng được</w:t>
+            </w:r>
           </w:p>
         </w:tc>
         <w:tc>
           <w:tcPr>
-            <w:tcW w:w="1470" w:type="dxa"/>
+            <w:tcW w:w="1340" w:type="dxa"/>
             <w:vMerge w:val="restart"/>
           </w:tcPr>
           <w:p>
@@ -1134,11 +1140,11 @@
       </w:tr>
       <w:tr>
         <w:trPr>
-          <w:trHeight w:val="272"/>
+          <w:trHeight w:val="244"/>
         </w:trPr>
         <w:tc>
           <w:tcPr>
-            <w:tcW w:w="2039" w:type="dxa"/>
+            <w:tcW w:w="1818" w:type="dxa"/>
             <w:vMerge/>
           </w:tcPr>
           <w:p>
@@ -1151,7 +1157,7 @@
         </w:tc>
         <w:tc>
           <w:tcPr>
-            <w:tcW w:w="4869" w:type="dxa"/>
+            <w:tcW w:w="5220" w:type="dxa"/>
           </w:tcPr>
           <w:p>
             <w:pPr>
@@ -1159,11 +1165,17 @@
                 <w:rFonts w:ascii="Times New Roman" w:hAnsi="Times New Roman" w:cs="Times New Roman"/>
               </w:rPr>
             </w:pPr>
+            <w:r>
+              <w:rPr>
+                <w:rFonts w:ascii="Times New Roman" w:hAnsi="Times New Roman" w:cs="Times New Roman"/>
+              </w:rPr>
+              <w:t>Tìm hiểu và cài đặt thuật toán và web cho chương trình</w:t>
+            </w:r>
           </w:p>
         </w:tc>
         <w:tc>
           <w:tcPr>
-            <w:tcW w:w="1470" w:type="dxa"/>
+            <w:tcW w:w="1340" w:type="dxa"/>
             <w:vMerge/>
           </w:tcPr>
           <w:p>
@@ -1192,11 +1204,11 @@
       </w:tr>
       <w:tr>
         <w:trPr>
-          <w:trHeight w:val="265"/>
+          <w:trHeight w:val="350"/>
         </w:trPr>
         <w:tc>
           <w:tcPr>
-            <w:tcW w:w="2039" w:type="dxa"/>
+            <w:tcW w:w="1818" w:type="dxa"/>
             <w:vMerge/>
           </w:tcPr>
           <w:p>
@@ -1209,7 +1221,7 @@
         </w:tc>
         <w:tc>
           <w:tcPr>
-            <w:tcW w:w="4869" w:type="dxa"/>
+            <w:tcW w:w="5220" w:type="dxa"/>
           </w:tcPr>
           <w:p>
             <w:pPr>
@@ -1217,11 +1229,17 @@
                 <w:rFonts w:ascii="Times New Roman" w:hAnsi="Times New Roman" w:cs="Times New Roman"/>
               </w:rPr>
             </w:pPr>
+            <w:r>
+              <w:rPr>
+                <w:rFonts w:ascii="Times New Roman" w:hAnsi="Times New Roman" w:cs="Times New Roman"/>
+              </w:rPr>
+              <w:t>Viết báo cáo</w:t>
+            </w:r>
           </w:p>
         </w:tc>
         <w:tc>
           <w:tcPr>
-            <w:tcW w:w="1470" w:type="dxa"/>
+            <w:tcW w:w="1340" w:type="dxa"/>
             <w:vMerge/>
           </w:tcPr>
           <w:p>
@@ -1250,43 +1268,12 @@
       </w:tr>
       <w:tr>
         <w:trPr>
-          <w:trHeight w:val="260"/>
+          <w:trHeight w:val="265"/>
         </w:trPr>
         <w:tc>
           <w:tcPr>
-            <w:tcW w:w="2039" w:type="dxa"/>
-            <w:vMerge w:val="restart"/>
-          </w:tcPr>
-          <w:p>
-            <w:pPr>
-              <w:rPr>
-                <w:rFonts w:ascii="Times New Roman" w:hAnsi="Times New Roman" w:cs="Times New Roman"/>
-              </w:rPr>
-            </w:pPr>
-            <w:r>
-              <w:rPr>
-                <w:rFonts w:ascii="Times New Roman" w:hAnsi="Times New Roman" w:cs="Times New Roman"/>
-              </w:rPr>
-              <w:t>20C11040</w:t>
-            </w:r>
-          </w:p>
-          <w:p>
-            <w:pPr>
-              <w:rPr>
-                <w:rFonts w:ascii="Times New Roman" w:hAnsi="Times New Roman" w:cs="Times New Roman"/>
-              </w:rPr>
-            </w:pPr>
-            <w:r>
-              <w:rPr>
-                <w:rFonts w:ascii="Times New Roman" w:hAnsi="Times New Roman" w:cs="Times New Roman"/>
-              </w:rPr>
-              <w:t>Đặng Nhật Minh</w:t>
-            </w:r>
-          </w:p>
-        </w:tc>
-        <w:tc>
-          <w:tcPr>
-            <w:tcW w:w="4869" w:type="dxa"/>
+            <w:tcW w:w="1818" w:type="dxa"/>
+            <w:vMerge/>
           </w:tcPr>
           <w:p>
             <w:pPr>
@@ -1298,7 +1285,108 @@
         </w:tc>
         <w:tc>
           <w:tcPr>
-            <w:tcW w:w="1470" w:type="dxa"/>
+            <w:tcW w:w="5220" w:type="dxa"/>
+          </w:tcPr>
+          <w:p>
+            <w:pPr>
+              <w:rPr>
+                <w:rFonts w:ascii="Times New Roman" w:hAnsi="Times New Roman" w:cs="Times New Roman"/>
+              </w:rPr>
+            </w:pPr>
+            <w:r>
+              <w:rPr>
+                <w:rFonts w:ascii="Times New Roman" w:hAnsi="Times New Roman" w:cs="Times New Roman"/>
+              </w:rPr>
+              <w:t>Quay demo</w:t>
+            </w:r>
+          </w:p>
+        </w:tc>
+        <w:tc>
+          <w:tcPr>
+            <w:tcW w:w="1340" w:type="dxa"/>
+            <w:vMerge/>
+          </w:tcPr>
+          <w:p>
+            <w:pPr>
+              <w:jc w:val="center"/>
+              <w:rPr>
+                <w:rFonts w:ascii="Times New Roman" w:hAnsi="Times New Roman" w:cs="Times New Roman"/>
+              </w:rPr>
+            </w:pPr>
+          </w:p>
+        </w:tc>
+        <w:tc>
+          <w:tcPr>
+            <w:tcW w:w="1398" w:type="dxa"/>
+            <w:vMerge/>
+          </w:tcPr>
+          <w:p>
+            <w:pPr>
+              <w:jc w:val="center"/>
+              <w:rPr>
+                <w:rFonts w:ascii="Times New Roman" w:hAnsi="Times New Roman" w:cs="Times New Roman"/>
+              </w:rPr>
+            </w:pPr>
+          </w:p>
+        </w:tc>
+      </w:tr>
+      <w:tr>
+        <w:trPr>
+          <w:trHeight w:val="260"/>
+        </w:trPr>
+        <w:tc>
+          <w:tcPr>
+            <w:tcW w:w="1818" w:type="dxa"/>
+            <w:vMerge w:val="restart"/>
+          </w:tcPr>
+          <w:p>
+            <w:pPr>
+              <w:rPr>
+                <w:rFonts w:ascii="Times New Roman" w:hAnsi="Times New Roman" w:cs="Times New Roman"/>
+              </w:rPr>
+            </w:pPr>
+            <w:r>
+              <w:rPr>
+                <w:rFonts w:ascii="Times New Roman" w:hAnsi="Times New Roman" w:cs="Times New Roman"/>
+              </w:rPr>
+              <w:t>20C11040</w:t>
+            </w:r>
+          </w:p>
+          <w:p>
+            <w:pPr>
+              <w:rPr>
+                <w:rFonts w:ascii="Times New Roman" w:hAnsi="Times New Roman" w:cs="Times New Roman"/>
+              </w:rPr>
+            </w:pPr>
+            <w:r>
+              <w:rPr>
+                <w:rFonts w:ascii="Times New Roman" w:hAnsi="Times New Roman" w:cs="Times New Roman"/>
+              </w:rPr>
+              <w:t>Đặng Nhật Minh</w:t>
+            </w:r>
+          </w:p>
+        </w:tc>
+        <w:tc>
+          <w:tcPr>
+            <w:tcW w:w="5220" w:type="dxa"/>
+          </w:tcPr>
+          <w:p>
+            <w:pPr>
+              <w:rPr>
+                <w:rFonts w:ascii="Times New Roman" w:hAnsi="Times New Roman" w:cs="Times New Roman"/>
+              </w:rPr>
+            </w:pPr>
+            <w:r>
+              <w:rPr>
+                <w:rFonts w:ascii="Times New Roman" w:hAnsi="Times New Roman" w:cs="Times New Roman"/>
+              </w:rPr>
+              <w:t>Tìm hiểu các thuật toán có thể sử dụng được</w:t>
+            </w:r>
+          </w:p>
+        </w:tc>
+        <w:tc>
+          <w:tcPr>
+            <w:tcW w:w="1340" w:type="dxa"/>
             <w:vMerge w:val="restart"/>
           </w:tcPr>
           <w:p>
@@ -1343,7 +1431,7 @@
         </w:trPr>
         <w:tc>
           <w:tcPr>
-            <w:tcW w:w="2039" w:type="dxa"/>
+            <w:tcW w:w="1818" w:type="dxa"/>
             <w:vMerge/>
           </w:tcPr>
           <w:p>
@@ -1356,7 +1444,7 @@
         </w:tc>
         <w:tc>
           <w:tcPr>
-            <w:tcW w:w="4869" w:type="dxa"/>
+            <w:tcW w:w="5220" w:type="dxa"/>
           </w:tcPr>
           <w:p>
             <w:pPr>
@@ -1364,11 +1452,17 @@
                 <w:rFonts w:ascii="Times New Roman" w:hAnsi="Times New Roman" w:cs="Times New Roman"/>
               </w:rPr>
             </w:pPr>
+            <w:r>
+              <w:rPr>
+                <w:rFonts w:ascii="Times New Roman" w:hAnsi="Times New Roman" w:cs="Times New Roman"/>
+              </w:rPr>
+              <w:t>Tìm hiểu và cài đặt thuật toán và web cho chương trình</w:t>
+            </w:r>
           </w:p>
         </w:tc>
         <w:tc>
           <w:tcPr>
-            <w:tcW w:w="1470" w:type="dxa"/>
+            <w:tcW w:w="1340" w:type="dxa"/>
             <w:vMerge/>
           </w:tcPr>
           <w:p>
@@ -1403,7 +1497,7 @@
         </w:trPr>
         <w:tc>
           <w:tcPr>
-            <w:tcW w:w="2039" w:type="dxa"/>
+            <w:tcW w:w="1818" w:type="dxa"/>
             <w:vMerge/>
           </w:tcPr>
           <w:p>
@@ -1416,7 +1510,7 @@
         </w:tc>
         <w:tc>
           <w:tcPr>
-            <w:tcW w:w="4869" w:type="dxa"/>
+            <w:tcW w:w="5220" w:type="dxa"/>
           </w:tcPr>
           <w:p>
             <w:pPr>
@@ -1424,11 +1518,17 @@
                 <w:rFonts w:ascii="Times New Roman" w:hAnsi="Times New Roman" w:cs="Times New Roman"/>
               </w:rPr>
             </w:pPr>
+            <w:r>
+              <w:rPr>
+                <w:rFonts w:ascii="Times New Roman" w:hAnsi="Times New Roman" w:cs="Times New Roman"/>
+              </w:rPr>
+              <w:t>Viết báo cáo</w:t>
+            </w:r>
           </w:p>
         </w:tc>
         <w:tc>
           <w:tcPr>
-            <w:tcW w:w="1470" w:type="dxa"/>
+            <w:tcW w:w="1340" w:type="dxa"/>
             <w:vMerge/>
           </w:tcPr>
           <w:p>
@@ -1463,7 +1563,7 @@
         </w:trPr>
         <w:tc>
           <w:tcPr>
-            <w:tcW w:w="2039" w:type="dxa"/>
+            <w:tcW w:w="1818" w:type="dxa"/>
             <w:vMerge/>
           </w:tcPr>
           <w:p>
@@ -1476,7 +1576,7 @@
         </w:tc>
         <w:tc>
           <w:tcPr>
-            <w:tcW w:w="4869" w:type="dxa"/>
+            <w:tcW w:w="5220" w:type="dxa"/>
           </w:tcPr>
           <w:p>
             <w:pPr>
@@ -1484,11 +1584,17 @@
                 <w:rFonts w:ascii="Times New Roman" w:hAnsi="Times New Roman" w:cs="Times New Roman"/>
               </w:rPr>
             </w:pPr>
+            <w:r>
+              <w:rPr>
+                <w:rFonts w:ascii="Times New Roman" w:hAnsi="Times New Roman" w:cs="Times New Roman"/>
+              </w:rPr>
+              <w:t>Quay demo</w:t>
+            </w:r>
           </w:p>
         </w:tc>
         <w:tc>
           <w:tcPr>
-            <w:tcW w:w="1470" w:type="dxa"/>
+            <w:tcW w:w="1340" w:type="dxa"/>
             <w:vMerge/>
           </w:tcPr>
           <w:p>
@@ -1560,6 +1666,8 @@
           <w:docGrid w:linePitch="360"/>
         </w:sectPr>
       </w:pPr>
+      <w:bookmarkStart w:id="0" w:name="_GoBack"/>
+      <w:bookmarkEnd w:id="0"/>
     </w:p>
     <w:sdt>
       <w:sdtPr>
@@ -1603,7 +1711,7 @@
           <w:pPr>
             <w:pStyle w:val="TOC1"/>
             <w:rPr>
-              <w:rFonts w:ascii="Times New Roman" w:eastAsiaTheme="minorEastAsia" w:hAnsi="Times New Roman" w:cs="Times New Roman"/>
+              <w:rFonts w:asciiTheme="minorHAnsi" w:eastAsiaTheme="minorEastAsia" w:hAnsiTheme="minorHAnsi"/>
               <w:noProof/>
             </w:rPr>
           </w:pPr>
@@ -1628,7 +1736,7 @@
             </w:rPr>
             <w:fldChar w:fldCharType="separate"/>
           </w:r>
-          <w:hyperlink w:anchor="_Toc76561171" w:history="1">
+          <w:hyperlink w:anchor="_Toc76582244" w:history="1">
             <w:r>
               <w:rPr>
                 <w:rStyle w:val="Hyperlink"/>
@@ -1639,7 +1747,7 @@
             </w:r>
             <w:r>
               <w:rPr>
-                <w:rFonts w:ascii="Times New Roman" w:eastAsiaTheme="minorEastAsia" w:hAnsi="Times New Roman" w:cs="Times New Roman"/>
+                <w:rFonts w:asciiTheme="minorHAnsi" w:eastAsiaTheme="minorEastAsia" w:hAnsiTheme="minorHAnsi"/>
                 <w:noProof/>
               </w:rPr>
               <w:tab/>
@@ -1654,7 +1762,6 @@
             </w:r>
             <w:r>
               <w:rPr>
-                <w:rFonts w:ascii="Times New Roman" w:hAnsi="Times New Roman" w:cs="Times New Roman"/>
                 <w:noProof/>
                 <w:webHidden/>
               </w:rPr>
@@ -1662,7 +1769,6 @@
             </w:r>
             <w:r>
               <w:rPr>
-                <w:rFonts w:ascii="Times New Roman" w:hAnsi="Times New Roman" w:cs="Times New Roman"/>
                 <w:noProof/>
                 <w:webHidden/>
               </w:rPr>
@@ -1670,22 +1776,19 @@
             </w:r>
             <w:r>
               <w:rPr>
-                <w:rFonts w:ascii="Times New Roman" w:hAnsi="Times New Roman" w:cs="Times New Roman"/>
                 <w:noProof/>
                 <w:webHidden/>
               </w:rPr>
-              <w:instrText xml:space="preserve"> PAGEREF _Toc76561171 \h </w:instrText>
-            </w:r>
-            <w:r>
-              <w:rPr>
-                <w:rFonts w:ascii="Times New Roman" w:hAnsi="Times New Roman" w:cs="Times New Roman"/>
+              <w:instrText xml:space="preserve"> PAGEREF _Toc76582244 \h </w:instrText>
+            </w:r>
+            <w:r>
+              <w:rPr>
                 <w:noProof/>
                 <w:webHidden/>
               </w:rPr>
             </w:r>
             <w:r>
               <w:rPr>
-                <w:rFonts w:ascii="Times New Roman" w:hAnsi="Times New Roman" w:cs="Times New Roman"/>
                 <w:noProof/>
                 <w:webHidden/>
               </w:rPr>
@@ -1693,7 +1796,6 @@
             </w:r>
             <w:r>
               <w:rPr>
-                <w:rFonts w:ascii="Times New Roman" w:hAnsi="Times New Roman" w:cs="Times New Roman"/>
                 <w:noProof/>
                 <w:webHidden/>
               </w:rPr>
@@ -1701,7 +1803,6 @@
             </w:r>
             <w:r>
               <w:rPr>
-                <w:rFonts w:ascii="Times New Roman" w:hAnsi="Times New Roman" w:cs="Times New Roman"/>
                 <w:noProof/>
                 <w:webHidden/>
               </w:rPr>
@@ -1713,11 +1814,11 @@
           <w:pPr>
             <w:pStyle w:val="TOC2"/>
             <w:rPr>
-              <w:rFonts w:ascii="Times New Roman" w:eastAsiaTheme="minorEastAsia" w:hAnsi="Times New Roman" w:cs="Times New Roman"/>
+              <w:rFonts w:asciiTheme="minorHAnsi" w:eastAsiaTheme="minorEastAsia" w:hAnsiTheme="minorHAnsi"/>
               <w:noProof/>
             </w:rPr>
           </w:pPr>
-          <w:hyperlink w:anchor="_Toc76561172" w:history="1">
+          <w:hyperlink w:anchor="_Toc76582245" w:history="1">
             <w:r>
               <w:rPr>
                 <w:rStyle w:val="Hyperlink"/>
@@ -1728,7 +1829,7 @@
             </w:r>
             <w:r>
               <w:rPr>
-                <w:rFonts w:ascii="Times New Roman" w:eastAsiaTheme="minorEastAsia" w:hAnsi="Times New Roman" w:cs="Times New Roman"/>
+                <w:rFonts w:asciiTheme="minorHAnsi" w:eastAsiaTheme="minorEastAsia" w:hAnsiTheme="minorHAnsi"/>
                 <w:noProof/>
               </w:rPr>
               <w:tab/>
@@ -1743,7 +1844,6 @@
             </w:r>
             <w:r>
               <w:rPr>
-                <w:rFonts w:ascii="Times New Roman" w:hAnsi="Times New Roman" w:cs="Times New Roman"/>
                 <w:noProof/>
                 <w:webHidden/>
               </w:rPr>
@@ -1751,7 +1851,6 @@
             </w:r>
             <w:r>
               <w:rPr>
-                <w:rFonts w:ascii="Times New Roman" w:hAnsi="Times New Roman" w:cs="Times New Roman"/>
                 <w:noProof/>
                 <w:webHidden/>
               </w:rPr>
@@ -1759,22 +1858,19 @@
             </w:r>
             <w:r>
               <w:rPr>
-                <w:rFonts w:ascii="Times New Roman" w:hAnsi="Times New Roman" w:cs="Times New Roman"/>
                 <w:noProof/>
                 <w:webHidden/>
               </w:rPr>
-              <w:instrText xml:space="preserve"> PAGEREF _Toc76561172 \h </w:instrText>
-            </w:r>
-            <w:r>
-              <w:rPr>
-                <w:rFonts w:ascii="Times New Roman" w:hAnsi="Times New Roman" w:cs="Times New Roman"/>
+              <w:instrText xml:space="preserve"> PAGEREF _Toc76582245 \h </w:instrText>
+            </w:r>
+            <w:r>
+              <w:rPr>
                 <w:noProof/>
                 <w:webHidden/>
               </w:rPr>
             </w:r>
             <w:r>
               <w:rPr>
-                <w:rFonts w:ascii="Times New Roman" w:hAnsi="Times New Roman" w:cs="Times New Roman"/>
                 <w:noProof/>
                 <w:webHidden/>
               </w:rPr>
@@ -1782,7 +1878,6 @@
             </w:r>
             <w:r>
               <w:rPr>
-                <w:rFonts w:ascii="Times New Roman" w:hAnsi="Times New Roman" w:cs="Times New Roman"/>
                 <w:noProof/>
                 <w:webHidden/>
               </w:rPr>
@@ -1790,7 +1885,6 @@
             </w:r>
             <w:r>
               <w:rPr>
-                <w:rFonts w:ascii="Times New Roman" w:hAnsi="Times New Roman" w:cs="Times New Roman"/>
                 <w:noProof/>
                 <w:webHidden/>
               </w:rPr>
@@ -1802,11 +1896,11 @@
           <w:pPr>
             <w:pStyle w:val="TOC2"/>
             <w:rPr>
-              <w:rFonts w:ascii="Times New Roman" w:eastAsiaTheme="minorEastAsia" w:hAnsi="Times New Roman" w:cs="Times New Roman"/>
+              <w:rFonts w:asciiTheme="minorHAnsi" w:eastAsiaTheme="minorEastAsia" w:hAnsiTheme="minorHAnsi"/>
               <w:noProof/>
             </w:rPr>
           </w:pPr>
-          <w:hyperlink w:anchor="_Toc76561173" w:history="1">
+          <w:hyperlink w:anchor="_Toc76582246" w:history="1">
             <w:r>
               <w:rPr>
                 <w:rStyle w:val="Hyperlink"/>
@@ -1817,7 +1911,7 @@
             </w:r>
             <w:r>
               <w:rPr>
-                <w:rFonts w:ascii="Times New Roman" w:eastAsiaTheme="minorEastAsia" w:hAnsi="Times New Roman" w:cs="Times New Roman"/>
+                <w:rFonts w:asciiTheme="minorHAnsi" w:eastAsiaTheme="minorEastAsia" w:hAnsiTheme="minorHAnsi"/>
                 <w:noProof/>
               </w:rPr>
               <w:tab/>
@@ -1832,7 +1926,6 @@
             </w:r>
             <w:r>
               <w:rPr>
-                <w:rFonts w:ascii="Times New Roman" w:hAnsi="Times New Roman" w:cs="Times New Roman"/>
                 <w:noProof/>
                 <w:webHidden/>
               </w:rPr>
@@ -1840,7 +1933,6 @@
             </w:r>
             <w:r>
               <w:rPr>
-                <w:rFonts w:ascii="Times New Roman" w:hAnsi="Times New Roman" w:cs="Times New Roman"/>
                 <w:noProof/>
                 <w:webHidden/>
               </w:rPr>
@@ -1848,22 +1940,19 @@
             </w:r>
             <w:r>
               <w:rPr>
-                <w:rFonts w:ascii="Times New Roman" w:hAnsi="Times New Roman" w:cs="Times New Roman"/>
                 <w:noProof/>
                 <w:webHidden/>
               </w:rPr>
-              <w:instrText xml:space="preserve"> PAGEREF _Toc76561173 \h </w:instrText>
-            </w:r>
-            <w:r>
-              <w:rPr>
-                <w:rFonts w:ascii="Times New Roman" w:hAnsi="Times New Roman" w:cs="Times New Roman"/>
+              <w:instrText xml:space="preserve"> PAGEREF _Toc76582246 \h </w:instrText>
+            </w:r>
+            <w:r>
+              <w:rPr>
                 <w:noProof/>
                 <w:webHidden/>
               </w:rPr>
             </w:r>
             <w:r>
               <w:rPr>
-                <w:rFonts w:ascii="Times New Roman" w:hAnsi="Times New Roman" w:cs="Times New Roman"/>
                 <w:noProof/>
                 <w:webHidden/>
               </w:rPr>
@@ -1871,7 +1960,6 @@
             </w:r>
             <w:r>
               <w:rPr>
-                <w:rFonts w:ascii="Times New Roman" w:hAnsi="Times New Roman" w:cs="Times New Roman"/>
                 <w:noProof/>
                 <w:webHidden/>
               </w:rPr>
@@ -1879,7 +1967,6 @@
             </w:r>
             <w:r>
               <w:rPr>
-                <w:rFonts w:ascii="Times New Roman" w:hAnsi="Times New Roman" w:cs="Times New Roman"/>
                 <w:noProof/>
                 <w:webHidden/>
               </w:rPr>
@@ -1891,11 +1978,11 @@
           <w:pPr>
             <w:pStyle w:val="TOC1"/>
             <w:rPr>
-              <w:rFonts w:ascii="Times New Roman" w:eastAsiaTheme="minorEastAsia" w:hAnsi="Times New Roman" w:cs="Times New Roman"/>
+              <w:rFonts w:asciiTheme="minorHAnsi" w:eastAsiaTheme="minorEastAsia" w:hAnsiTheme="minorHAnsi"/>
               <w:noProof/>
             </w:rPr>
           </w:pPr>
-          <w:hyperlink w:anchor="_Toc76561174" w:history="1">
+          <w:hyperlink w:anchor="_Toc76582247" w:history="1">
             <w:r>
               <w:rPr>
                 <w:rStyle w:val="Hyperlink"/>
@@ -1906,7 +1993,7 @@
             </w:r>
             <w:r>
               <w:rPr>
-                <w:rFonts w:ascii="Times New Roman" w:eastAsiaTheme="minorEastAsia" w:hAnsi="Times New Roman" w:cs="Times New Roman"/>
+                <w:rFonts w:asciiTheme="minorHAnsi" w:eastAsiaTheme="minorEastAsia" w:hAnsiTheme="minorHAnsi"/>
                 <w:noProof/>
               </w:rPr>
               <w:tab/>
@@ -1921,7 +2008,6 @@
             </w:r>
             <w:r>
               <w:rPr>
-                <w:rFonts w:ascii="Times New Roman" w:hAnsi="Times New Roman" w:cs="Times New Roman"/>
                 <w:noProof/>
                 <w:webHidden/>
               </w:rPr>
@@ -1929,7 +2015,6 @@
             </w:r>
             <w:r>
               <w:rPr>
-                <w:rFonts w:ascii="Times New Roman" w:hAnsi="Times New Roman" w:cs="Times New Roman"/>
                 <w:noProof/>
                 <w:webHidden/>
               </w:rPr>
@@ -1937,22 +2022,19 @@
             </w:r>
             <w:r>
               <w:rPr>
-                <w:rFonts w:ascii="Times New Roman" w:hAnsi="Times New Roman" w:cs="Times New Roman"/>
                 <w:noProof/>
                 <w:webHidden/>
               </w:rPr>
-              <w:instrText xml:space="preserve"> PAGEREF _Toc76561174 \h </w:instrText>
-            </w:r>
-            <w:r>
-              <w:rPr>
-                <w:rFonts w:ascii="Times New Roman" w:hAnsi="Times New Roman" w:cs="Times New Roman"/>
+              <w:instrText xml:space="preserve"> PAGEREF _Toc76582247 \h </w:instrText>
+            </w:r>
+            <w:r>
+              <w:rPr>
                 <w:noProof/>
                 <w:webHidden/>
               </w:rPr>
             </w:r>
             <w:r>
               <w:rPr>
-                <w:rFonts w:ascii="Times New Roman" w:hAnsi="Times New Roman" w:cs="Times New Roman"/>
                 <w:noProof/>
                 <w:webHidden/>
               </w:rPr>
@@ -1960,7 +2042,6 @@
             </w:r>
             <w:r>
               <w:rPr>
-                <w:rFonts w:ascii="Times New Roman" w:hAnsi="Times New Roman" w:cs="Times New Roman"/>
                 <w:noProof/>
                 <w:webHidden/>
               </w:rPr>
@@ -1968,7 +2049,6 @@
             </w:r>
             <w:r>
               <w:rPr>
-                <w:rFonts w:ascii="Times New Roman" w:hAnsi="Times New Roman" w:cs="Times New Roman"/>
                 <w:noProof/>
                 <w:webHidden/>
               </w:rPr>
@@ -1980,11 +2060,11 @@
           <w:pPr>
             <w:pStyle w:val="TOC2"/>
             <w:rPr>
-              <w:rFonts w:ascii="Times New Roman" w:eastAsiaTheme="minorEastAsia" w:hAnsi="Times New Roman" w:cs="Times New Roman"/>
+              <w:rFonts w:asciiTheme="minorHAnsi" w:eastAsiaTheme="minorEastAsia" w:hAnsiTheme="minorHAnsi"/>
               <w:noProof/>
             </w:rPr>
           </w:pPr>
-          <w:hyperlink w:anchor="_Toc76561175" w:history="1">
+          <w:hyperlink w:anchor="_Toc76582248" w:history="1">
             <w:r>
               <w:rPr>
                 <w:rStyle w:val="Hyperlink"/>
@@ -1995,7 +2075,7 @@
             </w:r>
             <w:r>
               <w:rPr>
-                <w:rFonts w:ascii="Times New Roman" w:eastAsiaTheme="minorEastAsia" w:hAnsi="Times New Roman" w:cs="Times New Roman"/>
+                <w:rFonts w:asciiTheme="minorHAnsi" w:eastAsiaTheme="minorEastAsia" w:hAnsiTheme="minorHAnsi"/>
                 <w:noProof/>
               </w:rPr>
               <w:tab/>
@@ -2010,7 +2090,6 @@
             </w:r>
             <w:r>
               <w:rPr>
-                <w:rFonts w:ascii="Times New Roman" w:hAnsi="Times New Roman" w:cs="Times New Roman"/>
                 <w:noProof/>
                 <w:webHidden/>
               </w:rPr>
@@ -2018,7 +2097,6 @@
             </w:r>
             <w:r>
               <w:rPr>
-                <w:rFonts w:ascii="Times New Roman" w:hAnsi="Times New Roman" w:cs="Times New Roman"/>
                 <w:noProof/>
                 <w:webHidden/>
               </w:rPr>
@@ -2026,22 +2104,19 @@
             </w:r>
             <w:r>
               <w:rPr>
-                <w:rFonts w:ascii="Times New Roman" w:hAnsi="Times New Roman" w:cs="Times New Roman"/>
                 <w:noProof/>
                 <w:webHidden/>
               </w:rPr>
-              <w:instrText xml:space="preserve"> PAGEREF _Toc76561175 \h </w:instrText>
-            </w:r>
-            <w:r>
-              <w:rPr>
-                <w:rFonts w:ascii="Times New Roman" w:hAnsi="Times New Roman" w:cs="Times New Roman"/>
+              <w:instrText xml:space="preserve"> PAGEREF _Toc76582248 \h </w:instrText>
+            </w:r>
+            <w:r>
+              <w:rPr>
                 <w:noProof/>
                 <w:webHidden/>
               </w:rPr>
             </w:r>
             <w:r>
               <w:rPr>
-                <w:rFonts w:ascii="Times New Roman" w:hAnsi="Times New Roman" w:cs="Times New Roman"/>
                 <w:noProof/>
                 <w:webHidden/>
               </w:rPr>
@@ -2049,7 +2124,6 @@
             </w:r>
             <w:r>
               <w:rPr>
-                <w:rFonts w:ascii="Times New Roman" w:hAnsi="Times New Roman" w:cs="Times New Roman"/>
                 <w:noProof/>
                 <w:webHidden/>
               </w:rPr>
@@ -2057,7 +2131,6 @@
             </w:r>
             <w:r>
               <w:rPr>
-                <w:rFonts w:ascii="Times New Roman" w:hAnsi="Times New Roman" w:cs="Times New Roman"/>
                 <w:noProof/>
                 <w:webHidden/>
               </w:rPr>
@@ -2069,11 +2142,11 @@
           <w:pPr>
             <w:pStyle w:val="TOC2"/>
             <w:rPr>
-              <w:rFonts w:ascii="Times New Roman" w:eastAsiaTheme="minorEastAsia" w:hAnsi="Times New Roman" w:cs="Times New Roman"/>
+              <w:rFonts w:asciiTheme="minorHAnsi" w:eastAsiaTheme="minorEastAsia" w:hAnsiTheme="minorHAnsi"/>
               <w:noProof/>
             </w:rPr>
           </w:pPr>
-          <w:hyperlink w:anchor="_Toc76561176" w:history="1">
+          <w:hyperlink w:anchor="_Toc76582249" w:history="1">
             <w:r>
               <w:rPr>
                 <w:rStyle w:val="Hyperlink"/>
@@ -2084,7 +2157,7 @@
             </w:r>
             <w:r>
               <w:rPr>
-                <w:rFonts w:ascii="Times New Roman" w:eastAsiaTheme="minorEastAsia" w:hAnsi="Times New Roman" w:cs="Times New Roman"/>
+                <w:rFonts w:asciiTheme="minorHAnsi" w:eastAsiaTheme="minorEastAsia" w:hAnsiTheme="minorHAnsi"/>
                 <w:noProof/>
               </w:rPr>
               <w:tab/>
@@ -2099,7 +2172,6 @@
             </w:r>
             <w:r>
               <w:rPr>
-                <w:rFonts w:ascii="Times New Roman" w:hAnsi="Times New Roman" w:cs="Times New Roman"/>
                 <w:noProof/>
                 <w:webHidden/>
               </w:rPr>
@@ -2107,7 +2179,6 @@
             </w:r>
             <w:r>
               <w:rPr>
-                <w:rFonts w:ascii="Times New Roman" w:hAnsi="Times New Roman" w:cs="Times New Roman"/>
                 <w:noProof/>
                 <w:webHidden/>
               </w:rPr>
@@ -2115,22 +2186,19 @@
             </w:r>
             <w:r>
               <w:rPr>
-                <w:rFonts w:ascii="Times New Roman" w:hAnsi="Times New Roman" w:cs="Times New Roman"/>
                 <w:noProof/>
                 <w:webHidden/>
               </w:rPr>
-              <w:instrText xml:space="preserve"> PAGEREF _Toc76561176 \h </w:instrText>
-            </w:r>
-            <w:r>
-              <w:rPr>
-                <w:rFonts w:ascii="Times New Roman" w:hAnsi="Times New Roman" w:cs="Times New Roman"/>
+              <w:instrText xml:space="preserve"> PAGEREF _Toc76582249 \h </w:instrText>
+            </w:r>
+            <w:r>
+              <w:rPr>
                 <w:noProof/>
                 <w:webHidden/>
               </w:rPr>
             </w:r>
             <w:r>
               <w:rPr>
-                <w:rFonts w:ascii="Times New Roman" w:hAnsi="Times New Roman" w:cs="Times New Roman"/>
                 <w:noProof/>
                 <w:webHidden/>
               </w:rPr>
@@ -2138,7 +2206,6 @@
             </w:r>
             <w:r>
               <w:rPr>
-                <w:rFonts w:ascii="Times New Roman" w:hAnsi="Times New Roman" w:cs="Times New Roman"/>
                 <w:noProof/>
                 <w:webHidden/>
               </w:rPr>
@@ -2146,7 +2213,6 @@
             </w:r>
             <w:r>
               <w:rPr>
-                <w:rFonts w:ascii="Times New Roman" w:hAnsi="Times New Roman" w:cs="Times New Roman"/>
                 <w:noProof/>
                 <w:webHidden/>
               </w:rPr>
@@ -2158,11 +2224,11 @@
           <w:pPr>
             <w:pStyle w:val="TOC1"/>
             <w:rPr>
-              <w:rFonts w:ascii="Times New Roman" w:eastAsiaTheme="minorEastAsia" w:hAnsi="Times New Roman" w:cs="Times New Roman"/>
+              <w:rFonts w:asciiTheme="minorHAnsi" w:eastAsiaTheme="minorEastAsia" w:hAnsiTheme="minorHAnsi"/>
               <w:noProof/>
             </w:rPr>
           </w:pPr>
-          <w:hyperlink w:anchor="_Toc76561177" w:history="1">
+          <w:hyperlink w:anchor="_Toc76582250" w:history="1">
             <w:r>
               <w:rPr>
                 <w:rStyle w:val="Hyperlink"/>
@@ -2173,7 +2239,7 @@
             </w:r>
             <w:r>
               <w:rPr>
-                <w:rFonts w:ascii="Times New Roman" w:eastAsiaTheme="minorEastAsia" w:hAnsi="Times New Roman" w:cs="Times New Roman"/>
+                <w:rFonts w:asciiTheme="minorHAnsi" w:eastAsiaTheme="minorEastAsia" w:hAnsiTheme="minorHAnsi"/>
                 <w:noProof/>
               </w:rPr>
               <w:tab/>
@@ -2188,7 +2254,6 @@
             </w:r>
             <w:r>
               <w:rPr>
-                <w:rFonts w:ascii="Times New Roman" w:hAnsi="Times New Roman" w:cs="Times New Roman"/>
                 <w:noProof/>
                 <w:webHidden/>
               </w:rPr>
@@ -2196,7 +2261,6 @@
             </w:r>
             <w:r>
               <w:rPr>
-                <w:rFonts w:ascii="Times New Roman" w:hAnsi="Times New Roman" w:cs="Times New Roman"/>
                 <w:noProof/>
                 <w:webHidden/>
               </w:rPr>
@@ -2204,22 +2268,19 @@
             </w:r>
             <w:r>
               <w:rPr>
-                <w:rFonts w:ascii="Times New Roman" w:hAnsi="Times New Roman" w:cs="Times New Roman"/>
                 <w:noProof/>
                 <w:webHidden/>
               </w:rPr>
-              <w:instrText xml:space="preserve"> PAGEREF _Toc76561177 \h </w:instrText>
-            </w:r>
-            <w:r>
-              <w:rPr>
-                <w:rFonts w:ascii="Times New Roman" w:hAnsi="Times New Roman" w:cs="Times New Roman"/>
+              <w:instrText xml:space="preserve"> PAGEREF _Toc76582250 \h </w:instrText>
+            </w:r>
+            <w:r>
+              <w:rPr>
                 <w:noProof/>
                 <w:webHidden/>
               </w:rPr>
             </w:r>
             <w:r>
               <w:rPr>
-                <w:rFonts w:ascii="Times New Roman" w:hAnsi="Times New Roman" w:cs="Times New Roman"/>
                 <w:noProof/>
                 <w:webHidden/>
               </w:rPr>
@@ -2227,7 +2288,6 @@
             </w:r>
             <w:r>
               <w:rPr>
-                <w:rFonts w:ascii="Times New Roman" w:hAnsi="Times New Roman" w:cs="Times New Roman"/>
                 <w:noProof/>
                 <w:webHidden/>
               </w:rPr>
@@ -2235,7 +2295,6 @@
             </w:r>
             <w:r>
               <w:rPr>
-                <w:rFonts w:ascii="Times New Roman" w:hAnsi="Times New Roman" w:cs="Times New Roman"/>
                 <w:noProof/>
                 <w:webHidden/>
               </w:rPr>
@@ -2247,22 +2306,22 @@
           <w:pPr>
             <w:pStyle w:val="TOC2"/>
             <w:rPr>
-              <w:rFonts w:ascii="Times New Roman" w:eastAsiaTheme="minorEastAsia" w:hAnsi="Times New Roman" w:cs="Times New Roman"/>
+              <w:rFonts w:asciiTheme="minorHAnsi" w:eastAsiaTheme="minorEastAsia" w:hAnsiTheme="minorHAnsi"/>
               <w:noProof/>
             </w:rPr>
           </w:pPr>
-          <w:hyperlink w:anchor="_Toc76561178" w:history="1">
+          <w:hyperlink w:anchor="_Toc76582251" w:history="1">
             <w:r>
               <w:rPr>
                 <w:rStyle w:val="Hyperlink"/>
                 <w:rFonts w:ascii="Times New Roman" w:hAnsi="Times New Roman" w:cs="Times New Roman"/>
                 <w:noProof/>
               </w:rPr>
-              <w:t>3.</w:t>
-            </w:r>
-            <w:r>
-              <w:rPr>
-                <w:rFonts w:ascii="Times New Roman" w:eastAsiaTheme="minorEastAsia" w:hAnsi="Times New Roman" w:cs="Times New Roman"/>
+              <w:t>1.</w:t>
+            </w:r>
+            <w:r>
+              <w:rPr>
+                <w:rFonts w:asciiTheme="minorHAnsi" w:eastAsiaTheme="minorEastAsia" w:hAnsiTheme="minorHAnsi"/>
                 <w:noProof/>
               </w:rPr>
               <w:tab/>
@@ -2277,7 +2336,6 @@
             </w:r>
             <w:r>
               <w:rPr>
-                <w:rFonts w:ascii="Times New Roman" w:hAnsi="Times New Roman" w:cs="Times New Roman"/>
                 <w:noProof/>
                 <w:webHidden/>
               </w:rPr>
@@ -2285,7 +2343,6 @@
             </w:r>
             <w:r>
               <w:rPr>
-                <w:rFonts w:ascii="Times New Roman" w:hAnsi="Times New Roman" w:cs="Times New Roman"/>
                 <w:noProof/>
                 <w:webHidden/>
               </w:rPr>
@@ -2293,22 +2350,19 @@
             </w:r>
             <w:r>
               <w:rPr>
-                <w:rFonts w:ascii="Times New Roman" w:hAnsi="Times New Roman" w:cs="Times New Roman"/>
                 <w:noProof/>
                 <w:webHidden/>
               </w:rPr>
-              <w:instrText xml:space="preserve"> PAGEREF _Toc76561178 \h </w:instrText>
-            </w:r>
-            <w:r>
-              <w:rPr>
-                <w:rFonts w:ascii="Times New Roman" w:hAnsi="Times New Roman" w:cs="Times New Roman"/>
+              <w:instrText xml:space="preserve"> PAGEREF _Toc76582251 \h </w:instrText>
+            </w:r>
+            <w:r>
+              <w:rPr>
                 <w:noProof/>
                 <w:webHidden/>
               </w:rPr>
             </w:r>
             <w:r>
               <w:rPr>
-                <w:rFonts w:ascii="Times New Roman" w:hAnsi="Times New Roman" w:cs="Times New Roman"/>
                 <w:noProof/>
                 <w:webHidden/>
               </w:rPr>
@@ -2316,7 +2370,6 @@
             </w:r>
             <w:r>
               <w:rPr>
-                <w:rFonts w:ascii="Times New Roman" w:hAnsi="Times New Roman" w:cs="Times New Roman"/>
                 <w:noProof/>
                 <w:webHidden/>
               </w:rPr>
@@ -2324,7 +2377,6 @@
             </w:r>
             <w:r>
               <w:rPr>
-                <w:rFonts w:ascii="Times New Roman" w:hAnsi="Times New Roman" w:cs="Times New Roman"/>
                 <w:noProof/>
                 <w:webHidden/>
               </w:rPr>
@@ -2336,11 +2388,11 @@
           <w:pPr>
             <w:pStyle w:val="TOC1"/>
             <w:rPr>
-              <w:rFonts w:ascii="Times New Roman" w:eastAsiaTheme="minorEastAsia" w:hAnsi="Times New Roman" w:cs="Times New Roman"/>
+              <w:rFonts w:asciiTheme="minorHAnsi" w:eastAsiaTheme="minorEastAsia" w:hAnsiTheme="minorHAnsi"/>
               <w:noProof/>
             </w:rPr>
           </w:pPr>
-          <w:hyperlink w:anchor="_Toc76561179" w:history="1">
+          <w:hyperlink w:anchor="_Toc76582252" w:history="1">
             <w:r>
               <w:rPr>
                 <w:rStyle w:val="Hyperlink"/>
@@ -2351,7 +2403,7 @@
             </w:r>
             <w:r>
               <w:rPr>
-                <w:rFonts w:ascii="Times New Roman" w:eastAsiaTheme="minorEastAsia" w:hAnsi="Times New Roman" w:cs="Times New Roman"/>
+                <w:rFonts w:asciiTheme="minorHAnsi" w:eastAsiaTheme="minorEastAsia" w:hAnsiTheme="minorHAnsi"/>
                 <w:noProof/>
               </w:rPr>
               <w:tab/>
@@ -2366,7 +2418,6 @@
             </w:r>
             <w:r>
               <w:rPr>
-                <w:rFonts w:ascii="Times New Roman" w:hAnsi="Times New Roman" w:cs="Times New Roman"/>
                 <w:noProof/>
                 <w:webHidden/>
               </w:rPr>
@@ -2374,7 +2425,6 @@
             </w:r>
             <w:r>
               <w:rPr>
-                <w:rFonts w:ascii="Times New Roman" w:hAnsi="Times New Roman" w:cs="Times New Roman"/>
                 <w:noProof/>
                 <w:webHidden/>
               </w:rPr>
@@ -2382,22 +2432,19 @@
             </w:r>
             <w:r>
               <w:rPr>
-                <w:rFonts w:ascii="Times New Roman" w:hAnsi="Times New Roman" w:cs="Times New Roman"/>
                 <w:noProof/>
                 <w:webHidden/>
               </w:rPr>
-              <w:instrText xml:space="preserve"> PAGEREF _Toc76561179 \h </w:instrText>
-            </w:r>
-            <w:r>
-              <w:rPr>
-                <w:rFonts w:ascii="Times New Roman" w:hAnsi="Times New Roman" w:cs="Times New Roman"/>
+              <w:instrText xml:space="preserve"> PAGEREF _Toc76582252 \h </w:instrText>
+            </w:r>
+            <w:r>
+              <w:rPr>
                 <w:noProof/>
                 <w:webHidden/>
               </w:rPr>
             </w:r>
             <w:r>
               <w:rPr>
-                <w:rFonts w:ascii="Times New Roman" w:hAnsi="Times New Roman" w:cs="Times New Roman"/>
                 <w:noProof/>
                 <w:webHidden/>
               </w:rPr>
@@ -2405,7 +2452,6 @@
             </w:r>
             <w:r>
               <w:rPr>
-                <w:rFonts w:ascii="Times New Roman" w:hAnsi="Times New Roman" w:cs="Times New Roman"/>
                 <w:noProof/>
                 <w:webHidden/>
               </w:rPr>
@@ -2413,7 +2459,6 @@
             </w:r>
             <w:r>
               <w:rPr>
-                <w:rFonts w:ascii="Times New Roman" w:hAnsi="Times New Roman" w:cs="Times New Roman"/>
                 <w:noProof/>
                 <w:webHidden/>
               </w:rPr>
@@ -2425,11 +2470,11 @@
           <w:pPr>
             <w:pStyle w:val="TOC2"/>
             <w:rPr>
-              <w:rFonts w:ascii="Times New Roman" w:eastAsiaTheme="minorEastAsia" w:hAnsi="Times New Roman" w:cs="Times New Roman"/>
+              <w:rFonts w:asciiTheme="minorHAnsi" w:eastAsiaTheme="minorEastAsia" w:hAnsiTheme="minorHAnsi"/>
               <w:noProof/>
             </w:rPr>
           </w:pPr>
-          <w:hyperlink w:anchor="_Toc76561180" w:history="1">
+          <w:hyperlink w:anchor="_Toc76582253" w:history="1">
             <w:r>
               <w:rPr>
                 <w:rStyle w:val="Hyperlink"/>
@@ -2440,7 +2485,7 @@
             </w:r>
             <w:r>
               <w:rPr>
-                <w:rFonts w:ascii="Times New Roman" w:eastAsiaTheme="minorEastAsia" w:hAnsi="Times New Roman" w:cs="Times New Roman"/>
+                <w:rFonts w:asciiTheme="minorHAnsi" w:eastAsiaTheme="minorEastAsia" w:hAnsiTheme="minorHAnsi"/>
                 <w:noProof/>
               </w:rPr>
               <w:tab/>
@@ -2455,7 +2500,6 @@
             </w:r>
             <w:r>
               <w:rPr>
-                <w:rFonts w:ascii="Times New Roman" w:hAnsi="Times New Roman" w:cs="Times New Roman"/>
                 <w:noProof/>
                 <w:webHidden/>
               </w:rPr>
@@ -2463,7 +2507,6 @@
             </w:r>
             <w:r>
               <w:rPr>
-                <w:rFonts w:ascii="Times New Roman" w:hAnsi="Times New Roman" w:cs="Times New Roman"/>
                 <w:noProof/>
                 <w:webHidden/>
               </w:rPr>
@@ -2471,22 +2514,19 @@
             </w:r>
             <w:r>
               <w:rPr>
-                <w:rFonts w:ascii="Times New Roman" w:hAnsi="Times New Roman" w:cs="Times New Roman"/>
                 <w:noProof/>
                 <w:webHidden/>
               </w:rPr>
-              <w:instrText xml:space="preserve"> PAGEREF _Toc76561180 \h </w:instrText>
-            </w:r>
-            <w:r>
-              <w:rPr>
-                <w:rFonts w:ascii="Times New Roman" w:hAnsi="Times New Roman" w:cs="Times New Roman"/>
+              <w:instrText xml:space="preserve"> PAGEREF _Toc76582253 \h </w:instrText>
+            </w:r>
+            <w:r>
+              <w:rPr>
                 <w:noProof/>
                 <w:webHidden/>
               </w:rPr>
             </w:r>
             <w:r>
               <w:rPr>
-                <w:rFonts w:ascii="Times New Roman" w:hAnsi="Times New Roman" w:cs="Times New Roman"/>
                 <w:noProof/>
                 <w:webHidden/>
               </w:rPr>
@@ -2494,7 +2534,6 @@
             </w:r>
             <w:r>
               <w:rPr>
-                <w:rFonts w:ascii="Times New Roman" w:hAnsi="Times New Roman" w:cs="Times New Roman"/>
                 <w:noProof/>
                 <w:webHidden/>
               </w:rPr>
@@ -2502,7 +2541,6 @@
             </w:r>
             <w:r>
               <w:rPr>
-                <w:rFonts w:ascii="Times New Roman" w:hAnsi="Times New Roman" w:cs="Times New Roman"/>
                 <w:noProof/>
                 <w:webHidden/>
               </w:rPr>
@@ -2514,11 +2552,11 @@
           <w:pPr>
             <w:pStyle w:val="TOC2"/>
             <w:rPr>
-              <w:rFonts w:ascii="Times New Roman" w:eastAsiaTheme="minorEastAsia" w:hAnsi="Times New Roman" w:cs="Times New Roman"/>
+              <w:rFonts w:asciiTheme="minorHAnsi" w:eastAsiaTheme="minorEastAsia" w:hAnsiTheme="minorHAnsi"/>
               <w:noProof/>
             </w:rPr>
           </w:pPr>
-          <w:hyperlink w:anchor="_Toc76561181" w:history="1">
+          <w:hyperlink w:anchor="_Toc76582254" w:history="1">
             <w:r>
               <w:rPr>
                 <w:rStyle w:val="Hyperlink"/>
@@ -2529,7 +2567,7 @@
             </w:r>
             <w:r>
               <w:rPr>
-                <w:rFonts w:ascii="Times New Roman" w:eastAsiaTheme="minorEastAsia" w:hAnsi="Times New Roman" w:cs="Times New Roman"/>
+                <w:rFonts w:asciiTheme="minorHAnsi" w:eastAsiaTheme="minorEastAsia" w:hAnsiTheme="minorHAnsi"/>
                 <w:noProof/>
               </w:rPr>
               <w:tab/>
@@ -2540,11 +2578,10 @@
                 <w:rFonts w:ascii="Times New Roman" w:hAnsi="Times New Roman" w:cs="Times New Roman"/>
                 <w:noProof/>
               </w:rPr>
-              <w:t>Kết quả chạy</w:t>
-            </w:r>
-            <w:r>
-              <w:rPr>
-                <w:rFonts w:ascii="Times New Roman" w:hAnsi="Times New Roman" w:cs="Times New Roman"/>
+              <w:t>Kết quả</w:t>
+            </w:r>
+            <w:r>
+              <w:rPr>
                 <w:noProof/>
                 <w:webHidden/>
               </w:rPr>
@@ -2552,7 +2589,6 @@
             </w:r>
             <w:r>
               <w:rPr>
-                <w:rFonts w:ascii="Times New Roman" w:hAnsi="Times New Roman" w:cs="Times New Roman"/>
                 <w:noProof/>
                 <w:webHidden/>
               </w:rPr>
@@ -2560,22 +2596,19 @@
             </w:r>
             <w:r>
               <w:rPr>
-                <w:rFonts w:ascii="Times New Roman" w:hAnsi="Times New Roman" w:cs="Times New Roman"/>
                 <w:noProof/>
                 <w:webHidden/>
               </w:rPr>
-              <w:instrText xml:space="preserve"> PAGEREF _Toc76561181 \h </w:instrText>
-            </w:r>
-            <w:r>
-              <w:rPr>
-                <w:rFonts w:ascii="Times New Roman" w:hAnsi="Times New Roman" w:cs="Times New Roman"/>
+              <w:instrText xml:space="preserve"> PAGEREF _Toc76582254 \h </w:instrText>
+            </w:r>
+            <w:r>
+              <w:rPr>
                 <w:noProof/>
                 <w:webHidden/>
               </w:rPr>
             </w:r>
             <w:r>
               <w:rPr>
-                <w:rFonts w:ascii="Times New Roman" w:hAnsi="Times New Roman" w:cs="Times New Roman"/>
                 <w:noProof/>
                 <w:webHidden/>
               </w:rPr>
@@ -2583,7 +2616,6 @@
             </w:r>
             <w:r>
               <w:rPr>
-                <w:rFonts w:ascii="Times New Roman" w:hAnsi="Times New Roman" w:cs="Times New Roman"/>
                 <w:noProof/>
                 <w:webHidden/>
               </w:rPr>
@@ -2591,7 +2623,6 @@
             </w:r>
             <w:r>
               <w:rPr>
-                <w:rFonts w:ascii="Times New Roman" w:hAnsi="Times New Roman" w:cs="Times New Roman"/>
                 <w:noProof/>
                 <w:webHidden/>
               </w:rPr>
@@ -2603,22 +2634,22 @@
           <w:pPr>
             <w:pStyle w:val="TOC1"/>
             <w:rPr>
-              <w:rFonts w:ascii="Times New Roman" w:eastAsiaTheme="minorEastAsia" w:hAnsi="Times New Roman" w:cs="Times New Roman"/>
+              <w:rFonts w:asciiTheme="minorHAnsi" w:eastAsiaTheme="minorEastAsia" w:hAnsiTheme="minorHAnsi"/>
               <w:noProof/>
             </w:rPr>
           </w:pPr>
-          <w:hyperlink w:anchor="_Toc76561182" w:history="1">
+          <w:hyperlink w:anchor="_Toc76582255" w:history="1">
             <w:r>
               <w:rPr>
                 <w:rStyle w:val="Hyperlink"/>
                 <w:rFonts w:ascii="Times New Roman" w:hAnsi="Times New Roman" w:cs="Times New Roman"/>
                 <w:noProof/>
               </w:rPr>
-              <w:t>V.</w:t>
-            </w:r>
-            <w:r>
-              <w:rPr>
-                <w:rFonts w:ascii="Times New Roman" w:eastAsiaTheme="minorEastAsia" w:hAnsi="Times New Roman" w:cs="Times New Roman"/>
+              <w:t>VI.</w:t>
+            </w:r>
+            <w:r>
+              <w:rPr>
+                <w:rFonts w:asciiTheme="minorHAnsi" w:eastAsiaTheme="minorEastAsia" w:hAnsiTheme="minorHAnsi"/>
                 <w:noProof/>
               </w:rPr>
               <w:tab/>
@@ -2634,7 +2665,6 @@
             </w:r>
             <w:r>
               <w:rPr>
-                <w:rFonts w:ascii="Times New Roman" w:hAnsi="Times New Roman" w:cs="Times New Roman"/>
                 <w:noProof/>
                 <w:webHidden/>
               </w:rPr>
@@ -2642,7 +2672,6 @@
             </w:r>
             <w:r>
               <w:rPr>
-                <w:rFonts w:ascii="Times New Roman" w:hAnsi="Times New Roman" w:cs="Times New Roman"/>
                 <w:noProof/>
                 <w:webHidden/>
               </w:rPr>
@@ -2650,22 +2679,19 @@
             </w:r>
             <w:r>
               <w:rPr>
-                <w:rFonts w:ascii="Times New Roman" w:hAnsi="Times New Roman" w:cs="Times New Roman"/>
                 <w:noProof/>
                 <w:webHidden/>
               </w:rPr>
-              <w:instrText xml:space="preserve"> PAGEREF _Toc76561182 \h </w:instrText>
-            </w:r>
-            <w:r>
-              <w:rPr>
-                <w:rFonts w:ascii="Times New Roman" w:hAnsi="Times New Roman" w:cs="Times New Roman"/>
+              <w:instrText xml:space="preserve"> PAGEREF _Toc76582255 \h </w:instrText>
+            </w:r>
+            <w:r>
+              <w:rPr>
                 <w:noProof/>
                 <w:webHidden/>
               </w:rPr>
             </w:r>
             <w:r>
               <w:rPr>
-                <w:rFonts w:ascii="Times New Roman" w:hAnsi="Times New Roman" w:cs="Times New Roman"/>
                 <w:noProof/>
                 <w:webHidden/>
               </w:rPr>
@@ -2673,15 +2699,13 @@
             </w:r>
             <w:r>
               <w:rPr>
-                <w:rFonts w:ascii="Times New Roman" w:hAnsi="Times New Roman" w:cs="Times New Roman"/>
                 <w:noProof/>
                 <w:webHidden/>
               </w:rPr>
-              <w:t>6</w:t>
-            </w:r>
-            <w:r>
-              <w:rPr>
-                <w:rFonts w:ascii="Times New Roman" w:hAnsi="Times New Roman" w:cs="Times New Roman"/>
+              <w:t>7</w:t>
+            </w:r>
+            <w:r>
+              <w:rPr>
                 <w:noProof/>
                 <w:webHidden/>
               </w:rPr>
@@ -2693,11 +2717,11 @@
           <w:pPr>
             <w:pStyle w:val="TOC1"/>
             <w:rPr>
-              <w:rFonts w:ascii="Times New Roman" w:eastAsiaTheme="minorEastAsia" w:hAnsi="Times New Roman" w:cs="Times New Roman"/>
+              <w:rFonts w:asciiTheme="minorHAnsi" w:eastAsiaTheme="minorEastAsia" w:hAnsiTheme="minorHAnsi"/>
               <w:noProof/>
             </w:rPr>
           </w:pPr>
-          <w:hyperlink w:anchor="_Toc76561183" w:history="1">
+          <w:hyperlink w:anchor="_Toc76582256" w:history="1">
             <w:r>
               <w:rPr>
                 <w:rStyle w:val="Hyperlink"/>
@@ -2708,7 +2732,6 @@
             </w:r>
             <w:r>
               <w:rPr>
-                <w:rFonts w:ascii="Times New Roman" w:hAnsi="Times New Roman" w:cs="Times New Roman"/>
                 <w:noProof/>
                 <w:webHidden/>
               </w:rPr>
@@ -2716,7 +2739,6 @@
             </w:r>
             <w:r>
               <w:rPr>
-                <w:rFonts w:ascii="Times New Roman" w:hAnsi="Times New Roman" w:cs="Times New Roman"/>
                 <w:noProof/>
                 <w:webHidden/>
               </w:rPr>
@@ -2724,22 +2746,19 @@
             </w:r>
             <w:r>
               <w:rPr>
-                <w:rFonts w:ascii="Times New Roman" w:hAnsi="Times New Roman" w:cs="Times New Roman"/>
                 <w:noProof/>
                 <w:webHidden/>
               </w:rPr>
-              <w:instrText xml:space="preserve"> PAGEREF _Toc76561183 \h </w:instrText>
-            </w:r>
-            <w:r>
-              <w:rPr>
-                <w:rFonts w:ascii="Times New Roman" w:hAnsi="Times New Roman" w:cs="Times New Roman"/>
+              <w:instrText xml:space="preserve"> PAGEREF _Toc76582256 \h </w:instrText>
+            </w:r>
+            <w:r>
+              <w:rPr>
                 <w:noProof/>
                 <w:webHidden/>
               </w:rPr>
             </w:r>
             <w:r>
               <w:rPr>
-                <w:rFonts w:ascii="Times New Roman" w:hAnsi="Times New Roman" w:cs="Times New Roman"/>
                 <w:noProof/>
                 <w:webHidden/>
               </w:rPr>
@@ -2747,15 +2766,13 @@
             </w:r>
             <w:r>
               <w:rPr>
-                <w:rFonts w:ascii="Times New Roman" w:hAnsi="Times New Roman" w:cs="Times New Roman"/>
                 <w:noProof/>
                 <w:webHidden/>
               </w:rPr>
-              <w:t>7</w:t>
-            </w:r>
-            <w:r>
-              <w:rPr>
-                <w:rFonts w:ascii="Times New Roman" w:hAnsi="Times New Roman" w:cs="Times New Roman"/>
+              <w:t>8</w:t>
+            </w:r>
+            <w:r>
+              <w:rPr>
                 <w:noProof/>
                 <w:webHidden/>
               </w:rPr>
@@ -2815,7 +2832,7 @@
         </w:rPr>
         <w:br w:type="page"/>
       </w:r>
-      <w:bookmarkStart w:id="0" w:name="_Toc76561171"/>
+      <w:bookmarkStart w:id="1" w:name="_Toc76582244"/>
       <w:r>
         <w:rPr>
           <w:rFonts w:ascii="Times New Roman" w:hAnsi="Times New Roman" w:cs="Times New Roman"/>
@@ -2823,7 +2840,7 @@
         <w:lastRenderedPageBreak/>
         <w:t>TỔNG QUAN</w:t>
       </w:r>
-      <w:bookmarkEnd w:id="0"/>
+      <w:bookmarkEnd w:id="1"/>
     </w:p>
     <w:p>
       <w:pPr>
@@ -2837,18 +2854,22 @@
           <w:rFonts w:ascii="Times New Roman" w:hAnsi="Times New Roman" w:cs="Times New Roman"/>
         </w:rPr>
       </w:pPr>
-      <w:bookmarkStart w:id="1" w:name="_Toc76561172"/>
+      <w:bookmarkStart w:id="2" w:name="_Toc76582245"/>
       <w:r>
         <w:rPr>
           <w:rFonts w:ascii="Times New Roman" w:hAnsi="Times New Roman" w:cs="Times New Roman"/>
         </w:rPr>
         <w:t>Mô tả bài toán</w:t>
       </w:r>
-      <w:bookmarkEnd w:id="1"/>
+      <w:bookmarkEnd w:id="2"/>
     </w:p>
     <w:p>
       <w:pPr>
         <w:pStyle w:val="ListParagraph"/>
+        <w:numPr>
+          <w:ilvl w:val="0"/>
+          <w:numId w:val="32"/>
+        </w:numPr>
         <w:rPr>
           <w:rFonts w:ascii="Times New Roman" w:hAnsi="Times New Roman" w:cs="Times New Roman"/>
         </w:rPr>
@@ -2914,14 +2935,14 @@
           <w:rFonts w:ascii="Times New Roman" w:hAnsi="Times New Roman" w:cs="Times New Roman"/>
         </w:rPr>
       </w:pPr>
-      <w:bookmarkStart w:id="2" w:name="_Toc76561173"/>
+      <w:bookmarkStart w:id="3" w:name="_Toc76582246"/>
       <w:r>
         <w:rPr>
           <w:rFonts w:ascii="Times New Roman" w:hAnsi="Times New Roman" w:cs="Times New Roman"/>
         </w:rPr>
         <w:t>Các thư viện sử dụng trong project</w:t>
       </w:r>
-      <w:bookmarkEnd w:id="2"/>
+      <w:bookmarkEnd w:id="3"/>
     </w:p>
     <w:tbl>
       <w:tblPr>
@@ -3146,7 +3167,7 @@
           <w:rFonts w:ascii="Times New Roman" w:hAnsi="Times New Roman" w:cs="Times New Roman"/>
         </w:rPr>
       </w:pPr>
-      <w:bookmarkStart w:id="3" w:name="_Toc76561174"/>
+      <w:bookmarkStart w:id="4" w:name="_Toc76582247"/>
       <w:r>
         <w:rPr>
           <w:rFonts w:ascii="Times New Roman" w:hAnsi="Times New Roman" w:cs="Times New Roman"/>
@@ -3154,7 +3175,7 @@
         <w:lastRenderedPageBreak/>
         <w:t>THUẬT TOÁN SỬ DỤNG</w:t>
       </w:r>
-      <w:bookmarkEnd w:id="3"/>
+      <w:bookmarkEnd w:id="4"/>
     </w:p>
     <w:p>
       <w:pPr>
@@ -3168,14 +3189,14 @@
           <w:rFonts w:ascii="Times New Roman" w:hAnsi="Times New Roman" w:cs="Times New Roman"/>
         </w:rPr>
       </w:pPr>
-      <w:bookmarkStart w:id="4" w:name="_Toc76561175"/>
+      <w:bookmarkStart w:id="5" w:name="_Toc76582248"/>
       <w:r>
         <w:rPr>
           <w:rFonts w:ascii="Times New Roman" w:hAnsi="Times New Roman" w:cs="Times New Roman"/>
         </w:rPr>
         <w:t>Giới thiệu các thuật toán hiện có</w:t>
       </w:r>
-      <w:bookmarkEnd w:id="4"/>
+      <w:bookmarkEnd w:id="5"/>
     </w:p>
     <w:p>
       <w:pPr>
@@ -3297,21 +3318,32 @@
           <w:rFonts w:ascii="Times New Roman" w:hAnsi="Times New Roman" w:cs="Times New Roman"/>
         </w:rPr>
       </w:pPr>
-      <w:bookmarkStart w:id="5" w:name="_Toc76561176"/>
+      <w:bookmarkStart w:id="6" w:name="_Toc76582249"/>
       <w:r>
         <w:rPr>
           <w:rFonts w:ascii="Times New Roman" w:hAnsi="Times New Roman" w:cs="Times New Roman"/>
         </w:rPr>
         <w:t>Giới thiệu về thuật toán Earley</w:t>
       </w:r>
-      <w:bookmarkEnd w:id="5"/>
+      <w:bookmarkEnd w:id="6"/>
     </w:p>
     <w:p>
       <w:pPr>
+        <w:pStyle w:val="ListParagraph"/>
+        <w:numPr>
+          <w:ilvl w:val="0"/>
+          <w:numId w:val="30"/>
+        </w:numPr>
         <w:rPr>
           <w:rFonts w:ascii="Times New Roman" w:hAnsi="Times New Roman" w:cs="Times New Roman"/>
         </w:rPr>
       </w:pPr>
+      <w:r>
+        <w:rPr>
+          <w:rFonts w:ascii="Times New Roman" w:hAnsi="Times New Roman" w:cs="Times New Roman"/>
+        </w:rPr>
+        <w:t xml:space="preserve">Earley Parser là một thuật toán được sử </w:t>
+      </w:r>
     </w:p>
     <w:p>
       <w:pPr>
@@ -3377,7 +3409,7 @@
           <w:rFonts w:ascii="Times New Roman" w:hAnsi="Times New Roman" w:cs="Times New Roman"/>
         </w:rPr>
       </w:pPr>
-      <w:bookmarkStart w:id="6" w:name="_Toc76561177"/>
+      <w:bookmarkStart w:id="7" w:name="_Toc76582250"/>
       <w:r>
         <w:rPr>
           <w:rFonts w:ascii="Times New Roman" w:hAnsi="Times New Roman" w:cs="Times New Roman"/>
@@ -3385,7 +3417,7 @@
         <w:lastRenderedPageBreak/>
         <w:t>CHI TIẾT CÀI ĐẶT</w:t>
       </w:r>
-      <w:bookmarkEnd w:id="6"/>
+      <w:bookmarkEnd w:id="7"/>
       <w:r>
         <w:rPr>
           <w:rFonts w:ascii="Times New Roman" w:hAnsi="Times New Roman" w:cs="Times New Roman"/>
@@ -3404,14 +3436,14 @@
           <w:rFonts w:ascii="Times New Roman" w:hAnsi="Times New Roman" w:cs="Times New Roman"/>
         </w:rPr>
       </w:pPr>
-      <w:bookmarkStart w:id="7" w:name="_Toc76561178"/>
+      <w:bookmarkStart w:id="8" w:name="_Toc76582251"/>
       <w:r>
         <w:rPr>
           <w:rFonts w:ascii="Times New Roman" w:hAnsi="Times New Roman" w:cs="Times New Roman"/>
         </w:rPr>
         <w:t>Giới thiệu code và chức năng từng class</w:t>
       </w:r>
-      <w:bookmarkEnd w:id="7"/>
+      <w:bookmarkEnd w:id="8"/>
     </w:p>
     <w:p>
       <w:pPr>
@@ -3450,8 +3482,6 @@
           <w:rFonts w:ascii="Times New Roman" w:hAnsi="Times New Roman" w:cs="Times New Roman"/>
         </w:rPr>
       </w:pPr>
-      <w:bookmarkStart w:id="8" w:name="_GoBack"/>
-      <w:bookmarkEnd w:id="8"/>
       <w:r>
         <w:rPr>
           <w:rFonts w:ascii="Times New Roman" w:hAnsi="Times New Roman" w:cs="Times New Roman"/>
@@ -3477,7 +3507,7 @@
           <w:rFonts w:ascii="Times New Roman" w:hAnsi="Times New Roman" w:cs="Times New Roman"/>
         </w:rPr>
       </w:pPr>
-      <w:bookmarkStart w:id="9" w:name="_Toc76561179"/>
+      <w:bookmarkStart w:id="9" w:name="_Toc76582252"/>
       <w:r>
         <w:rPr>
           <w:rFonts w:ascii="Times New Roman" w:hAnsi="Times New Roman" w:cs="Times New Roman"/>
@@ -3497,7 +3527,7 @@
           <w:rFonts w:ascii="Times New Roman" w:hAnsi="Times New Roman" w:cs="Times New Roman"/>
         </w:rPr>
       </w:pPr>
-      <w:bookmarkStart w:id="10" w:name="_Toc76561180"/>
+      <w:bookmarkStart w:id="10" w:name="_Toc76582253"/>
       <w:r>
         <w:rPr>
           <w:rFonts w:ascii="Times New Roman" w:hAnsi="Times New Roman" w:cs="Times New Roman"/>
@@ -3508,8 +3538,376 @@
     </w:p>
     <w:p>
       <w:pPr>
-        <w:ind w:left="720"/>
-      </w:pPr>
+        <w:pStyle w:val="ListParagraph"/>
+        <w:numPr>
+          <w:ilvl w:val="0"/>
+          <w:numId w:val="30"/>
+        </w:numPr>
+      </w:pPr>
+      <w:r>
+        <w:rPr>
+          <w:noProof/>
+        </w:rPr>
+        <w:pict w14:anchorId="1B9F49B7">
+          <v:rect id="_x0000_s1034" style="position:absolute;left:0;text-align:left;margin-left:1.4pt;margin-top:30.5pt;width:508.2pt;height:89.35pt;z-index:251660288" filled="f" fillcolor="black [3213]" strokecolor="black [3213]">
+            <v:textbox>
+              <w:txbxContent>
+                <w:p>
+                  <w:pPr>
+                    <w:spacing w:after="0" w:line="240" w:lineRule="auto"/>
+                    <w:rPr>
+                      <w:color w:val="17365D" w:themeColor="text2" w:themeShade="BF"/>
+                    </w:rPr>
+                  </w:pPr>
+                  <w:r>
+                    <w:rPr>
+                      <w:color w:val="17365D" w:themeColor="text2" w:themeShade="BF"/>
+                    </w:rPr>
+                    <w:t>server:</w:t>
+                  </w:r>
+                </w:p>
+                <w:p>
+                  <w:pPr>
+                    <w:spacing w:after="0" w:line="240" w:lineRule="auto"/>
+                    <w:rPr>
+                      <w:color w:val="17365D" w:themeColor="text2" w:themeShade="BF"/>
+                    </w:rPr>
+                  </w:pPr>
+                  <w:r>
+                    <w:rPr>
+                      <w:color w:val="17365D" w:themeColor="text2" w:themeShade="BF"/>
+                    </w:rPr>
+                    <w:t xml:space="preserve">  port: 7080 </w:t>
+                  </w:r>
+                  <w:r>
+                    <w:rPr>
+                      <w:color w:val="22B425"/>
+                    </w:rPr>
+                    <w:t>#port run BE API</w:t>
+                  </w:r>
+                </w:p>
+                <w:p>
+                  <w:pPr>
+                    <w:spacing w:after="0" w:line="240" w:lineRule="auto"/>
+                    <w:rPr>
+                      <w:color w:val="22B425"/>
+                    </w:rPr>
+                  </w:pPr>
+                  <w:r>
+                    <w:rPr>
+                      <w:color w:val="17365D" w:themeColor="text2" w:themeShade="BF"/>
+                    </w:rPr>
+                    <w:t xml:space="preserve">  host: http://localhost </w:t>
+                  </w:r>
+                  <w:r>
+                    <w:rPr>
+                      <w:color w:val="22B425"/>
+                    </w:rPr>
+                    <w:t># host hiện tại đang chạy back end API</w:t>
+                  </w:r>
+                </w:p>
+                <w:p>
+                  <w:pPr>
+                    <w:spacing w:after="0" w:line="240" w:lineRule="auto"/>
+                    <w:rPr>
+                      <w:color w:val="17365D" w:themeColor="text2" w:themeShade="BF"/>
+                    </w:rPr>
+                  </w:pPr>
+                  <w:r>
+                    <w:rPr>
+                      <w:color w:val="17365D" w:themeColor="text2" w:themeShade="BF"/>
+                    </w:rPr>
+                    <w:t>grammar:</w:t>
+                  </w:r>
+                </w:p>
+                <w:p>
+                  <w:pPr>
+                    <w:spacing w:after="0" w:line="240" w:lineRule="auto"/>
+                    <w:rPr>
+                      <w:color w:val="17365D" w:themeColor="text2" w:themeShade="BF"/>
+                    </w:rPr>
+                  </w:pPr>
+                  <w:r>
+                    <w:rPr>
+                      <w:color w:val="17365D" w:themeColor="text2" w:themeShade="BF"/>
+                    </w:rPr>
+                    <w:t xml:space="preserve">  is-read-default: false </w:t>
+                  </w:r>
+                  <w:r>
+                    <w:rPr>
+                      <w:color w:val="22B425"/>
+                    </w:rPr>
+                    <w:t>#Đọc giá trị grammar đã được đóng gói trong jar hay không</w:t>
+                  </w:r>
+                </w:p>
+                <w:p>
+                  <w:pPr>
+                    <w:spacing w:after="0" w:line="240" w:lineRule="auto"/>
+                    <w:rPr>
+                      <w:color w:val="22B425"/>
+                    </w:rPr>
+                  </w:pPr>
+                  <w:r>
+                    <w:rPr>
+                      <w:color w:val="17365D" w:themeColor="text2" w:themeShade="BF"/>
+                    </w:rPr>
+                    <w:t xml:space="preserve">  grammar-file-path: ./Grammar.txt </w:t>
+                  </w:r>
+                  <w:r>
+                    <w:rPr>
+                      <w:color w:val="22B425"/>
+                    </w:rPr>
+                    <w:t>#khi giá trị field is-read-default là true thí không cần set field</w:t>
+                  </w:r>
+                  <w:r>
+                    <w:t xml:space="preserve"> </w:t>
+                  </w:r>
+                  <w:r>
+                    <w:rPr>
+                      <w:color w:val="22B425"/>
+                    </w:rPr>
+                    <w:t>này.</w:t>
+                  </w:r>
+                </w:p>
+              </w:txbxContent>
+            </v:textbox>
+            <w10:wrap type="square"/>
+          </v:rect>
+        </w:pict>
+      </w:r>
+      <w:r>
+        <w:t xml:space="preserve">Để tiến hành chạy được chương trình cần chỉnh sửa một số cấu hình trong file </w:t>
+      </w:r>
+      <w:r>
+        <w:rPr>
+          <w:b/>
+        </w:rPr>
+        <w:t>application.yml</w:t>
+      </w:r>
+    </w:p>
+    <w:p>
+      <w:pPr>
+        <w:pStyle w:val="ListParagraph"/>
+      </w:pPr>
+    </w:p>
+    <w:p>
+      <w:pPr>
+        <w:pStyle w:val="ListParagraph"/>
+        <w:numPr>
+          <w:ilvl w:val="0"/>
+          <w:numId w:val="30"/>
+        </w:numPr>
+      </w:pPr>
+      <w:r>
+        <w:rPr>
+          <w:noProof/>
+        </w:rPr>
+        <w:pict w14:anchorId="1B9F49B7">
+          <v:rect id="_x0000_s1035" style="position:absolute;left:0;text-align:left;margin-left:1.4pt;margin-top:20.3pt;width:508.2pt;height:109.9pt;z-index:251661312" filled="f" fillcolor="black [3213]" strokecolor="black [3213]">
+            <v:textbox>
+              <w:txbxContent>
+                <w:p>
+                  <w:pPr>
+                    <w:spacing w:after="0"/>
+                  </w:pPr>
+                  <w:r>
+                    <w:t>S&gt;NP VP</w:t>
+                  </w:r>
+                </w:p>
+                <w:p>
+                  <w:pPr>
+                    <w:spacing w:after="0"/>
+                  </w:pPr>
+                  <w:r>
+                    <w:t>VP&gt;V NP</w:t>
+                  </w:r>
+                </w:p>
+                <w:p>
+                  <w:pPr>
+                    <w:spacing w:after="0"/>
+                  </w:pPr>
+                  <w:r>
+                    <w:t>NP&gt;Conj NP</w:t>
+                  </w:r>
+                </w:p>
+                <w:p>
+                  <w:pPr>
+                    <w:spacing w:after="0"/>
+                  </w:pPr>
+                  <w:r>
+                    <w:t>NP&gt;N NP</w:t>
+                  </w:r>
+                </w:p>
+                <w:p>
+                  <w:pPr>
+                    <w:spacing w:after="0"/>
+                  </w:pPr>
+                  <w:r>
+                    <w:t>NP&gt;N</w:t>
+                  </w:r>
+                </w:p>
+                <w:p>
+                  <w:pPr>
+                    <w:spacing w:after="0"/>
+                  </w:pPr>
+                  <w:r>
+                    <w:t>NP&gt;Pron</w:t>
+                  </w:r>
+                </w:p>
+                <w:p>
+                  <w:pPr>
+                    <w:spacing w:after="0"/>
+                  </w:pPr>
+                  <w:r>
+                    <w:t>NP&gt;N Conj VP</w:t>
+                  </w:r>
+                </w:p>
+                <w:p>
+                  <w:pPr>
+                    <w:spacing w:after="0" w:line="240" w:lineRule="auto"/>
+                    <w:rPr>
+                      <w:color w:val="22B425"/>
+                    </w:rPr>
+                  </w:pPr>
+                </w:p>
+              </w:txbxContent>
+            </v:textbox>
+            <w10:wrap type="square"/>
+          </v:rect>
+        </w:pict>
+      </w:r>
+      <w:r>
+        <w:t xml:space="preserve">Một ví dụ cho giá trị của file </w:t>
+      </w:r>
+      <w:r>
+        <w:rPr>
+          <w:b/>
+        </w:rPr>
+        <w:t>Grammar.txt</w:t>
+      </w:r>
+      <w:r>
+        <w:t>:</w:t>
+      </w:r>
+    </w:p>
+    <w:p>
+      <w:pPr>
+        <w:pStyle w:val="ListParagraph"/>
+      </w:pPr>
+    </w:p>
+    <w:p>
+      <w:pPr>
+        <w:pStyle w:val="ListParagraph"/>
+        <w:numPr>
+          <w:ilvl w:val="0"/>
+          <w:numId w:val="30"/>
+        </w:numPr>
+      </w:pPr>
+      <w:r>
+        <w:rPr>
+          <w:noProof/>
+        </w:rPr>
+        <w:pict w14:anchorId="1B9F49B7">
+          <v:rect id="_x0000_s1036" style="position:absolute;left:0;text-align:left;margin-left:1.4pt;margin-top:25.85pt;width:508.2pt;height:50.1pt;z-index:251662336" filled="f" fillcolor="black [3213]" strokecolor="black [3213]">
+            <v:textbox>
+              <w:txbxContent>
+                <w:p>
+                  <w:pPr>
+                    <w:spacing w:after="0"/>
+                  </w:pPr>
+                  <w:r>
+                    <w:t>application.yml</w:t>
+                  </w:r>
+                </w:p>
+                <w:p>
+                  <w:pPr>
+                    <w:spacing w:after="0"/>
+                  </w:pPr>
+                  <w:r>
+                    <w:t>gra</w:t>
+                  </w:r>
+                  <w:r>
+                    <w:t>mmar.parser-0.0.1-SNAPSHOT.jar</w:t>
+                  </w:r>
+                </w:p>
+                <w:p>
+                  <w:pPr>
+                    <w:spacing w:after="0"/>
+                  </w:pPr>
+                  <w:r>
+                    <w:t>Grammar.txt</w:t>
+                  </w:r>
+                </w:p>
+              </w:txbxContent>
+            </v:textbox>
+            <w10:wrap type="square"/>
+          </v:rect>
+        </w:pict>
+      </w:r>
+      <w:r>
+        <w:t xml:space="preserve">Thư mục hiện tại sẽ bao gồm các file: </w:t>
+      </w:r>
+    </w:p>
+    <w:p>
+      <w:pPr>
+        <w:pStyle w:val="ListParagraph"/>
+      </w:pPr>
+    </w:p>
+    <w:p>
+      <w:pPr>
+        <w:pStyle w:val="ListParagraph"/>
+        <w:numPr>
+          <w:ilvl w:val="0"/>
+          <w:numId w:val="30"/>
+        </w:numPr>
+      </w:pPr>
+      <w:r>
+        <w:rPr>
+          <w:noProof/>
+        </w:rPr>
+        <w:pict w14:anchorId="1B9F49B7">
+          <v:rect id="_x0000_s1037" style="position:absolute;left:0;text-align:left;margin-left:1.4pt;margin-top:25.85pt;width:508.2pt;height:26.7pt;z-index:251663360" filled="f" fillcolor="black [3213]" strokecolor="black [3213]">
+            <v:textbox>
+              <w:txbxContent>
+                <w:p>
+                  <w:pPr>
+                    <w:spacing w:after="0"/>
+                    <w:rPr>
+                      <w:b/>
+                    </w:rPr>
+                  </w:pPr>
+                  <w:r>
+                    <w:rPr>
+                      <w:b/>
+                    </w:rPr>
+                    <w:t>java -jar grammar.parser-0.0.1-SNAPSHOT.jar</w:t>
+                  </w:r>
+                </w:p>
+              </w:txbxContent>
+            </v:textbox>
+            <w10:wrap type="square"/>
+          </v:rect>
+        </w:pict>
+      </w:r>
+      <w:r>
+        <w:t>Thực hiện mở terminal và chạy dòng lệnh sau:</w:t>
+      </w:r>
+    </w:p>
+    <w:p>
+      <w:pPr>
+        <w:pStyle w:val="ListParagraph"/>
+      </w:pPr>
+    </w:p>
+    <w:p>
+      <w:pPr>
+        <w:pStyle w:val="ListParagraph"/>
+        <w:numPr>
+          <w:ilvl w:val="0"/>
+          <w:numId w:val="30"/>
+        </w:numPr>
+      </w:pPr>
+      <w:r>
+        <w:t>Sau khi đã start thành công mở browser và truy cập vào đường dẫn: localhost:7080 để sử dụng app.</w:t>
+      </w:r>
     </w:p>
     <w:p>
       <w:pPr>
@@ -3522,7 +3920,7 @@
           <w:rFonts w:ascii="Times New Roman" w:hAnsi="Times New Roman" w:cs="Times New Roman"/>
         </w:rPr>
       </w:pPr>
-      <w:bookmarkStart w:id="11" w:name="_Toc76561181"/>
+      <w:bookmarkStart w:id="11" w:name="_Toc76582254"/>
       <w:r>
         <w:rPr>
           <w:rFonts w:ascii="Times New Roman" w:hAnsi="Times New Roman" w:cs="Times New Roman"/>
@@ -3533,9 +3931,14 @@
     </w:p>
     <w:p>
       <w:pPr>
+        <w:pStyle w:val="ListParagraph"/>
+        <w:numPr>
+          <w:ilvl w:val="0"/>
+          <w:numId w:val="30"/>
+        </w:numPr>
+        <w:spacing w:after="0" w:line="240" w:lineRule="auto"/>
         <w:rPr>
           <w:rFonts w:ascii="Times New Roman" w:eastAsiaTheme="majorEastAsia" w:hAnsi="Times New Roman" w:cs="Times New Roman"/>
-          <w:b/>
           <w:color w:val="365F91" w:themeColor="accent1" w:themeShade="BF"/>
           <w:sz w:val="32"/>
           <w:szCs w:val="32"/>
@@ -3544,7 +3947,140 @@
       <w:r>
         <w:rPr>
           <w:rFonts w:ascii="Times New Roman" w:hAnsi="Times New Roman" w:cs="Times New Roman"/>
+        </w:rPr>
+        <w:t>Kết quả sau khi</w:t>
+      </w:r>
+      <w:r>
+        <w:rPr>
+          <w:rFonts w:ascii="Times New Roman" w:hAnsi="Times New Roman" w:cs="Times New Roman"/>
+        </w:rPr>
+        <w:t xml:space="preserve"> start chương trình thành công với config như trên, và nhập giá trị text input là :</w:t>
+      </w:r>
+    </w:p>
+    <w:p>
+      <w:pPr>
+        <w:spacing w:after="0" w:line="240" w:lineRule="auto"/>
+        <w:ind w:firstLine="720"/>
+        <w:rPr>
+          <w:rFonts w:ascii="Times New Roman" w:hAnsi="Times New Roman" w:cs="Times New Roman"/>
           <w:b/>
+          <w:lang w:val="vi-VN"/>
+        </w:rPr>
+      </w:pPr>
+      <w:r>
+        <w:rPr>
+          <w:rFonts w:ascii="Times New Roman" w:hAnsi="Times New Roman" w:cs="Times New Roman"/>
+          <w:b/>
+          <w:lang w:val="vi-VN"/>
+        </w:rPr>
+        <w:t>she has breakfast and drink milk</w:t>
+      </w:r>
+    </w:p>
+    <w:p>
+      <w:pPr>
+        <w:pStyle w:val="ListParagraph"/>
+        <w:numPr>
+          <w:ilvl w:val="0"/>
+          <w:numId w:val="30"/>
+        </w:numPr>
+        <w:spacing w:after="0" w:line="240" w:lineRule="auto"/>
+        <w:rPr>
+          <w:rFonts w:ascii="Times New Roman" w:hAnsi="Times New Roman" w:cs="Times New Roman"/>
+        </w:rPr>
+      </w:pPr>
+      <w:r>
+        <w:rPr>
+          <w:rFonts w:ascii="Times New Roman" w:hAnsi="Times New Roman" w:cs="Times New Roman"/>
+        </w:rPr>
+        <w:t>Kết quả nhận được là:</w:t>
+      </w:r>
+    </w:p>
+    <w:p>
+      <w:pPr>
+        <w:pStyle w:val="ListParagraph"/>
+        <w:spacing w:after="0" w:line="240" w:lineRule="auto"/>
+        <w:jc w:val="center"/>
+        <w:rPr>
+          <w:rFonts w:ascii="Times New Roman" w:hAnsi="Times New Roman" w:cs="Times New Roman"/>
+        </w:rPr>
+      </w:pPr>
+      <w:r>
+        <w:rPr>
+          <w:noProof/>
+        </w:rPr>
+        <w:lastRenderedPageBreak/>
+        <w:drawing>
+          <wp:anchor distT="0" distB="0" distL="114300" distR="114300" simplePos="0" relativeHeight="251664384" behindDoc="0" locked="0" layoutInCell="1" allowOverlap="1" wp14:anchorId="1DFA7FB6" wp14:editId="7537DB0B">
+            <wp:simplePos x="0" y="0"/>
+            <wp:positionH relativeFrom="column">
+              <wp:posOffset>-222</wp:posOffset>
+            </wp:positionH>
+            <wp:positionV relativeFrom="paragraph">
+              <wp:posOffset>0</wp:posOffset>
+            </wp:positionV>
+            <wp:extent cx="5943600" cy="3350260"/>
+            <wp:effectExtent l="0" t="0" r="0" b="0"/>
+            <wp:wrapSquare wrapText="bothSides"/>
+            <wp:docPr id="2" name="Picture 2"/>
+            <wp:cNvGraphicFramePr>
+              <a:graphicFrameLocks xmlns:a="http://schemas.openxmlformats.org/drawingml/2006/main" noChangeAspect="1"/>
+            </wp:cNvGraphicFramePr>
+            <a:graphic xmlns:a="http://schemas.openxmlformats.org/drawingml/2006/main">
+              <a:graphicData uri="http://schemas.openxmlformats.org/drawingml/2006/picture">
+                <pic:pic xmlns:pic="http://schemas.openxmlformats.org/drawingml/2006/picture">
+                  <pic:nvPicPr>
+                    <pic:cNvPr id="1" name=""/>
+                    <pic:cNvPicPr/>
+                  </pic:nvPicPr>
+                  <pic:blipFill>
+                    <a:blip r:embed="rId14">
+                      <a:extLst>
+                        <a:ext uri="{28A0092B-C50C-407E-A947-70E740481C1C}">
+                          <a14:useLocalDpi xmlns:a14="http://schemas.microsoft.com/office/drawing/2010/main" val="0"/>
+                        </a:ext>
+                      </a:extLst>
+                    </a:blip>
+                    <a:stretch>
+                      <a:fillRect/>
+                    </a:stretch>
+                  </pic:blipFill>
+                  <pic:spPr>
+                    <a:xfrm>
+                      <a:off x="0" y="0"/>
+                      <a:ext cx="5943600" cy="3350260"/>
+                    </a:xfrm>
+                    <a:prstGeom prst="rect">
+                      <a:avLst/>
+                    </a:prstGeom>
+                  </pic:spPr>
+                </pic:pic>
+              </a:graphicData>
+            </a:graphic>
+            <wp14:sizeRelH relativeFrom="page">
+              <wp14:pctWidth>0</wp14:pctWidth>
+            </wp14:sizeRelH>
+            <wp14:sizeRelV relativeFrom="page">
+              <wp14:pctHeight>0</wp14:pctHeight>
+            </wp14:sizeRelV>
+          </wp:anchor>
+        </w:drawing>
+      </w:r>
+    </w:p>
+    <w:p>
+      <w:pPr>
+        <w:pStyle w:val="Heading1"/>
+        <w:numPr>
+          <w:ilvl w:val="0"/>
+          <w:numId w:val="2"/>
+        </w:numPr>
+        <w:rPr>
+          <w:rFonts w:ascii="Times New Roman" w:hAnsi="Times New Roman" w:cs="Times New Roman"/>
+          <w:lang w:val="vi-VN"/>
+        </w:rPr>
+      </w:pPr>
+      <w:r>
+        <w:rPr>
+          <w:rFonts w:ascii="Times New Roman" w:hAnsi="Times New Roman" w:cs="Times New Roman"/>
           <w:lang w:val="vi-VN"/>
         </w:rPr>
         <w:br w:type="page"/>
@@ -3561,7 +4097,7 @@
           <w:rFonts w:ascii="Times New Roman" w:hAnsi="Times New Roman" w:cs="Times New Roman"/>
         </w:rPr>
       </w:pPr>
-      <w:bookmarkStart w:id="12" w:name="_Toc76561182"/>
+      <w:bookmarkStart w:id="12" w:name="_Toc76582255"/>
       <w:r>
         <w:rPr>
           <w:rFonts w:ascii="Times New Roman" w:hAnsi="Times New Roman" w:cs="Times New Roman"/>
@@ -3594,13 +4130,7 @@
         <w:rPr>
           <w:rFonts w:ascii="Times New Roman" w:hAnsi="Times New Roman" w:cs="Times New Roman"/>
         </w:rPr>
-        <w:t>, cài đặt</w:t>
-      </w:r>
-      <w:r>
-        <w:rPr>
-          <w:rFonts w:ascii="Times New Roman" w:hAnsi="Times New Roman" w:cs="Times New Roman"/>
-        </w:rPr>
-        <w:t xml:space="preserve"> và thực hiện train một model mới cho việc phân loại biển báo giao thông thì nhóm đã đạt mục tiêu đặt ra ban đầu.</w:t>
+        <w:t xml:space="preserve"> và cài đặt thuật toán để tiến hành phân tích cấu trúc của một câu dựa vào các luật đã nhập vào nhóm đã hoàn thành được.</w:t>
       </w:r>
     </w:p>
     <w:p>
@@ -3612,47 +4142,14 @@
         </w:numPr>
         <w:rPr>
           <w:rFonts w:ascii="Times New Roman" w:hAnsi="Times New Roman" w:cs="Times New Roman"/>
-          <w:b/>
         </w:rPr>
       </w:pPr>
       <w:r>
         <w:rPr>
           <w:rFonts w:ascii="Times New Roman" w:hAnsi="Times New Roman" w:cs="Times New Roman"/>
         </w:rPr>
-        <w:t>Kết quả thực nghiệm cho thấy tính hiệu quả của mô hình nhóm đưa ra có kết quả tốt hơn một vài mô hình trước đó, nhưng không thể đạt được cao hơn so với những mô hình học sâu (độ chính xác lên đến 99,9xx%)</w:t>
+        <w:t>Đã cài đặt được một chương trình tương đối hoàn chỉnh có thể sử dụng được.</w:t>
       </w:r>
-      <w:r>
-        <w:rPr>
-          <w:rFonts w:ascii="Times New Roman" w:hAnsi="Times New Roman" w:cs="Times New Roman"/>
-        </w:rPr>
-        <w:t>.</w:t>
-      </w:r>
-    </w:p>
-    <w:p>
-      <w:pPr>
-        <w:pStyle w:val="ListParagraph"/>
-        <w:numPr>
-          <w:ilvl w:val="0"/>
-          <w:numId w:val="28"/>
-        </w:numPr>
-        <w:rPr>
-          <w:rFonts w:ascii="Times New Roman" w:hAnsi="Times New Roman" w:cs="Times New Roman"/>
-          <w:b/>
-        </w:rPr>
-      </w:pPr>
-      <w:r>
-        <w:rPr>
-          <w:rFonts w:ascii="Times New Roman" w:hAnsi="Times New Roman" w:cs="Times New Roman"/>
-        </w:rPr>
-        <w:t>Ngoài ra dựa vào kết quả chạy trên các môi trường khác nhau cho thấy tốc độ train của một model cũng phụ thuộc vào phần cứng.</w:t>
-      </w:r>
-    </w:p>
-    <w:p>
-      <w:pPr>
-        <w:rPr>
-          <w:rFonts w:ascii="Times New Roman" w:hAnsi="Times New Roman" w:cs="Times New Roman"/>
-        </w:rPr>
-      </w:pPr>
       <w:r>
         <w:rPr>
           <w:rFonts w:ascii="Times New Roman" w:hAnsi="Times New Roman" w:cs="Times New Roman"/>
@@ -3680,7 +4177,7 @@
         <w:br w:type="page"/>
       </w:r>
     </w:p>
-    <w:bookmarkStart w:id="13" w:name="_Toc76561183" w:displacedByCustomXml="next"/>
+    <w:bookmarkStart w:id="13" w:name="_Toc76582256" w:displacedByCustomXml="next"/>
     <w:sdt>
       <w:sdtPr>
         <w:rPr>
@@ -4112,8 +4609,8 @@
       </w:pPr>
     </w:p>
     <w:sectPr>
-      <w:headerReference w:type="first" r:id="rId14"/>
-      <w:footerReference w:type="first" r:id="rId15"/>
+      <w:headerReference w:type="first" r:id="rId15"/>
+      <w:footerReference w:type="first" r:id="rId16"/>
       <w:pgSz w:w="12240" w:h="15840"/>
       <w:pgMar w:top="1440" w:right="1440" w:bottom="1440" w:left="1440" w:header="720" w:footer="720" w:gutter="0"/>
       <w:pgNumType w:start="1"/>
@@ -4184,7 +4681,7 @@
           <w:rPr>
             <w:noProof/>
           </w:rPr>
-          <w:t>2</w:t>
+          <w:t>1</w:t>
         </w:r>
         <w:r>
           <w:rPr>
@@ -7172,6 +7669,118 @@
     </w:lvl>
   </w:abstractNum>
   <w:abstractNum w:abstractNumId="23" w15:restartNumberingAfterBreak="0">
+    <w:nsid w:val="68F953D5"/>
+    <w:multiLevelType w:val="hybridMultilevel"/>
+    <w:tmpl w:val="1C7896DC"/>
+    <w:lvl w:ilvl="0" w:tplc="D2D0FAAC">
+      <w:numFmt w:val="bullet"/>
+      <w:lvlText w:val="-"/>
+      <w:lvlJc w:val="left"/>
+      <w:pPr>
+        <w:ind w:left="1080" w:hanging="360"/>
+      </w:pPr>
+      <w:rPr>
+        <w:rFonts w:ascii="Times New Roman" w:eastAsiaTheme="minorHAnsi" w:hAnsi="Times New Roman" w:cs="Times New Roman" w:hint="default"/>
+      </w:rPr>
+    </w:lvl>
+    <w:lvl w:ilvl="1" w:tplc="04090003" w:tentative="1">
+      <w:start w:val="1"/>
+      <w:numFmt w:val="bullet"/>
+      <w:lvlText w:val="o"/>
+      <w:lvlJc w:val="left"/>
+      <w:pPr>
+        <w:ind w:left="1800" w:hanging="360"/>
+      </w:pPr>
+      <w:rPr>
+        <w:rFonts w:ascii="Courier New" w:hAnsi="Courier New" w:cs="Courier New" w:hint="default"/>
+      </w:rPr>
+    </w:lvl>
+    <w:lvl w:ilvl="2" w:tplc="04090005" w:tentative="1">
+      <w:start w:val="1"/>
+      <w:numFmt w:val="bullet"/>
+      <w:lvlText w:val=""/>
+      <w:lvlJc w:val="left"/>
+      <w:pPr>
+        <w:ind w:left="2520" w:hanging="360"/>
+      </w:pPr>
+      <w:rPr>
+        <w:rFonts w:ascii="Wingdings" w:hAnsi="Wingdings" w:hint="default"/>
+      </w:rPr>
+    </w:lvl>
+    <w:lvl w:ilvl="3" w:tplc="04090001" w:tentative="1">
+      <w:start w:val="1"/>
+      <w:numFmt w:val="bullet"/>
+      <w:lvlText w:val=""/>
+      <w:lvlJc w:val="left"/>
+      <w:pPr>
+        <w:ind w:left="3240" w:hanging="360"/>
+      </w:pPr>
+      <w:rPr>
+        <w:rFonts w:ascii="Symbol" w:hAnsi="Symbol" w:hint="default"/>
+      </w:rPr>
+    </w:lvl>
+    <w:lvl w:ilvl="4" w:tplc="04090003" w:tentative="1">
+      <w:start w:val="1"/>
+      <w:numFmt w:val="bullet"/>
+      <w:lvlText w:val="o"/>
+      <w:lvlJc w:val="left"/>
+      <w:pPr>
+        <w:ind w:left="3960" w:hanging="360"/>
+      </w:pPr>
+      <w:rPr>
+        <w:rFonts w:ascii="Courier New" w:hAnsi="Courier New" w:cs="Courier New" w:hint="default"/>
+      </w:rPr>
+    </w:lvl>
+    <w:lvl w:ilvl="5" w:tplc="04090005" w:tentative="1">
+      <w:start w:val="1"/>
+      <w:numFmt w:val="bullet"/>
+      <w:lvlText w:val=""/>
+      <w:lvlJc w:val="left"/>
+      <w:pPr>
+        <w:ind w:left="4680" w:hanging="360"/>
+      </w:pPr>
+      <w:rPr>
+        <w:rFonts w:ascii="Wingdings" w:hAnsi="Wingdings" w:hint="default"/>
+      </w:rPr>
+    </w:lvl>
+    <w:lvl w:ilvl="6" w:tplc="04090001" w:tentative="1">
+      <w:start w:val="1"/>
+      <w:numFmt w:val="bullet"/>
+      <w:lvlText w:val=""/>
+      <w:lvlJc w:val="left"/>
+      <w:pPr>
+        <w:ind w:left="5400" w:hanging="360"/>
+      </w:pPr>
+      <w:rPr>
+        <w:rFonts w:ascii="Symbol" w:hAnsi="Symbol" w:hint="default"/>
+      </w:rPr>
+    </w:lvl>
+    <w:lvl w:ilvl="7" w:tplc="04090003" w:tentative="1">
+      <w:start w:val="1"/>
+      <w:numFmt w:val="bullet"/>
+      <w:lvlText w:val="o"/>
+      <w:lvlJc w:val="left"/>
+      <w:pPr>
+        <w:ind w:left="6120" w:hanging="360"/>
+      </w:pPr>
+      <w:rPr>
+        <w:rFonts w:ascii="Courier New" w:hAnsi="Courier New" w:cs="Courier New" w:hint="default"/>
+      </w:rPr>
+    </w:lvl>
+    <w:lvl w:ilvl="8" w:tplc="04090005" w:tentative="1">
+      <w:start w:val="1"/>
+      <w:numFmt w:val="bullet"/>
+      <w:lvlText w:val=""/>
+      <w:lvlJc w:val="left"/>
+      <w:pPr>
+        <w:ind w:left="6840" w:hanging="360"/>
+      </w:pPr>
+      <w:rPr>
+        <w:rFonts w:ascii="Wingdings" w:hAnsi="Wingdings" w:hint="default"/>
+      </w:rPr>
+    </w:lvl>
+  </w:abstractNum>
+  <w:abstractNum w:abstractNumId="24" w15:restartNumberingAfterBreak="0">
     <w:nsid w:val="69232D1A"/>
     <w:multiLevelType w:val="hybridMultilevel"/>
     <w:tmpl w:val="03C62264"/>
@@ -7284,7 +7893,7 @@
       </w:rPr>
     </w:lvl>
   </w:abstractNum>
-  <w:abstractNum w:abstractNumId="24" w15:restartNumberingAfterBreak="0">
+  <w:abstractNum w:abstractNumId="25" w15:restartNumberingAfterBreak="0">
     <w:nsid w:val="6B613E8D"/>
     <w:multiLevelType w:val="hybridMultilevel"/>
     <w:tmpl w:val="0606701E"/>
@@ -7373,7 +7982,7 @@
       </w:pPr>
     </w:lvl>
   </w:abstractNum>
-  <w:abstractNum w:abstractNumId="25" w15:restartNumberingAfterBreak="0">
+  <w:abstractNum w:abstractNumId="26" w15:restartNumberingAfterBreak="0">
     <w:nsid w:val="6C3903C9"/>
     <w:multiLevelType w:val="hybridMultilevel"/>
     <w:tmpl w:val="055AA212"/>
@@ -7462,7 +8071,7 @@
       </w:pPr>
     </w:lvl>
   </w:abstractNum>
-  <w:abstractNum w:abstractNumId="26" w15:restartNumberingAfterBreak="0">
+  <w:abstractNum w:abstractNumId="27" w15:restartNumberingAfterBreak="0">
     <w:nsid w:val="71FC2984"/>
     <w:multiLevelType w:val="hybridMultilevel"/>
     <w:tmpl w:val="EE5A9176"/>
@@ -7575,7 +8184,7 @@
       </w:rPr>
     </w:lvl>
   </w:abstractNum>
-  <w:abstractNum w:abstractNumId="27" w15:restartNumberingAfterBreak="0">
+  <w:abstractNum w:abstractNumId="28" w15:restartNumberingAfterBreak="0">
     <w:nsid w:val="75F45F86"/>
     <w:multiLevelType w:val="hybridMultilevel"/>
     <w:tmpl w:val="B03EC176"/>
@@ -7687,7 +8296,7 @@
       </w:rPr>
     </w:lvl>
   </w:abstractNum>
-  <w:abstractNum w:abstractNumId="28" w15:restartNumberingAfterBreak="0">
+  <w:abstractNum w:abstractNumId="29" w15:restartNumberingAfterBreak="0">
     <w:nsid w:val="771E7F0E"/>
     <w:multiLevelType w:val="multilevel"/>
     <w:tmpl w:val="31AC2218"/>
@@ -7836,7 +8445,7 @@
       </w:rPr>
     </w:lvl>
   </w:abstractNum>
-  <w:abstractNum w:abstractNumId="29" w15:restartNumberingAfterBreak="0">
+  <w:abstractNum w:abstractNumId="30" w15:restartNumberingAfterBreak="0">
     <w:nsid w:val="7E6420BE"/>
     <w:multiLevelType w:val="multilevel"/>
     <w:tmpl w:val="B4141552"/>
@@ -7985,7 +8594,7 @@
       </w:rPr>
     </w:lvl>
   </w:abstractNum>
-  <w:abstractNum w:abstractNumId="30" w15:restartNumberingAfterBreak="0">
+  <w:abstractNum w:abstractNumId="31" w15:restartNumberingAfterBreak="0">
     <w:nsid w:val="7EED2DD6"/>
     <w:multiLevelType w:val="hybridMultilevel"/>
     <w:tmpl w:val="2660B258"/>
@@ -8119,7 +8728,7 @@
     <w:abstractNumId w:val="4"/>
   </w:num>
   <w:num w:numId="8">
-    <w:abstractNumId w:val="26"/>
+    <w:abstractNumId w:val="27"/>
   </w:num>
   <w:num w:numId="9">
     <w:abstractNumId w:val="20"/>
@@ -8137,31 +8746,31 @@
     <w:abstractNumId w:val="16"/>
   </w:num>
   <w:num w:numId="14">
-    <w:abstractNumId w:val="29"/>
+    <w:abstractNumId w:val="30"/>
   </w:num>
   <w:num w:numId="15">
     <w:abstractNumId w:val="0"/>
   </w:num>
   <w:num w:numId="16">
-    <w:abstractNumId w:val="28"/>
+    <w:abstractNumId w:val="29"/>
   </w:num>
   <w:num w:numId="17">
     <w:abstractNumId w:val="12"/>
   </w:num>
   <w:num w:numId="18">
-    <w:abstractNumId w:val="30"/>
+    <w:abstractNumId w:val="31"/>
   </w:num>
   <w:num w:numId="19">
-    <w:abstractNumId w:val="23"/>
+    <w:abstractNumId w:val="24"/>
   </w:num>
   <w:num w:numId="20">
     <w:abstractNumId w:val="22"/>
   </w:num>
   <w:num w:numId="21">
-    <w:abstractNumId w:val="25"/>
+    <w:abstractNumId w:val="26"/>
   </w:num>
   <w:num w:numId="22">
-    <w:abstractNumId w:val="24"/>
+    <w:abstractNumId w:val="25"/>
   </w:num>
   <w:num w:numId="23">
     <w:abstractNumId w:val="13"/>
@@ -8173,7 +8782,7 @@
     <w:abstractNumId w:val="10"/>
   </w:num>
   <w:num w:numId="26">
-    <w:abstractNumId w:val="27"/>
+    <w:abstractNumId w:val="28"/>
   </w:num>
   <w:num w:numId="27">
     <w:abstractNumId w:val="2"/>
@@ -8189,6 +8798,9 @@
   </w:num>
   <w:num w:numId="31">
     <w:abstractNumId w:val="6"/>
+  </w:num>
+  <w:num w:numId="32">
+    <w:abstractNumId w:val="23"/>
   </w:num>
   <w:numIdMacAtCleanup w:val="9"/>
 </w:numbering>
@@ -9365,7 +9977,7 @@
     <w:charset w:val="00"/>
     <w:family w:val="roman"/>
     <w:pitch w:val="variable"/>
-    <w:sig w:usb0="E0002EFF" w:usb1="C000785B" w:usb2="00000009" w:usb3="00000000" w:csb0="000001FF" w:csb1="00000000"/>
+    <w:sig w:usb0="E0002AFF" w:usb1="C0007843" w:usb2="00000009" w:usb3="00000000" w:csb0="000001FF" w:csb1="00000000"/>
   </w:font>
   <w:font w:name="Courier New">
     <w:panose1 w:val="02070309020205020404"/>
@@ -9386,14 +9998,14 @@
     <w:charset w:val="00"/>
     <w:family w:val="swiss"/>
     <w:pitch w:val="variable"/>
-    <w:sig w:usb0="E0002EFF" w:usb1="C000785B" w:usb2="00000009" w:usb3="00000000" w:csb0="000001FF" w:csb1="00000000"/>
+    <w:sig w:usb0="E0002AFF" w:usb1="C0007843" w:usb2="00000009" w:usb3="00000000" w:csb0="000001FF" w:csb1="00000000"/>
   </w:font>
   <w:font w:name="Calibri">
     <w:panose1 w:val="020F0502020204030204"/>
     <w:charset w:val="00"/>
     <w:family w:val="swiss"/>
     <w:pitch w:val="variable"/>
-    <w:sig w:usb0="E4002EFF" w:usb1="C000247B" w:usb2="00000009" w:usb3="00000000" w:csb0="000001FF" w:csb1="00000000"/>
+    <w:sig w:usb0="E10002FF" w:usb1="4000ACFF" w:usb2="00000009" w:usb3="00000000" w:csb0="0000019F" w:csb1="00000000"/>
   </w:font>
   <w:font w:name="Cambria">
     <w:panose1 w:val="02040503050406030204"/>
@@ -9414,7 +10026,7 @@
     <w:charset w:val="00"/>
     <w:family w:val="swiss"/>
     <w:pitch w:val="variable"/>
-    <w:sig w:usb0="E4002EFF" w:usb1="C000247B" w:usb2="00000009" w:usb3="00000000" w:csb0="000001FF" w:csb1="00000000"/>
+    <w:sig w:usb0="A00002EF" w:usb1="4000207B" w:usb2="00000000" w:usb3="00000000" w:csb0="0000009F" w:csb1="00000000"/>
   </w:font>
 </w:fonts>
 </file>
@@ -9446,6 +10058,7 @@
     <w:rsid w:val="007D16C7"/>
     <w:rsid w:val="008B2701"/>
     <w:rsid w:val="00AC6D5D"/>
+    <w:rsid w:val="00B40540"/>
     <w:rsid w:val="00B64867"/>
     <w:rsid w:val="00BF7A68"/>
     <w:rsid w:val="00CD6B9D"/>
@@ -10313,7 +10926,7 @@
 </file>
 
 <file path=customXml/itemProps2.xml><?xml version="1.0" encoding="utf-8"?>
-<ds:datastoreItem xmlns:ds="http://schemas.openxmlformats.org/officeDocument/2006/customXml" ds:itemID="{08FBF968-A948-4218-8F02-73485CF7D0A4}">
+<ds:datastoreItem xmlns:ds="http://schemas.openxmlformats.org/officeDocument/2006/customXml" ds:itemID="{FEFB708C-127E-401E-B69B-762D8DC40E52}">
   <ds:schemaRefs>
     <ds:schemaRef ds:uri="http://schemas.openxmlformats.org/officeDocument/2006/bibliography"/>
   </ds:schemaRefs>

</xml_diff>